<commit_message>
correction non-corpo, inventaire et xlsx
</commit_message>
<xml_diff>
--- a/useCase/GestionINVENTAIRE.docx
+++ b/useCase/GestionINVENTAIRE.docx
@@ -1,6 +1,6 @@
 
 <file path=word/document.xml><?xml version="1.0" encoding="utf-8"?>
-<w:document xmlns:wpc="http://schemas.microsoft.com/office/word/2010/wordprocessingCanvas" xmlns:cx="http://schemas.microsoft.com/office/drawing/2014/chartex" xmlns:cx1="http://schemas.microsoft.com/office/drawing/2015/9/8/chartex" xmlns:cx2="http://schemas.microsoft.com/office/drawing/2015/10/21/chartex" xmlns:cx3="http://schemas.microsoft.com/office/drawing/2016/5/9/chartex" xmlns:cx4="http://schemas.microsoft.com/office/drawing/2016/5/10/chartex" xmlns:cx5="http://schemas.microsoft.com/office/drawing/2016/5/11/chartex" xmlns:cx6="http://schemas.microsoft.com/office/drawing/2016/5/12/chartex" xmlns:cx7="http://schemas.microsoft.com/office/drawing/2016/5/13/chartex" xmlns:cx8="http://schemas.microsoft.com/office/drawing/2016/5/14/chartex" xmlns:mc="http://schemas.openxmlformats.org/markup-compatibility/2006" xmlns:aink="http://schemas.microsoft.com/office/drawing/2016/ink" xmlns:am3d="http://schemas.microsoft.com/office/drawing/2017/model3d" xmlns:o="urn:schemas-microsoft-com:office:office" xmlns:r="http://schemas.openxmlformats.org/officeDocument/2006/relationships" xmlns:m="http://schemas.openxmlformats.org/officeDocument/2006/math" xmlns:v="urn:schemas-microsoft-com:vml" xmlns:wp14="http://schemas.microsoft.com/office/word/2010/wordprocessingDrawing" xmlns:wp="http://schemas.openxmlformats.org/drawingml/2006/wordprocessingDrawing" xmlns:w10="urn:schemas-microsoft-com:office:word" xmlns:w="http://schemas.openxmlformats.org/wordprocessingml/2006/main" xmlns:w14="http://schemas.microsoft.com/office/word/2010/wordml" xmlns:w15="http://schemas.microsoft.com/office/word/2012/wordml" xmlns:w16cex="http://schemas.microsoft.com/office/word/2018/wordml/cex" xmlns:w16cid="http://schemas.microsoft.com/office/word/2016/wordml/cid" xmlns:w16="http://schemas.microsoft.com/office/word/2018/wordml" xmlns:w16se="http://schemas.microsoft.com/office/word/2015/wordml/symex" xmlns:wpg="http://schemas.microsoft.com/office/word/2010/wordprocessingGroup" xmlns:wpi="http://schemas.microsoft.com/office/word/2010/wordprocessingInk" xmlns:wne="http://schemas.microsoft.com/office/word/2006/wordml" xmlns:wps="http://schemas.microsoft.com/office/word/2010/wordprocessingShape" mc:Ignorable="w14 w15 w16se w16cid w16 w16cex wp14">
+<w:document xmlns:wpc="http://schemas.microsoft.com/office/word/2010/wordprocessingCanvas" xmlns:cx="http://schemas.microsoft.com/office/drawing/2014/chartex" xmlns:cx1="http://schemas.microsoft.com/office/drawing/2015/9/8/chartex" xmlns:cx2="http://schemas.microsoft.com/office/drawing/2015/10/21/chartex" xmlns:cx3="http://schemas.microsoft.com/office/drawing/2016/5/9/chartex" xmlns:cx4="http://schemas.microsoft.com/office/drawing/2016/5/10/chartex" xmlns:cx5="http://schemas.microsoft.com/office/drawing/2016/5/11/chartex" xmlns:cx6="http://schemas.microsoft.com/office/drawing/2016/5/12/chartex" xmlns:cx7="http://schemas.microsoft.com/office/drawing/2016/5/13/chartex" xmlns:cx8="http://schemas.microsoft.com/office/drawing/2016/5/14/chartex" xmlns:mc="http://schemas.openxmlformats.org/markup-compatibility/2006" xmlns:aink="http://schemas.microsoft.com/office/drawing/2016/ink" xmlns:am3d="http://schemas.microsoft.com/office/drawing/2017/model3d" xmlns:o="urn:schemas-microsoft-com:office:office" xmlns:r="http://schemas.openxmlformats.org/officeDocument/2006/relationships" xmlns:m="http://schemas.openxmlformats.org/officeDocument/2006/math" xmlns:v="urn:schemas-microsoft-com:vml" xmlns:wp14="http://schemas.microsoft.com/office/word/2010/wordprocessingDrawing" xmlns:wp="http://schemas.openxmlformats.org/drawingml/2006/wordprocessingDrawing" xmlns:w10="urn:schemas-microsoft-com:office:word" xmlns:w="http://schemas.openxmlformats.org/wordprocessingml/2006/main" xmlns:w14="http://schemas.microsoft.com/office/word/2010/wordml" xmlns:w15="http://schemas.microsoft.com/office/word/2012/wordml" xmlns:w16cid="http://schemas.microsoft.com/office/word/2016/wordml/cid" xmlns:w16se="http://schemas.microsoft.com/office/word/2015/wordml/symex" xmlns:wpg="http://schemas.microsoft.com/office/word/2010/wordprocessingGroup" xmlns:wpi="http://schemas.microsoft.com/office/word/2010/wordprocessingInk" xmlns:wne="http://schemas.microsoft.com/office/word/2006/wordml" xmlns:wps="http://schemas.microsoft.com/office/word/2010/wordprocessingShape" mc:Ignorable="w14 w15 w16se w16cid wp14">
   <w:body>
     <w:tbl>
       <w:tblPr>
@@ -96,6 +96,7 @@
                 <w:lang w:val="fr-FR"/>
               </w:rPr>
             </w:pPr>
+            <w:proofErr w:type="gramStart"/>
             <w:r>
               <w:rPr>
                 <w:rFonts w:ascii="Arial" w:hAnsi="Arial"/>
@@ -115,7 +116,18 @@
                 <w:szCs w:val="24"/>
                 <w:lang w:val="fr-FR"/>
               </w:rPr>
-              <w:t xml:space="preserve">: </w:t>
+              <w:t>:</w:t>
+            </w:r>
+            <w:proofErr w:type="gramEnd"/>
+            <w:r>
+              <w:rPr>
+                <w:rFonts w:ascii="Arial" w:hAnsi="Arial"/>
+                <w:color w:val="FFFFFF" w:themeColor="background1"/>
+                <w:sz w:val="24"/>
+                <w:szCs w:val="24"/>
+                <w:lang w:val="fr-FR"/>
+              </w:rPr>
+              <w:t xml:space="preserve"> </w:t>
             </w:r>
             <w:r>
               <w:rPr>
@@ -219,13 +231,32 @@
                 <w:lang w:val="en-CA"/>
               </w:rPr>
             </w:pPr>
+            <w:proofErr w:type="spellStart"/>
             <w:r>
               <w:rPr>
                 <w:rFonts w:ascii="Arial" w:hAnsi="Arial"/>
                 <w:b/>
                 <w:lang w:val="en-CA"/>
               </w:rPr>
-              <w:t>Créé le</w:t>
+              <w:t>Créé</w:t>
+            </w:r>
+            <w:proofErr w:type="spellEnd"/>
+            <w:r>
+              <w:rPr>
+                <w:rFonts w:ascii="Arial" w:hAnsi="Arial"/>
+                <w:b/>
+                <w:lang w:val="en-CA"/>
+              </w:rPr>
+              <w:t xml:space="preserve"> </w:t>
+            </w:r>
+            <w:proofErr w:type="gramStart"/>
+            <w:r>
+              <w:rPr>
+                <w:rFonts w:ascii="Arial" w:hAnsi="Arial"/>
+                <w:b/>
+                <w:lang w:val="en-CA"/>
+              </w:rPr>
+              <w:t>le</w:t>
             </w:r>
             <w:r>
               <w:rPr>
@@ -234,6 +265,7 @@
               </w:rPr>
               <w:t> :</w:t>
             </w:r>
+            <w:proofErr w:type="gramEnd"/>
             <w:sdt>
               <w:sdtPr>
                 <w:rPr>
@@ -295,13 +327,32 @@
                 <w:lang w:val="en-CA"/>
               </w:rPr>
             </w:pPr>
+            <w:proofErr w:type="spellStart"/>
             <w:r>
               <w:rPr>
                 <w:rFonts w:ascii="Arial" w:hAnsi="Arial"/>
                 <w:b/>
                 <w:lang w:val="en-CA"/>
               </w:rPr>
-              <w:t>Modifié le</w:t>
+              <w:t>Modifié</w:t>
+            </w:r>
+            <w:proofErr w:type="spellEnd"/>
+            <w:r>
+              <w:rPr>
+                <w:rFonts w:ascii="Arial" w:hAnsi="Arial"/>
+                <w:b/>
+                <w:lang w:val="en-CA"/>
+              </w:rPr>
+              <w:t xml:space="preserve"> </w:t>
+            </w:r>
+            <w:proofErr w:type="gramStart"/>
+            <w:r>
+              <w:rPr>
+                <w:rFonts w:ascii="Arial" w:hAnsi="Arial"/>
+                <w:b/>
+                <w:lang w:val="en-CA"/>
+              </w:rPr>
+              <w:t>le</w:t>
             </w:r>
             <w:r>
               <w:rPr>
@@ -310,6 +361,7 @@
               </w:rPr>
               <w:t> :</w:t>
             </w:r>
+            <w:proofErr w:type="gramEnd"/>
             <w:sdt>
               <w:sdtPr>
                 <w:rPr>
@@ -331,6 +383,11 @@
                   <w:calendar w:val="gregorian"/>
                 </w:date>
               </w:sdtPr>
+              <w:sdtEndPr>
+                <w:rPr>
+                  <w:rStyle w:val="FootnoteReference"/>
+                </w:rPr>
+              </w:sdtEndPr>
               <w:sdtContent>
                 <w:r>
                   <w:rPr>
@@ -443,6 +500,7 @@
                 <w:lang w:val="en-CA"/>
               </w:rPr>
             </w:pPr>
+            <w:proofErr w:type="spellStart"/>
             <w:r>
               <w:rPr>
                 <w:rFonts w:ascii="Arial" w:hAnsi="Arial"/>
@@ -451,6 +509,7 @@
               </w:rPr>
               <w:t>Acteurs</w:t>
             </w:r>
+            <w:proofErr w:type="spellEnd"/>
           </w:p>
         </w:tc>
         <w:tc>
@@ -473,6 +532,7 @@
                 <w:lang w:val="en-CA"/>
               </w:rPr>
             </w:pPr>
+            <w:proofErr w:type="spellStart"/>
             <w:r>
               <w:rPr>
                 <w:rFonts w:ascii="Arial" w:hAnsi="Arial"/>
@@ -481,6 +541,7 @@
               </w:rPr>
               <w:t>Primaires</w:t>
             </w:r>
+            <w:proofErr w:type="spellEnd"/>
             <w:r>
               <w:rPr>
                 <w:rFonts w:ascii="Arial" w:hAnsi="Arial"/>
@@ -596,6 +657,7 @@
                 <w:lang w:val="en-CA"/>
               </w:rPr>
             </w:pPr>
+            <w:proofErr w:type="spellStart"/>
             <w:r>
               <w:rPr>
                 <w:rFonts w:ascii="Arial" w:hAnsi="Arial"/>
@@ -604,6 +666,7 @@
               </w:rPr>
               <w:t>Secondaires</w:t>
             </w:r>
+            <w:proofErr w:type="spellEnd"/>
             <w:r>
               <w:rPr>
                 <w:rFonts w:ascii="Arial" w:hAnsi="Arial"/>
@@ -640,6 +703,7 @@
                 <w:placeholder>
                   <w:docPart w:val="CCF9C9EC759B4C7CB40B58E4294FE608"/>
                 </w:placeholder>
+                <w:showingPlcHdr/>
               </w:sdtPr>
               <w:sdtEndPr>
                 <w:rPr>
@@ -649,11 +713,10 @@
               <w:sdtContent>
                 <w:r>
                   <w:rPr>
-                    <w:rStyle w:val="TabloTexteCar"/>
-                    <w:b/>
-                    <w:szCs w:val="20"/>
+                    <w:rStyle w:val="PlaceholderText"/>
+                    <w:lang w:val="en-CA"/>
                   </w:rPr>
-                  <w:t>.</w:t>
+                  <w:t xml:space="preserve"> </w:t>
                 </w:r>
               </w:sdtContent>
             </w:sdt>
@@ -681,7 +744,15 @@
                 <w:rFonts w:ascii="Arial" w:hAnsi="Arial"/>
                 <w:b/>
               </w:rPr>
-              <w:t>Parties prenantes et intér</w:t>
+              <w:t xml:space="preserve">Parties prenantes et </w:t>
+            </w:r>
+            <w:proofErr w:type="spellStart"/>
+            <w:r>
+              <w:rPr>
+                <w:rFonts w:ascii="Arial" w:hAnsi="Arial"/>
+                <w:b/>
+              </w:rPr>
+              <w:t>intér</w:t>
             </w:r>
             <w:r>
               <w:rPr>
@@ -691,6 +762,7 @@
               </w:rPr>
               <w:t>êts</w:t>
             </w:r>
+            <w:proofErr w:type="spellEnd"/>
             <w:r>
               <w:rPr>
                 <w:rFonts w:ascii="Arial" w:hAnsi="Arial"/>
@@ -727,7 +799,16 @@
                     <w:b/>
                     <w:szCs w:val="20"/>
                   </w:rPr>
-                  <w:t>Les clients effectuent des achats de produit et font diminuer l’inventaire de produits.</w:t>
+                  <w:t>Les clients effectuent des achats de produit et font diminuer l’inventaire de</w:t>
+                </w:r>
+                <w:bookmarkStart w:id="0" w:name="_GoBack"/>
+                <w:bookmarkEnd w:id="0"/>
+                <w:r>
+                  <w:rPr>
+                    <w:b/>
+                    <w:szCs w:val="20"/>
+                  </w:rPr>
+                  <w:t xml:space="preserve"> produits.</w:t>
                 </w:r>
               </w:p>
               <w:p>
@@ -872,44 +953,11 @@
                       <w:ind w:left="714" w:hanging="357"/>
                       <w:rPr>
                         <w:rFonts w:ascii="Arial" w:hAnsi="Arial" w:cs="Arial"/>
-                        <w:highlight w:val="yellow"/>
                       </w:rPr>
                     </w:pPr>
                     <w:r>
-                      <w:rPr>
-                        <w:rFonts w:ascii="Arial" w:hAnsi="Arial" w:cs="Arial"/>
-                        <w:highlight w:val="yellow"/>
-                      </w:rPr>
-                      <w:t xml:space="preserve">Le client doit </w:t>
+                      <w:t>Aucune</w:t>
                     </w:r>
-                    <w:r>
-                      <w:rPr>
-                        <w:rFonts w:ascii="Arial" w:hAnsi="Arial" w:cs="Arial"/>
-                        <w:highlight w:val="yellow"/>
-                      </w:rPr>
-                      <w:t>…</w:t>
-                    </w:r>
-                    <w:r>
-                      <w:rPr>
-                        <w:rFonts w:ascii="Arial" w:hAnsi="Arial" w:cs="Arial"/>
-                        <w:highlight w:val="yellow"/>
-                      </w:rPr>
-                      <w:t>.</w:t>
-                    </w:r>
-                  </w:p>
-                  <w:p>
-                    <w:pPr>
-                      <w:pStyle w:val="tapes"/>
-                      <w:numPr>
-                        <w:ilvl w:val="0"/>
-                        <w:numId w:val="32"/>
-                      </w:numPr>
-                      <w:spacing w:after="60"/>
-                      <w:ind w:left="714" w:hanging="357"/>
-                      <w:rPr>
-                        <w:rFonts w:ascii="Arial" w:hAnsi="Arial" w:cs="Arial"/>
-                      </w:rPr>
-                    </w:pPr>
                   </w:p>
                 </w:sdtContent>
               </w:sdt>
@@ -943,19 +991,33 @@
             <w:pPr>
               <w:pStyle w:val="TableauTitre"/>
               <w:rPr>
-                <w:rFonts w:ascii="Arial" w:hAnsi="Arial"/>
+                <w:rFonts w:ascii="Kalinga" w:eastAsiaTheme="majorEastAsia" w:hAnsi="Kalinga" w:cstheme="majorBidi"/>
+                <w:iCs/>
+                <w:color w:val="1F497D" w:themeColor="text2"/>
+                <w:spacing w:val="-2"/>
+                <w:sz w:val="20"/>
+                <w:szCs w:val="24"/>
               </w:rPr>
             </w:pPr>
             <w:r>
               <w:rPr>
-                <w:rFonts w:ascii="Arial" w:hAnsi="Arial"/>
-                <w:b/>
+                <w:rFonts w:ascii="Kalinga" w:eastAsiaTheme="majorEastAsia" w:hAnsi="Kalinga" w:cstheme="majorBidi"/>
+                <w:iCs/>
+                <w:color w:val="1F497D" w:themeColor="text2"/>
+                <w:spacing w:val="-2"/>
+                <w:sz w:val="20"/>
+                <w:szCs w:val="24"/>
               </w:rPr>
               <w:t>Scénario nominal</w:t>
             </w:r>
             <w:r>
               <w:rPr>
-                <w:rFonts w:ascii="Arial" w:hAnsi="Arial"/>
+                <w:rFonts w:ascii="Kalinga" w:eastAsiaTheme="majorEastAsia" w:hAnsi="Kalinga" w:cstheme="majorBidi"/>
+                <w:iCs/>
+                <w:color w:val="1F497D" w:themeColor="text2"/>
+                <w:spacing w:val="-2"/>
+                <w:sz w:val="20"/>
+                <w:szCs w:val="24"/>
               </w:rPr>
               <w:t> :</w:t>
             </w:r>
@@ -963,19 +1025,14 @@
           <w:sdt>
             <w:sdtPr>
               <w:rPr>
-                <w:rStyle w:val="tapesChar"/>
-                <w:rFonts w:ascii="Arial" w:hAnsi="Arial" w:cs="Arial"/>
+                <w:iCs w:val="0"/>
               </w:rPr>
               <w:id w:val="124124921"/>
               <w:placeholder>
                 <w:docPart w:val="384F20FF85A133458EB119F9D90B38B4"/>
               </w:placeholder>
             </w:sdtPr>
-            <w:sdtEndPr>
-              <w:rPr>
-                <w:rStyle w:val="tapesChar"/>
-              </w:rPr>
-            </w:sdtEndPr>
+            <w:sdtEndPr/>
             <w:sdtContent>
               <w:p>
                 <w:pPr>
@@ -985,9 +1042,6 @@
                     <w:numId w:val="36"/>
                   </w:numPr>
                   <w:spacing w:after="60"/>
-                  <w:rPr>
-                    <w:iCs w:val="0"/>
-                  </w:rPr>
                 </w:pPr>
                 <w:r>
                   <w:t>Le service de gestion clique sur la page de gestion d’inventaire</w:t>
@@ -1001,9 +1055,6 @@
                     <w:numId w:val="36"/>
                   </w:numPr>
                   <w:spacing w:after="60"/>
-                  <w:rPr>
-                    <w:iCs w:val="0"/>
-                  </w:rPr>
                 </w:pPr>
                 <w:r>
                   <w:t>Le service de gestion sélectionne un produit</w:t>
@@ -1017,9 +1068,6 @@
                     <w:numId w:val="36"/>
                   </w:numPr>
                   <w:spacing w:after="60"/>
-                  <w:rPr>
-                    <w:iCs w:val="0"/>
-                  </w:rPr>
                 </w:pPr>
                 <w:r>
                   <w:t>Le service de gestion fait un comparatif de leurs prix et celui des concurrents.</w:t>
@@ -1033,34 +1081,14 @@
                     <w:numId w:val="36"/>
                   </w:numPr>
                   <w:spacing w:after="60"/>
-                  <w:rPr>
-                    <w:rStyle w:val="tapesChar"/>
-                    <w:rFonts w:ascii="Arial" w:hAnsi="Arial" w:cs="Arial"/>
-                    <w:iCs/>
-                  </w:rPr>
                 </w:pPr>
                 <w:r>
-                  <w:rPr>
-                    <w:rStyle w:val="tapesChar"/>
-                    <w:rFonts w:ascii="Arial" w:hAnsi="Arial" w:cs="Arial"/>
-                    <w:iCs/>
-                  </w:rPr>
                   <w:t xml:space="preserve">Le service de gestion utilise le système de gestion pour </w:t>
                 </w:r>
                 <w:r>
-                  <w:rPr>
-                    <w:rStyle w:val="tapesChar"/>
-                    <w:rFonts w:ascii="Arial" w:hAnsi="Arial" w:cs="Arial"/>
-                    <w:iCs/>
-                  </w:rPr>
                   <w:t xml:space="preserve">modifier </w:t>
                 </w:r>
                 <w:r>
-                  <w:rPr>
-                    <w:rStyle w:val="tapesChar"/>
-                    <w:rFonts w:ascii="Arial" w:hAnsi="Arial" w:cs="Arial"/>
-                    <w:iCs/>
-                  </w:rPr>
                   <w:t>le prix des éléments visés.</w:t>
                 </w:r>
               </w:p>
@@ -1072,18 +1100,8 @@
                     <w:numId w:val="36"/>
                   </w:numPr>
                   <w:spacing w:after="60"/>
-                  <w:rPr>
-                    <w:rStyle w:val="tapesChar"/>
-                    <w:rFonts w:ascii="Arial" w:hAnsi="Arial" w:cs="Arial"/>
-                    <w:iCs/>
-                  </w:rPr>
                 </w:pPr>
                 <w:r>
-                  <w:rPr>
-                    <w:rStyle w:val="tapesChar"/>
-                    <w:rFonts w:ascii="Arial" w:hAnsi="Arial" w:cs="Arial"/>
-                    <w:iCs/>
-                  </w:rPr>
                   <w:t>Le service de gestion enregistre les changements dans une base de données.</w:t>
                 </w:r>
               </w:p>
@@ -1095,18 +1113,8 @@
                     <w:numId w:val="36"/>
                   </w:numPr>
                   <w:spacing w:after="60"/>
-                  <w:rPr>
-                    <w:rStyle w:val="tapesChar"/>
-                    <w:rFonts w:ascii="Arial" w:hAnsi="Arial" w:cs="Arial"/>
-                    <w:iCs/>
-                  </w:rPr>
                 </w:pPr>
                 <w:r>
-                  <w:rPr>
-                    <w:rStyle w:val="tapesChar"/>
-                    <w:rFonts w:ascii="Arial" w:hAnsi="Arial" w:cs="Arial"/>
-                    <w:iCs/>
-                  </w:rPr>
                   <w:t>Le service de gestion ferme le gestionnaire de modifications</w:t>
                 </w:r>
               </w:p>
@@ -1118,18 +1126,8 @@
                     <w:numId w:val="36"/>
                   </w:numPr>
                   <w:spacing w:after="60"/>
-                  <w:rPr>
-                    <w:rStyle w:val="tapesChar"/>
-                    <w:rFonts w:ascii="Arial" w:hAnsi="Arial" w:cs="Arial"/>
-                    <w:iCs/>
-                  </w:rPr>
                 </w:pPr>
                 <w:r>
-                  <w:rPr>
-                    <w:rStyle w:val="tapesChar"/>
-                    <w:rFonts w:ascii="Arial" w:hAnsi="Arial" w:cs="Arial"/>
-                    <w:iCs/>
-                  </w:rPr>
                   <w:t>Le service de gestion publie les changements dans le catalogue de produits pour les clients.</w:t>
                 </w:r>
               </w:p>
@@ -1142,11 +1140,6 @@
                   </w:numPr>
                   <w:spacing w:after="60"/>
                   <w:ind w:left="720"/>
-                  <w:rPr>
-                    <w:rStyle w:val="tapesChar"/>
-                    <w:rFonts w:ascii="Arial" w:hAnsi="Arial" w:cs="Arial"/>
-                    <w:iCs/>
-                  </w:rPr>
                 </w:pPr>
               </w:p>
             </w:sdtContent>
@@ -1160,10 +1153,6 @@
               </w:numPr>
               <w:spacing w:before="0" w:after="60"/>
               <w:ind w:left="714" w:hanging="357"/>
-              <w:rPr>
-                <w:rFonts w:ascii="Arial" w:hAnsi="Arial" w:cs="Arial"/>
-                <w:lang w:val="fr-FR"/>
-              </w:rPr>
             </w:pPr>
           </w:p>
         </w:tc>
@@ -1223,7 +1212,21 @@
                   <w:rPr>
                     <w:highlight w:val="yellow"/>
                   </w:rPr>
-                  <w:t xml:space="preserve">*a-  A tout moment, </w:t>
+                  <w:t>*a</w:t>
+                </w:r>
+                <w:proofErr w:type="gramStart"/>
+                <w:r>
+                  <w:rPr>
+                    <w:highlight w:val="yellow"/>
+                  </w:rPr>
+                  <w:t>-  A</w:t>
+                </w:r>
+                <w:proofErr w:type="gramEnd"/>
+                <w:r>
+                  <w:rPr>
+                    <w:highlight w:val="yellow"/>
+                  </w:rPr>
+                  <w:t xml:space="preserve"> tout moment, </w:t>
                 </w:r>
                 <w:r>
                   <w:rPr>
@@ -1271,19 +1274,7 @@
                   <w:ind w:left="360"/>
                 </w:pPr>
                 <w:r>
-                  <w:t>4</w:t>
-                </w:r>
-                <w:r>
-                  <w:t>b</w:t>
-                </w:r>
-                <w:r>
-                  <w:t xml:space="preserve">. Le service de gestion utilise le système de gestion pour </w:t>
-                </w:r>
-                <w:r>
-                  <w:t>supprimer</w:t>
-                </w:r>
-                <w:r>
-                  <w:t xml:space="preserve"> un produit.</w:t>
+                  <w:t>4b. Le service de gestion utilise le système de gestion pour supprimer un produit.</w:t>
                 </w:r>
               </w:p>
               <w:p>
@@ -1292,16 +1283,7 @@
                   <w:ind w:left="360"/>
                 </w:pPr>
                 <w:r>
-                  <w:t>4</w:t>
-                </w:r>
-                <w:r>
-                  <w:t>b</w:t>
-                </w:r>
-                <w:r>
-                  <w:t xml:space="preserve">.1 </w:t>
-                </w:r>
-                <w:r>
-                  <w:t>Le service de gestion se rend sur la page du produit</w:t>
+                  <w:t>4b.1 Le service de gestion se rend sur la page du produit</w:t>
                 </w:r>
               </w:p>
               <w:p>
@@ -1310,16 +1292,7 @@
                   <w:ind w:left="360"/>
                 </w:pPr>
                 <w:r>
-                  <w:t>4</w:t>
-                </w:r>
-                <w:r>
-                  <w:t>b</w:t>
-                </w:r>
-                <w:r>
-                  <w:t xml:space="preserve">.2 Le service </w:t>
-                </w:r>
-                <w:r>
-                  <w:t>clique et confirme la suppression d’un élément du catalogue. Retour à -&gt; 5</w:t>
+                  <w:t>4b.2 Le service clique et confirme la suppression d’un élément du catalogue. Retour à -&gt; 5</w:t>
                 </w:r>
               </w:p>
               <w:p>
@@ -1334,19 +1307,7 @@
                   <w:ind w:left="360"/>
                 </w:pPr>
                 <w:r>
-                  <w:t>4</w:t>
-                </w:r>
-                <w:r>
-                  <w:t>c</w:t>
-                </w:r>
-                <w:r>
-                  <w:t xml:space="preserve">. Le service de gestion utilise le système de gestion pour </w:t>
-                </w:r>
-                <w:r>
-                  <w:t>modifier</w:t>
-                </w:r>
-                <w:r>
-                  <w:t xml:space="preserve"> un produit.</w:t>
+                  <w:t>4c. Le service de gestion utilise le système de gestion pour modifier un produit.</w:t>
                 </w:r>
               </w:p>
               <w:p>
@@ -1355,13 +1316,7 @@
                   <w:ind w:left="360"/>
                 </w:pPr>
                 <w:r>
-                  <w:t>4</w:t>
-                </w:r>
-                <w:r>
-                  <w:t>c</w:t>
-                </w:r>
-                <w:r>
-                  <w:t>.1 Le service de gestion se rend sur la page du produit</w:t>
+                  <w:t>4c.1 Le service de gestion se rend sur la page du produit</w:t>
                 </w:r>
               </w:p>
               <w:p>
@@ -1370,16 +1325,7 @@
                   <w:ind w:left="360"/>
                 </w:pPr>
                 <w:r>
-                  <w:t>4</w:t>
-                </w:r>
-                <w:r>
-                  <w:t>c</w:t>
-                </w:r>
-                <w:r>
-                  <w:t>.2 Le service clique un élément du catalogue</w:t>
-                </w:r>
-                <w:r>
-                  <w:t>.</w:t>
+                  <w:t>4c.2 Le service clique un élément du catalogue.</w:t>
                 </w:r>
               </w:p>
               <w:p>
@@ -1438,63 +1384,29 @@
           <w:p>
             <w:pPr>
               <w:pStyle w:val="TabloTexte"/>
-              <w:rPr>
-                <w:highlight w:val="yellow"/>
-              </w:rPr>
             </w:pPr>
             <w:r>
-              <w:rPr>
-                <w:highlight w:val="yellow"/>
-              </w:rPr>
-              <w:t>5</w:t>
-            </w:r>
-            <w:r>
-              <w:rPr>
-                <w:highlight w:val="yellow"/>
-              </w:rPr>
-              <w:t>- La transaction échoue par coupure de réseau.</w:t>
+              <w:t>5- La transaction échoue par coupure de réseau.</w:t>
             </w:r>
           </w:p>
           <w:p>
             <w:pPr>
               <w:pStyle w:val="TabloTexte"/>
-              <w:numPr>
-                <w:ilvl w:val="0"/>
-                <w:numId w:val="48"/>
-              </w:numPr>
-              <w:rPr>
-                <w:highlight w:val="yellow"/>
-              </w:rPr>
+              <w:ind w:left="360"/>
             </w:pPr>
             <w:r>
-              <w:rPr>
-                <w:highlight w:val="yellow"/>
-              </w:rPr>
-              <w:t xml:space="preserve">Le système garde en mémoire les données jusqu’au retour du </w:t>
+              <w:t>5</w:t>
+            </w:r>
+            <w:proofErr w:type="gramStart"/>
+            <w:r>
+              <w:t>a.</w:t>
             </w:r>
             <w:r>
-              <w:rPr>
-                <w:highlight w:val="yellow"/>
-              </w:rPr>
-              <w:t>service</w:t>
+              <w:t>Le</w:t>
             </w:r>
+            <w:proofErr w:type="gramEnd"/>
             <w:r>
-              <w:rPr>
-                <w:highlight w:val="yellow"/>
-              </w:rPr>
-              <w:t xml:space="preserve"> sur la plateforme -&gt; Retour à </w:t>
-            </w:r>
-            <w:r>
-              <w:rPr>
-                <w:highlight w:val="yellow"/>
-              </w:rPr>
-              <w:t>5</w:t>
-            </w:r>
-            <w:r>
-              <w:rPr>
-                <w:highlight w:val="yellow"/>
-              </w:rPr>
-              <w:t>.</w:t>
+              <w:t xml:space="preserve"> système garde en mémoire les données jusqu’au retour du service sur la plateforme -&gt; Retour à 5.</w:t>
             </w:r>
           </w:p>
           <w:p>
@@ -1508,67 +1420,35 @@
           <w:p>
             <w:pPr>
               <w:pStyle w:val="TabloTexte"/>
-              <w:rPr>
-                <w:highlight w:val="yellow"/>
-              </w:rPr>
             </w:pPr>
             <w:r>
-              <w:rPr>
-                <w:highlight w:val="yellow"/>
-              </w:rPr>
-              <w:t>6</w:t>
-            </w:r>
-            <w:r>
-              <w:rPr>
-                <w:highlight w:val="yellow"/>
-              </w:rPr>
-              <w:t>- La transaction échoue par coupure de réseau.</w:t>
+              <w:t>6- La transaction échoue par coupure de réseau.</w:t>
             </w:r>
           </w:p>
           <w:p>
             <w:pPr>
               <w:pStyle w:val="TabloTexte"/>
-              <w:numPr>
-                <w:ilvl w:val="0"/>
-                <w:numId w:val="48"/>
-              </w:numPr>
+              <w:ind w:left="360"/>
               <w:rPr>
                 <w:rStyle w:val="tapesChar"/>
                 <w:rFonts w:ascii="Arial" w:eastAsiaTheme="minorEastAsia" w:hAnsi="Arial" w:cs="Arial"/>
                 <w:iCs w:val="0"/>
                 <w:spacing w:val="0"/>
-                <w:highlight w:val="yellow"/>
               </w:rPr>
             </w:pPr>
             <w:r>
-              <w:rPr>
-                <w:highlight w:val="yellow"/>
-              </w:rPr>
-              <w:t xml:space="preserve">Le système garde en mémoire les données jusqu’au retour du </w:t>
+              <w:t>6</w:t>
+            </w:r>
+            <w:proofErr w:type="gramStart"/>
+            <w:r>
+              <w:t>a.</w:t>
             </w:r>
             <w:r>
-              <w:rPr>
-                <w:highlight w:val="yellow"/>
-              </w:rPr>
-              <w:t>service</w:t>
+              <w:t>Le</w:t>
             </w:r>
+            <w:proofErr w:type="gramEnd"/>
             <w:r>
-              <w:rPr>
-                <w:highlight w:val="yellow"/>
-              </w:rPr>
-              <w:t xml:space="preserve"> sur la plateforme -&gt; Retour à </w:t>
-            </w:r>
-            <w:r>
-              <w:rPr>
-                <w:highlight w:val="yellow"/>
-              </w:rPr>
-              <w:t>5</w:t>
-            </w:r>
-            <w:r>
-              <w:rPr>
-                <w:highlight w:val="yellow"/>
-              </w:rPr>
-              <w:t>.</w:t>
+              <w:t xml:space="preserve"> système garde en mémoire les données jusqu’au retour du service sur la plateforme -&gt; Retour à 5.</w:t>
             </w:r>
           </w:p>
           <w:p>
@@ -1633,7 +1513,16 @@
                 <w:b/>
                 <w:lang w:val="en-CA"/>
               </w:rPr>
-              <w:t>Post-conditions</w:t>
+              <w:t>Post-</w:t>
+            </w:r>
+            <w:proofErr w:type="gramStart"/>
+            <w:r>
+              <w:rPr>
+                <w:rFonts w:ascii="Arial" w:hAnsi="Arial"/>
+                <w:b/>
+                <w:lang w:val="en-CA"/>
+              </w:rPr>
+              <w:t>conditions</w:t>
             </w:r>
             <w:r>
               <w:rPr>
@@ -1642,6 +1531,7 @@
               </w:rPr>
               <w:t> :</w:t>
             </w:r>
+            <w:proofErr w:type="gramEnd"/>
           </w:p>
           <w:sdt>
             <w:sdtPr>
@@ -1691,8 +1581,6 @@
                       <w:t>L’inventaire subi un ajout, une suppression, une modification d’élément ou une modification de prix</w:t>
                     </w:r>
                   </w:p>
-                  <w:bookmarkStart w:id="0" w:name="_GoBack" w:displacedByCustomXml="next"/>
-                  <w:bookmarkEnd w:id="0" w:displacedByCustomXml="next"/>
                 </w:sdtContent>
               </w:sdt>
             </w:sdtContent>
@@ -1732,7 +1620,6 @@
               </w:tabs>
               <w:rPr>
                 <w:rFonts w:ascii="Arial" w:hAnsi="Arial"/>
-                <w:highlight w:val="yellow"/>
                 <w:lang w:val="en-CA"/>
               </w:rPr>
             </w:pPr>
@@ -1740,7 +1627,6 @@
               <w:rPr>
                 <w:rFonts w:ascii="Arial" w:hAnsi="Arial"/>
                 <w:b/>
-                <w:highlight w:val="yellow"/>
                 <w:lang w:val="en-CA"/>
               </w:rPr>
               <w:t>Questions ouverte</w:t>
@@ -1749,7 +1635,6 @@
               <w:rPr>
                 <w:rFonts w:ascii="Arial" w:hAnsi="Arial"/>
                 <w:b/>
-                <w:highlight w:val="yellow"/>
                 <w:lang w:val="en-CA"/>
               </w:rPr>
               <w:t>s</w:t>
@@ -1758,25 +1643,51 @@
               <w:rPr>
                 <w:rFonts w:ascii="Arial" w:hAnsi="Arial"/>
                 <w:b/>
-                <w:highlight w:val="yellow"/>
                 <w:lang w:val="en-CA"/>
               </w:rPr>
-              <w:t xml:space="preserve"> / spécifications particuli</w:t>
+              <w:t xml:space="preserve"> / </w:t>
+            </w:r>
+            <w:proofErr w:type="spellStart"/>
+            <w:r>
+              <w:rPr>
+                <w:rFonts w:ascii="Arial" w:hAnsi="Arial"/>
+                <w:b/>
+                <w:lang w:val="en-CA"/>
+              </w:rPr>
+              <w:t>spécifications</w:t>
+            </w:r>
+            <w:proofErr w:type="spellEnd"/>
+            <w:r>
+              <w:rPr>
+                <w:rFonts w:ascii="Arial" w:hAnsi="Arial"/>
+                <w:b/>
+                <w:lang w:val="en-CA"/>
+              </w:rPr>
+              <w:t xml:space="preserve"> </w:t>
+            </w:r>
+            <w:proofErr w:type="spellStart"/>
+            <w:proofErr w:type="gramStart"/>
+            <w:r>
+              <w:rPr>
+                <w:rFonts w:ascii="Arial" w:hAnsi="Arial"/>
+                <w:b/>
+                <w:lang w:val="en-CA"/>
+              </w:rPr>
+              <w:t>particuli</w:t>
             </w:r>
             <w:r>
               <w:rPr>
                 <w:rFonts w:ascii="Arial" w:hAnsi="Arial"/>
                 <w:b/>
-                <w:highlight w:val="yellow"/>
                 <w:lang w:val="x-none"/>
               </w:rPr>
               <w:t>ères</w:t>
             </w:r>
+            <w:proofErr w:type="spellEnd"/>
             <w:r>
               <w:rPr>
                 <w:rFonts w:ascii="Arial" w:hAnsi="Arial"/>
                 <w:b/>
-                <w:highlight w:val="yellow"/>
                 <w:lang w:val="en-CA"/>
               </w:rPr>
               <w:t xml:space="preserve"> </w:t>
@@ -1784,17 +1695,14 @@
             <w:r>
               <w:rPr>
                 <w:rFonts w:ascii="Arial" w:hAnsi="Arial"/>
-                <w:highlight w:val="yellow"/>
                 <w:lang w:val="en-CA"/>
               </w:rPr>
               <w:t> :</w:t>
             </w:r>
+            <w:proofErr w:type="gramEnd"/>
           </w:p>
           <w:sdt>
             <w:sdtPr>
-              <w:rPr>
-                <w:highlight w:val="yellow"/>
-              </w:rPr>
               <w:id w:val="-223139171"/>
               <w:placeholder>
                 <w:docPart w:val="8F9FB404C6DA944EB0DA31448C4E9E13"/>
@@ -1811,7 +1719,6 @@
                   <w:rPr>
                     <w:rStyle w:val="ConditionsChar"/>
                     <w:rFonts w:ascii="Arial" w:hAnsi="Arial" w:cs="Arial"/>
-                    <w:highlight w:val="yellow"/>
                   </w:rPr>
                   <w:id w:val="132069238"/>
                   <w:placeholder>
@@ -1834,24 +1741,21 @@
                       <w:rPr>
                         <w:rFonts w:ascii="Arial" w:hAnsi="Arial" w:cs="Arial"/>
                         <w:iCs w:val="0"/>
-                        <w:highlight w:val="yellow"/>
                       </w:rPr>
                     </w:pPr>
                     <w:r>
                       <w:rPr>
                         <w:rStyle w:val="ConditionsChar"/>
                         <w:rFonts w:ascii="Arial" w:hAnsi="Arial" w:cs="Arial"/>
-                        <w:highlight w:val="yellow"/>
                       </w:rPr>
-                      <w:t xml:space="preserve">Quel est </w:t>
+                      <w:t>N/D</w:t>
                     </w:r>
                     <w:r>
                       <w:rPr>
                         <w:rStyle w:val="ConditionsChar"/>
                         <w:rFonts w:ascii="Arial" w:hAnsi="Arial" w:cs="Arial"/>
-                        <w:highlight w:val="yellow"/>
                       </w:rPr>
-                      <w:t xml:space="preserve">… ? </w:t>
+                      <w:t xml:space="preserve"> </w:t>
                     </w:r>
                   </w:p>
                 </w:sdtContent>
@@ -1920,7 +1824,7 @@
 </file>
 
 <file path=word/endnotes.xml><?xml version="1.0" encoding="utf-8"?>
-<w:endnotes xmlns:wpc="http://schemas.microsoft.com/office/word/2010/wordprocessingCanvas" xmlns:cx="http://schemas.microsoft.com/office/drawing/2014/chartex" xmlns:cx1="http://schemas.microsoft.com/office/drawing/2015/9/8/chartex" xmlns:cx2="http://schemas.microsoft.com/office/drawing/2015/10/21/chartex" xmlns:cx3="http://schemas.microsoft.com/office/drawing/2016/5/9/chartex" xmlns:cx4="http://schemas.microsoft.com/office/drawing/2016/5/10/chartex" xmlns:cx5="http://schemas.microsoft.com/office/drawing/2016/5/11/chartex" xmlns:cx6="http://schemas.microsoft.com/office/drawing/2016/5/12/chartex" xmlns:cx7="http://schemas.microsoft.com/office/drawing/2016/5/13/chartex" xmlns:cx8="http://schemas.microsoft.com/office/drawing/2016/5/14/chartex" xmlns:mc="http://schemas.openxmlformats.org/markup-compatibility/2006" xmlns:aink="http://schemas.microsoft.com/office/drawing/2016/ink" xmlns:am3d="http://schemas.microsoft.com/office/drawing/2017/model3d" xmlns:o="urn:schemas-microsoft-com:office:office" xmlns:r="http://schemas.openxmlformats.org/officeDocument/2006/relationships" xmlns:m="http://schemas.openxmlformats.org/officeDocument/2006/math" xmlns:v="urn:schemas-microsoft-com:vml" xmlns:wp14="http://schemas.microsoft.com/office/word/2010/wordprocessingDrawing" xmlns:wp="http://schemas.openxmlformats.org/drawingml/2006/wordprocessingDrawing" xmlns:w10="urn:schemas-microsoft-com:office:word" xmlns:w="http://schemas.openxmlformats.org/wordprocessingml/2006/main" xmlns:w14="http://schemas.microsoft.com/office/word/2010/wordml" xmlns:w15="http://schemas.microsoft.com/office/word/2012/wordml" xmlns:w16cex="http://schemas.microsoft.com/office/word/2018/wordml/cex" xmlns:w16cid="http://schemas.microsoft.com/office/word/2016/wordml/cid" xmlns:w16="http://schemas.microsoft.com/office/word/2018/wordml" xmlns:w16se="http://schemas.microsoft.com/office/word/2015/wordml/symex" xmlns:wpg="http://schemas.microsoft.com/office/word/2010/wordprocessingGroup" xmlns:wpi="http://schemas.microsoft.com/office/word/2010/wordprocessingInk" xmlns:wne="http://schemas.microsoft.com/office/word/2006/wordml" xmlns:wps="http://schemas.microsoft.com/office/word/2010/wordprocessingShape" mc:Ignorable="w14 w15 w16se w16cid w16 w16cex wp14">
+<w:endnotes xmlns:wpc="http://schemas.microsoft.com/office/word/2010/wordprocessingCanvas" xmlns:cx="http://schemas.microsoft.com/office/drawing/2014/chartex" xmlns:cx1="http://schemas.microsoft.com/office/drawing/2015/9/8/chartex" xmlns:cx2="http://schemas.microsoft.com/office/drawing/2015/10/21/chartex" xmlns:cx3="http://schemas.microsoft.com/office/drawing/2016/5/9/chartex" xmlns:cx4="http://schemas.microsoft.com/office/drawing/2016/5/10/chartex" xmlns:cx5="http://schemas.microsoft.com/office/drawing/2016/5/11/chartex" xmlns:cx6="http://schemas.microsoft.com/office/drawing/2016/5/12/chartex" xmlns:cx7="http://schemas.microsoft.com/office/drawing/2016/5/13/chartex" xmlns:cx8="http://schemas.microsoft.com/office/drawing/2016/5/14/chartex" xmlns:mc="http://schemas.openxmlformats.org/markup-compatibility/2006" xmlns:aink="http://schemas.microsoft.com/office/drawing/2016/ink" xmlns:am3d="http://schemas.microsoft.com/office/drawing/2017/model3d" xmlns:o="urn:schemas-microsoft-com:office:office" xmlns:r="http://schemas.openxmlformats.org/officeDocument/2006/relationships" xmlns:m="http://schemas.openxmlformats.org/officeDocument/2006/math" xmlns:v="urn:schemas-microsoft-com:vml" xmlns:wp14="http://schemas.microsoft.com/office/word/2010/wordprocessingDrawing" xmlns:wp="http://schemas.openxmlformats.org/drawingml/2006/wordprocessingDrawing" xmlns:w10="urn:schemas-microsoft-com:office:word" xmlns:w="http://schemas.openxmlformats.org/wordprocessingml/2006/main" xmlns:w14="http://schemas.microsoft.com/office/word/2010/wordml" xmlns:w15="http://schemas.microsoft.com/office/word/2012/wordml" xmlns:w16cid="http://schemas.microsoft.com/office/word/2016/wordml/cid" xmlns:w16se="http://schemas.microsoft.com/office/word/2015/wordml/symex" xmlns:wpg="http://schemas.microsoft.com/office/word/2010/wordprocessingGroup" xmlns:wpi="http://schemas.microsoft.com/office/word/2010/wordprocessingInk" xmlns:wne="http://schemas.microsoft.com/office/word/2006/wordml" xmlns:wps="http://schemas.microsoft.com/office/word/2010/wordprocessingShape" mc:Ignorable="w14 w15 w16se w16cid wp14">
   <w:endnote w:type="separator" w:id="-1">
     <w:p>
       <w:r>
@@ -1939,7 +1843,7 @@
 </file>
 
 <file path=word/footer1.xml><?xml version="1.0" encoding="utf-8"?>
-<w:ftr xmlns:wpc="http://schemas.microsoft.com/office/word/2010/wordprocessingCanvas" xmlns:cx="http://schemas.microsoft.com/office/drawing/2014/chartex" xmlns:cx1="http://schemas.microsoft.com/office/drawing/2015/9/8/chartex" xmlns:cx2="http://schemas.microsoft.com/office/drawing/2015/10/21/chartex" xmlns:cx3="http://schemas.microsoft.com/office/drawing/2016/5/9/chartex" xmlns:cx4="http://schemas.microsoft.com/office/drawing/2016/5/10/chartex" xmlns:cx5="http://schemas.microsoft.com/office/drawing/2016/5/11/chartex" xmlns:cx6="http://schemas.microsoft.com/office/drawing/2016/5/12/chartex" xmlns:cx7="http://schemas.microsoft.com/office/drawing/2016/5/13/chartex" xmlns:cx8="http://schemas.microsoft.com/office/drawing/2016/5/14/chartex" xmlns:mc="http://schemas.openxmlformats.org/markup-compatibility/2006" xmlns:aink="http://schemas.microsoft.com/office/drawing/2016/ink" xmlns:am3d="http://schemas.microsoft.com/office/drawing/2017/model3d" xmlns:o="urn:schemas-microsoft-com:office:office" xmlns:r="http://schemas.openxmlformats.org/officeDocument/2006/relationships" xmlns:m="http://schemas.openxmlformats.org/officeDocument/2006/math" xmlns:v="urn:schemas-microsoft-com:vml" xmlns:wp14="http://schemas.microsoft.com/office/word/2010/wordprocessingDrawing" xmlns:wp="http://schemas.openxmlformats.org/drawingml/2006/wordprocessingDrawing" xmlns:w10="urn:schemas-microsoft-com:office:word" xmlns:w="http://schemas.openxmlformats.org/wordprocessingml/2006/main" xmlns:w14="http://schemas.microsoft.com/office/word/2010/wordml" xmlns:w15="http://schemas.microsoft.com/office/word/2012/wordml" xmlns:w16cex="http://schemas.microsoft.com/office/word/2018/wordml/cex" xmlns:w16cid="http://schemas.microsoft.com/office/word/2016/wordml/cid" xmlns:w16="http://schemas.microsoft.com/office/word/2018/wordml" xmlns:w16se="http://schemas.microsoft.com/office/word/2015/wordml/symex" xmlns:wpg="http://schemas.microsoft.com/office/word/2010/wordprocessingGroup" xmlns:wpi="http://schemas.microsoft.com/office/word/2010/wordprocessingInk" xmlns:wne="http://schemas.microsoft.com/office/word/2006/wordml" xmlns:wps="http://schemas.microsoft.com/office/word/2010/wordprocessingShape" mc:Ignorable="w14 w15 w16se w16cid w16 w16cex wp14">
+<w:ftr xmlns:wpc="http://schemas.microsoft.com/office/word/2010/wordprocessingCanvas" xmlns:cx="http://schemas.microsoft.com/office/drawing/2014/chartex" xmlns:cx1="http://schemas.microsoft.com/office/drawing/2015/9/8/chartex" xmlns:cx2="http://schemas.microsoft.com/office/drawing/2015/10/21/chartex" xmlns:cx3="http://schemas.microsoft.com/office/drawing/2016/5/9/chartex" xmlns:cx4="http://schemas.microsoft.com/office/drawing/2016/5/10/chartex" xmlns:cx5="http://schemas.microsoft.com/office/drawing/2016/5/11/chartex" xmlns:cx6="http://schemas.microsoft.com/office/drawing/2016/5/12/chartex" xmlns:cx7="http://schemas.microsoft.com/office/drawing/2016/5/13/chartex" xmlns:cx8="http://schemas.microsoft.com/office/drawing/2016/5/14/chartex" xmlns:mc="http://schemas.openxmlformats.org/markup-compatibility/2006" xmlns:aink="http://schemas.microsoft.com/office/drawing/2016/ink" xmlns:am3d="http://schemas.microsoft.com/office/drawing/2017/model3d" xmlns:o="urn:schemas-microsoft-com:office:office" xmlns:r="http://schemas.openxmlformats.org/officeDocument/2006/relationships" xmlns:m="http://schemas.openxmlformats.org/officeDocument/2006/math" xmlns:v="urn:schemas-microsoft-com:vml" xmlns:wp14="http://schemas.microsoft.com/office/word/2010/wordprocessingDrawing" xmlns:wp="http://schemas.openxmlformats.org/drawingml/2006/wordprocessingDrawing" xmlns:w10="urn:schemas-microsoft-com:office:word" xmlns:w="http://schemas.openxmlformats.org/wordprocessingml/2006/main" xmlns:w14="http://schemas.microsoft.com/office/word/2010/wordml" xmlns:w15="http://schemas.microsoft.com/office/word/2012/wordml" xmlns:w16cid="http://schemas.microsoft.com/office/word/2016/wordml/cid" xmlns:w16se="http://schemas.microsoft.com/office/word/2015/wordml/symex" xmlns:wpg="http://schemas.microsoft.com/office/word/2010/wordprocessingGroup" xmlns:wpi="http://schemas.microsoft.com/office/word/2010/wordprocessingInk" xmlns:wne="http://schemas.microsoft.com/office/word/2006/wordml" xmlns:wps="http://schemas.microsoft.com/office/word/2010/wordprocessingShape" mc:Ignorable="w14 w15 w16se w16cid wp14">
   <w:p>
     <w:pPr>
       <w:pStyle w:val="Footer"/>
@@ -1949,7 +1853,7 @@
 </file>
 
 <file path=word/footer2.xml><?xml version="1.0" encoding="utf-8"?>
-<w:ftr xmlns:wpc="http://schemas.microsoft.com/office/word/2010/wordprocessingCanvas" xmlns:cx="http://schemas.microsoft.com/office/drawing/2014/chartex" xmlns:cx1="http://schemas.microsoft.com/office/drawing/2015/9/8/chartex" xmlns:cx2="http://schemas.microsoft.com/office/drawing/2015/10/21/chartex" xmlns:cx3="http://schemas.microsoft.com/office/drawing/2016/5/9/chartex" xmlns:cx4="http://schemas.microsoft.com/office/drawing/2016/5/10/chartex" xmlns:cx5="http://schemas.microsoft.com/office/drawing/2016/5/11/chartex" xmlns:cx6="http://schemas.microsoft.com/office/drawing/2016/5/12/chartex" xmlns:cx7="http://schemas.microsoft.com/office/drawing/2016/5/13/chartex" xmlns:cx8="http://schemas.microsoft.com/office/drawing/2016/5/14/chartex" xmlns:mc="http://schemas.openxmlformats.org/markup-compatibility/2006" xmlns:aink="http://schemas.microsoft.com/office/drawing/2016/ink" xmlns:am3d="http://schemas.microsoft.com/office/drawing/2017/model3d" xmlns:o="urn:schemas-microsoft-com:office:office" xmlns:r="http://schemas.openxmlformats.org/officeDocument/2006/relationships" xmlns:m="http://schemas.openxmlformats.org/officeDocument/2006/math" xmlns:v="urn:schemas-microsoft-com:vml" xmlns:wp14="http://schemas.microsoft.com/office/word/2010/wordprocessingDrawing" xmlns:wp="http://schemas.openxmlformats.org/drawingml/2006/wordprocessingDrawing" xmlns:w10="urn:schemas-microsoft-com:office:word" xmlns:w="http://schemas.openxmlformats.org/wordprocessingml/2006/main" xmlns:w14="http://schemas.microsoft.com/office/word/2010/wordml" xmlns:w15="http://schemas.microsoft.com/office/word/2012/wordml" xmlns:w16cex="http://schemas.microsoft.com/office/word/2018/wordml/cex" xmlns:w16cid="http://schemas.microsoft.com/office/word/2016/wordml/cid" xmlns:w16="http://schemas.microsoft.com/office/word/2018/wordml" xmlns:w16se="http://schemas.microsoft.com/office/word/2015/wordml/symex" xmlns:wpg="http://schemas.microsoft.com/office/word/2010/wordprocessingGroup" xmlns:wpi="http://schemas.microsoft.com/office/word/2010/wordprocessingInk" xmlns:wne="http://schemas.microsoft.com/office/word/2006/wordml" xmlns:wps="http://schemas.microsoft.com/office/word/2010/wordprocessingShape" mc:Ignorable="w14 w15 w16se w16cid w16 w16cex wp14">
+<w:ftr xmlns:wpc="http://schemas.microsoft.com/office/word/2010/wordprocessingCanvas" xmlns:cx="http://schemas.microsoft.com/office/drawing/2014/chartex" xmlns:cx1="http://schemas.microsoft.com/office/drawing/2015/9/8/chartex" xmlns:cx2="http://schemas.microsoft.com/office/drawing/2015/10/21/chartex" xmlns:cx3="http://schemas.microsoft.com/office/drawing/2016/5/9/chartex" xmlns:cx4="http://schemas.microsoft.com/office/drawing/2016/5/10/chartex" xmlns:cx5="http://schemas.microsoft.com/office/drawing/2016/5/11/chartex" xmlns:cx6="http://schemas.microsoft.com/office/drawing/2016/5/12/chartex" xmlns:cx7="http://schemas.microsoft.com/office/drawing/2016/5/13/chartex" xmlns:cx8="http://schemas.microsoft.com/office/drawing/2016/5/14/chartex" xmlns:mc="http://schemas.openxmlformats.org/markup-compatibility/2006" xmlns:aink="http://schemas.microsoft.com/office/drawing/2016/ink" xmlns:am3d="http://schemas.microsoft.com/office/drawing/2017/model3d" xmlns:o="urn:schemas-microsoft-com:office:office" xmlns:r="http://schemas.openxmlformats.org/officeDocument/2006/relationships" xmlns:m="http://schemas.openxmlformats.org/officeDocument/2006/math" xmlns:v="urn:schemas-microsoft-com:vml" xmlns:wp14="http://schemas.microsoft.com/office/word/2010/wordprocessingDrawing" xmlns:wp="http://schemas.openxmlformats.org/drawingml/2006/wordprocessingDrawing" xmlns:w10="urn:schemas-microsoft-com:office:word" xmlns:w="http://schemas.openxmlformats.org/wordprocessingml/2006/main" xmlns:w14="http://schemas.microsoft.com/office/word/2010/wordml" xmlns:w15="http://schemas.microsoft.com/office/word/2012/wordml" xmlns:w16cid="http://schemas.microsoft.com/office/word/2016/wordml/cid" xmlns:w16se="http://schemas.microsoft.com/office/word/2015/wordml/symex" xmlns:wpg="http://schemas.microsoft.com/office/word/2010/wordprocessingGroup" xmlns:wpi="http://schemas.microsoft.com/office/word/2010/wordprocessingInk" xmlns:wne="http://schemas.microsoft.com/office/word/2006/wordml" xmlns:wps="http://schemas.microsoft.com/office/word/2010/wordprocessingShape" mc:Ignorable="w14 w15 w16se w16cid wp14">
   <w:p>
     <w:pPr>
       <w:pStyle w:val="Footer"/>
@@ -2163,7 +2067,7 @@
 </file>
 
 <file path=word/footer3.xml><?xml version="1.0" encoding="utf-8"?>
-<w:ftr xmlns:wpc="http://schemas.microsoft.com/office/word/2010/wordprocessingCanvas" xmlns:cx="http://schemas.microsoft.com/office/drawing/2014/chartex" xmlns:cx1="http://schemas.microsoft.com/office/drawing/2015/9/8/chartex" xmlns:cx2="http://schemas.microsoft.com/office/drawing/2015/10/21/chartex" xmlns:cx3="http://schemas.microsoft.com/office/drawing/2016/5/9/chartex" xmlns:cx4="http://schemas.microsoft.com/office/drawing/2016/5/10/chartex" xmlns:cx5="http://schemas.microsoft.com/office/drawing/2016/5/11/chartex" xmlns:cx6="http://schemas.microsoft.com/office/drawing/2016/5/12/chartex" xmlns:cx7="http://schemas.microsoft.com/office/drawing/2016/5/13/chartex" xmlns:cx8="http://schemas.microsoft.com/office/drawing/2016/5/14/chartex" xmlns:mc="http://schemas.openxmlformats.org/markup-compatibility/2006" xmlns:aink="http://schemas.microsoft.com/office/drawing/2016/ink" xmlns:am3d="http://schemas.microsoft.com/office/drawing/2017/model3d" xmlns:o="urn:schemas-microsoft-com:office:office" xmlns:r="http://schemas.openxmlformats.org/officeDocument/2006/relationships" xmlns:m="http://schemas.openxmlformats.org/officeDocument/2006/math" xmlns:v="urn:schemas-microsoft-com:vml" xmlns:wp14="http://schemas.microsoft.com/office/word/2010/wordprocessingDrawing" xmlns:wp="http://schemas.openxmlformats.org/drawingml/2006/wordprocessingDrawing" xmlns:w10="urn:schemas-microsoft-com:office:word" xmlns:w="http://schemas.openxmlformats.org/wordprocessingml/2006/main" xmlns:w14="http://schemas.microsoft.com/office/word/2010/wordml" xmlns:w15="http://schemas.microsoft.com/office/word/2012/wordml" xmlns:w16cex="http://schemas.microsoft.com/office/word/2018/wordml/cex" xmlns:w16cid="http://schemas.microsoft.com/office/word/2016/wordml/cid" xmlns:w16="http://schemas.microsoft.com/office/word/2018/wordml" xmlns:w16se="http://schemas.microsoft.com/office/word/2015/wordml/symex" xmlns:wpg="http://schemas.microsoft.com/office/word/2010/wordprocessingGroup" xmlns:wpi="http://schemas.microsoft.com/office/word/2010/wordprocessingInk" xmlns:wne="http://schemas.microsoft.com/office/word/2006/wordml" xmlns:wps="http://schemas.microsoft.com/office/word/2010/wordprocessingShape" mc:Ignorable="w14 w15 w16se w16cid w16 w16cex wp14">
+<w:ftr xmlns:wpc="http://schemas.microsoft.com/office/word/2010/wordprocessingCanvas" xmlns:cx="http://schemas.microsoft.com/office/drawing/2014/chartex" xmlns:cx1="http://schemas.microsoft.com/office/drawing/2015/9/8/chartex" xmlns:cx2="http://schemas.microsoft.com/office/drawing/2015/10/21/chartex" xmlns:cx3="http://schemas.microsoft.com/office/drawing/2016/5/9/chartex" xmlns:cx4="http://schemas.microsoft.com/office/drawing/2016/5/10/chartex" xmlns:cx5="http://schemas.microsoft.com/office/drawing/2016/5/11/chartex" xmlns:cx6="http://schemas.microsoft.com/office/drawing/2016/5/12/chartex" xmlns:cx7="http://schemas.microsoft.com/office/drawing/2016/5/13/chartex" xmlns:cx8="http://schemas.microsoft.com/office/drawing/2016/5/14/chartex" xmlns:mc="http://schemas.openxmlformats.org/markup-compatibility/2006" xmlns:aink="http://schemas.microsoft.com/office/drawing/2016/ink" xmlns:am3d="http://schemas.microsoft.com/office/drawing/2017/model3d" xmlns:o="urn:schemas-microsoft-com:office:office" xmlns:r="http://schemas.openxmlformats.org/officeDocument/2006/relationships" xmlns:m="http://schemas.openxmlformats.org/officeDocument/2006/math" xmlns:v="urn:schemas-microsoft-com:vml" xmlns:wp14="http://schemas.microsoft.com/office/word/2010/wordprocessingDrawing" xmlns:wp="http://schemas.openxmlformats.org/drawingml/2006/wordprocessingDrawing" xmlns:w10="urn:schemas-microsoft-com:office:word" xmlns:w="http://schemas.openxmlformats.org/wordprocessingml/2006/main" xmlns:w14="http://schemas.microsoft.com/office/word/2010/wordml" xmlns:w15="http://schemas.microsoft.com/office/word/2012/wordml" xmlns:w16cid="http://schemas.microsoft.com/office/word/2016/wordml/cid" xmlns:w16se="http://schemas.microsoft.com/office/word/2015/wordml/symex" xmlns:wpg="http://schemas.microsoft.com/office/word/2010/wordprocessingGroup" xmlns:wpi="http://schemas.microsoft.com/office/word/2010/wordprocessingInk" xmlns:wne="http://schemas.microsoft.com/office/word/2006/wordml" xmlns:wps="http://schemas.microsoft.com/office/word/2010/wordprocessingShape" mc:Ignorable="w14 w15 w16se w16cid wp14">
   <w:p>
     <w:pPr>
       <w:pStyle w:val="Footer"/>
@@ -2173,7 +2077,7 @@
 </file>
 
 <file path=word/footnotes.xml><?xml version="1.0" encoding="utf-8"?>
-<w:footnotes xmlns:wpc="http://schemas.microsoft.com/office/word/2010/wordprocessingCanvas" xmlns:cx="http://schemas.microsoft.com/office/drawing/2014/chartex" xmlns:cx1="http://schemas.microsoft.com/office/drawing/2015/9/8/chartex" xmlns:cx2="http://schemas.microsoft.com/office/drawing/2015/10/21/chartex" xmlns:cx3="http://schemas.microsoft.com/office/drawing/2016/5/9/chartex" xmlns:cx4="http://schemas.microsoft.com/office/drawing/2016/5/10/chartex" xmlns:cx5="http://schemas.microsoft.com/office/drawing/2016/5/11/chartex" xmlns:cx6="http://schemas.microsoft.com/office/drawing/2016/5/12/chartex" xmlns:cx7="http://schemas.microsoft.com/office/drawing/2016/5/13/chartex" xmlns:cx8="http://schemas.microsoft.com/office/drawing/2016/5/14/chartex" xmlns:mc="http://schemas.openxmlformats.org/markup-compatibility/2006" xmlns:aink="http://schemas.microsoft.com/office/drawing/2016/ink" xmlns:am3d="http://schemas.microsoft.com/office/drawing/2017/model3d" xmlns:o="urn:schemas-microsoft-com:office:office" xmlns:r="http://schemas.openxmlformats.org/officeDocument/2006/relationships" xmlns:m="http://schemas.openxmlformats.org/officeDocument/2006/math" xmlns:v="urn:schemas-microsoft-com:vml" xmlns:wp14="http://schemas.microsoft.com/office/word/2010/wordprocessingDrawing" xmlns:wp="http://schemas.openxmlformats.org/drawingml/2006/wordprocessingDrawing" xmlns:w10="urn:schemas-microsoft-com:office:word" xmlns:w="http://schemas.openxmlformats.org/wordprocessingml/2006/main" xmlns:w14="http://schemas.microsoft.com/office/word/2010/wordml" xmlns:w15="http://schemas.microsoft.com/office/word/2012/wordml" xmlns:w16cex="http://schemas.microsoft.com/office/word/2018/wordml/cex" xmlns:w16cid="http://schemas.microsoft.com/office/word/2016/wordml/cid" xmlns:w16="http://schemas.microsoft.com/office/word/2018/wordml" xmlns:w16se="http://schemas.microsoft.com/office/word/2015/wordml/symex" xmlns:wpg="http://schemas.microsoft.com/office/word/2010/wordprocessingGroup" xmlns:wpi="http://schemas.microsoft.com/office/word/2010/wordprocessingInk" xmlns:wne="http://schemas.microsoft.com/office/word/2006/wordml" xmlns:wps="http://schemas.microsoft.com/office/word/2010/wordprocessingShape" mc:Ignorable="w14 w15 w16se w16cid w16 w16cex wp14">
+<w:footnotes xmlns:wpc="http://schemas.microsoft.com/office/word/2010/wordprocessingCanvas" xmlns:cx="http://schemas.microsoft.com/office/drawing/2014/chartex" xmlns:cx1="http://schemas.microsoft.com/office/drawing/2015/9/8/chartex" xmlns:cx2="http://schemas.microsoft.com/office/drawing/2015/10/21/chartex" xmlns:cx3="http://schemas.microsoft.com/office/drawing/2016/5/9/chartex" xmlns:cx4="http://schemas.microsoft.com/office/drawing/2016/5/10/chartex" xmlns:cx5="http://schemas.microsoft.com/office/drawing/2016/5/11/chartex" xmlns:cx6="http://schemas.microsoft.com/office/drawing/2016/5/12/chartex" xmlns:cx7="http://schemas.microsoft.com/office/drawing/2016/5/13/chartex" xmlns:cx8="http://schemas.microsoft.com/office/drawing/2016/5/14/chartex" xmlns:mc="http://schemas.openxmlformats.org/markup-compatibility/2006" xmlns:aink="http://schemas.microsoft.com/office/drawing/2016/ink" xmlns:am3d="http://schemas.microsoft.com/office/drawing/2017/model3d" xmlns:o="urn:schemas-microsoft-com:office:office" xmlns:r="http://schemas.openxmlformats.org/officeDocument/2006/relationships" xmlns:m="http://schemas.openxmlformats.org/officeDocument/2006/math" xmlns:v="urn:schemas-microsoft-com:vml" xmlns:wp14="http://schemas.microsoft.com/office/word/2010/wordprocessingDrawing" xmlns:wp="http://schemas.openxmlformats.org/drawingml/2006/wordprocessingDrawing" xmlns:w10="urn:schemas-microsoft-com:office:word" xmlns:w="http://schemas.openxmlformats.org/wordprocessingml/2006/main" xmlns:w14="http://schemas.microsoft.com/office/word/2010/wordml" xmlns:w15="http://schemas.microsoft.com/office/word/2012/wordml" xmlns:w16cid="http://schemas.microsoft.com/office/word/2016/wordml/cid" xmlns:w16se="http://schemas.microsoft.com/office/word/2015/wordml/symex" xmlns:wpg="http://schemas.microsoft.com/office/word/2010/wordprocessingGroup" xmlns:wpi="http://schemas.microsoft.com/office/word/2010/wordprocessingInk" xmlns:wne="http://schemas.microsoft.com/office/word/2006/wordml" xmlns:wps="http://schemas.microsoft.com/office/word/2010/wordprocessingShape" mc:Ignorable="w14 w15 w16se w16cid wp14">
   <w:footnote w:type="separator" w:id="-1">
     <w:p>
       <w:r>
@@ -2192,7 +2096,7 @@
 </file>
 
 <file path=word/header1.xml><?xml version="1.0" encoding="utf-8"?>
-<w:hdr xmlns:wpc="http://schemas.microsoft.com/office/word/2010/wordprocessingCanvas" xmlns:cx="http://schemas.microsoft.com/office/drawing/2014/chartex" xmlns:cx1="http://schemas.microsoft.com/office/drawing/2015/9/8/chartex" xmlns:cx2="http://schemas.microsoft.com/office/drawing/2015/10/21/chartex" xmlns:cx3="http://schemas.microsoft.com/office/drawing/2016/5/9/chartex" xmlns:cx4="http://schemas.microsoft.com/office/drawing/2016/5/10/chartex" xmlns:cx5="http://schemas.microsoft.com/office/drawing/2016/5/11/chartex" xmlns:cx6="http://schemas.microsoft.com/office/drawing/2016/5/12/chartex" xmlns:cx7="http://schemas.microsoft.com/office/drawing/2016/5/13/chartex" xmlns:cx8="http://schemas.microsoft.com/office/drawing/2016/5/14/chartex" xmlns:mc="http://schemas.openxmlformats.org/markup-compatibility/2006" xmlns:aink="http://schemas.microsoft.com/office/drawing/2016/ink" xmlns:am3d="http://schemas.microsoft.com/office/drawing/2017/model3d" xmlns:o="urn:schemas-microsoft-com:office:office" xmlns:r="http://schemas.openxmlformats.org/officeDocument/2006/relationships" xmlns:m="http://schemas.openxmlformats.org/officeDocument/2006/math" xmlns:v="urn:schemas-microsoft-com:vml" xmlns:wp14="http://schemas.microsoft.com/office/word/2010/wordprocessingDrawing" xmlns:wp="http://schemas.openxmlformats.org/drawingml/2006/wordprocessingDrawing" xmlns:w10="urn:schemas-microsoft-com:office:word" xmlns:w="http://schemas.openxmlformats.org/wordprocessingml/2006/main" xmlns:w14="http://schemas.microsoft.com/office/word/2010/wordml" xmlns:w15="http://schemas.microsoft.com/office/word/2012/wordml" xmlns:w16cex="http://schemas.microsoft.com/office/word/2018/wordml/cex" xmlns:w16cid="http://schemas.microsoft.com/office/word/2016/wordml/cid" xmlns:w16="http://schemas.microsoft.com/office/word/2018/wordml" xmlns:w16se="http://schemas.microsoft.com/office/word/2015/wordml/symex" xmlns:wpg="http://schemas.microsoft.com/office/word/2010/wordprocessingGroup" xmlns:wpi="http://schemas.microsoft.com/office/word/2010/wordprocessingInk" xmlns:wne="http://schemas.microsoft.com/office/word/2006/wordml" xmlns:wps="http://schemas.microsoft.com/office/word/2010/wordprocessingShape" mc:Ignorable="w14 w15 w16se w16cid w16 w16cex wp14">
+<w:hdr xmlns:wpc="http://schemas.microsoft.com/office/word/2010/wordprocessingCanvas" xmlns:cx="http://schemas.microsoft.com/office/drawing/2014/chartex" xmlns:cx1="http://schemas.microsoft.com/office/drawing/2015/9/8/chartex" xmlns:cx2="http://schemas.microsoft.com/office/drawing/2015/10/21/chartex" xmlns:cx3="http://schemas.microsoft.com/office/drawing/2016/5/9/chartex" xmlns:cx4="http://schemas.microsoft.com/office/drawing/2016/5/10/chartex" xmlns:cx5="http://schemas.microsoft.com/office/drawing/2016/5/11/chartex" xmlns:cx6="http://schemas.microsoft.com/office/drawing/2016/5/12/chartex" xmlns:cx7="http://schemas.microsoft.com/office/drawing/2016/5/13/chartex" xmlns:cx8="http://schemas.microsoft.com/office/drawing/2016/5/14/chartex" xmlns:mc="http://schemas.openxmlformats.org/markup-compatibility/2006" xmlns:aink="http://schemas.microsoft.com/office/drawing/2016/ink" xmlns:am3d="http://schemas.microsoft.com/office/drawing/2017/model3d" xmlns:o="urn:schemas-microsoft-com:office:office" xmlns:r="http://schemas.openxmlformats.org/officeDocument/2006/relationships" xmlns:m="http://schemas.openxmlformats.org/officeDocument/2006/math" xmlns:v="urn:schemas-microsoft-com:vml" xmlns:wp14="http://schemas.microsoft.com/office/word/2010/wordprocessingDrawing" xmlns:wp="http://schemas.openxmlformats.org/drawingml/2006/wordprocessingDrawing" xmlns:w10="urn:schemas-microsoft-com:office:word" xmlns:w="http://schemas.openxmlformats.org/wordprocessingml/2006/main" xmlns:w14="http://schemas.microsoft.com/office/word/2010/wordml" xmlns:w15="http://schemas.microsoft.com/office/word/2012/wordml" xmlns:w16cid="http://schemas.microsoft.com/office/word/2016/wordml/cid" xmlns:w16se="http://schemas.microsoft.com/office/word/2015/wordml/symex" xmlns:wpg="http://schemas.microsoft.com/office/word/2010/wordprocessingGroup" xmlns:wpi="http://schemas.microsoft.com/office/word/2010/wordprocessingInk" xmlns:wne="http://schemas.microsoft.com/office/word/2006/wordml" xmlns:wps="http://schemas.microsoft.com/office/word/2010/wordprocessingShape" mc:Ignorable="w14 w15 w16se w16cid wp14">
   <w:p>
     <w:pPr>
       <w:pStyle w:val="Header"/>
@@ -2202,7 +2106,7 @@
 </file>
 
 <file path=word/header2.xml><?xml version="1.0" encoding="utf-8"?>
-<w:hdr xmlns:wpc="http://schemas.microsoft.com/office/word/2010/wordprocessingCanvas" xmlns:cx="http://schemas.microsoft.com/office/drawing/2014/chartex" xmlns:cx1="http://schemas.microsoft.com/office/drawing/2015/9/8/chartex" xmlns:cx2="http://schemas.microsoft.com/office/drawing/2015/10/21/chartex" xmlns:cx3="http://schemas.microsoft.com/office/drawing/2016/5/9/chartex" xmlns:cx4="http://schemas.microsoft.com/office/drawing/2016/5/10/chartex" xmlns:cx5="http://schemas.microsoft.com/office/drawing/2016/5/11/chartex" xmlns:cx6="http://schemas.microsoft.com/office/drawing/2016/5/12/chartex" xmlns:cx7="http://schemas.microsoft.com/office/drawing/2016/5/13/chartex" xmlns:cx8="http://schemas.microsoft.com/office/drawing/2016/5/14/chartex" xmlns:mc="http://schemas.openxmlformats.org/markup-compatibility/2006" xmlns:aink="http://schemas.microsoft.com/office/drawing/2016/ink" xmlns:am3d="http://schemas.microsoft.com/office/drawing/2017/model3d" xmlns:o="urn:schemas-microsoft-com:office:office" xmlns:r="http://schemas.openxmlformats.org/officeDocument/2006/relationships" xmlns:m="http://schemas.openxmlformats.org/officeDocument/2006/math" xmlns:v="urn:schemas-microsoft-com:vml" xmlns:wp14="http://schemas.microsoft.com/office/word/2010/wordprocessingDrawing" xmlns:wp="http://schemas.openxmlformats.org/drawingml/2006/wordprocessingDrawing" xmlns:w10="urn:schemas-microsoft-com:office:word" xmlns:w="http://schemas.openxmlformats.org/wordprocessingml/2006/main" xmlns:w14="http://schemas.microsoft.com/office/word/2010/wordml" xmlns:w15="http://schemas.microsoft.com/office/word/2012/wordml" xmlns:w16cex="http://schemas.microsoft.com/office/word/2018/wordml/cex" xmlns:w16cid="http://schemas.microsoft.com/office/word/2016/wordml/cid" xmlns:w16="http://schemas.microsoft.com/office/word/2018/wordml" xmlns:w16se="http://schemas.microsoft.com/office/word/2015/wordml/symex" xmlns:wpg="http://schemas.microsoft.com/office/word/2010/wordprocessingGroup" xmlns:wpi="http://schemas.microsoft.com/office/word/2010/wordprocessingInk" xmlns:wne="http://schemas.microsoft.com/office/word/2006/wordml" xmlns:wps="http://schemas.microsoft.com/office/word/2010/wordprocessingShape" mc:Ignorable="w14 w15 w16se w16cid w16 w16cex wp14">
+<w:hdr xmlns:wpc="http://schemas.microsoft.com/office/word/2010/wordprocessingCanvas" xmlns:cx="http://schemas.microsoft.com/office/drawing/2014/chartex" xmlns:cx1="http://schemas.microsoft.com/office/drawing/2015/9/8/chartex" xmlns:cx2="http://schemas.microsoft.com/office/drawing/2015/10/21/chartex" xmlns:cx3="http://schemas.microsoft.com/office/drawing/2016/5/9/chartex" xmlns:cx4="http://schemas.microsoft.com/office/drawing/2016/5/10/chartex" xmlns:cx5="http://schemas.microsoft.com/office/drawing/2016/5/11/chartex" xmlns:cx6="http://schemas.microsoft.com/office/drawing/2016/5/12/chartex" xmlns:cx7="http://schemas.microsoft.com/office/drawing/2016/5/13/chartex" xmlns:cx8="http://schemas.microsoft.com/office/drawing/2016/5/14/chartex" xmlns:mc="http://schemas.openxmlformats.org/markup-compatibility/2006" xmlns:aink="http://schemas.microsoft.com/office/drawing/2016/ink" xmlns:am3d="http://schemas.microsoft.com/office/drawing/2017/model3d" xmlns:o="urn:schemas-microsoft-com:office:office" xmlns:r="http://schemas.openxmlformats.org/officeDocument/2006/relationships" xmlns:m="http://schemas.openxmlformats.org/officeDocument/2006/math" xmlns:v="urn:schemas-microsoft-com:vml" xmlns:wp14="http://schemas.microsoft.com/office/word/2010/wordprocessingDrawing" xmlns:wp="http://schemas.openxmlformats.org/drawingml/2006/wordprocessingDrawing" xmlns:w10="urn:schemas-microsoft-com:office:word" xmlns:w="http://schemas.openxmlformats.org/wordprocessingml/2006/main" xmlns:w14="http://schemas.microsoft.com/office/word/2010/wordml" xmlns:w15="http://schemas.microsoft.com/office/word/2012/wordml" xmlns:w16cid="http://schemas.microsoft.com/office/word/2016/wordml/cid" xmlns:w16se="http://schemas.microsoft.com/office/word/2015/wordml/symex" xmlns:wpg="http://schemas.microsoft.com/office/word/2010/wordprocessingGroup" xmlns:wpi="http://schemas.microsoft.com/office/word/2010/wordprocessingInk" xmlns:wne="http://schemas.microsoft.com/office/word/2006/wordml" xmlns:wps="http://schemas.microsoft.com/office/word/2010/wordprocessingShape" mc:Ignorable="w14 w15 w16se w16cid wp14">
   <w:tbl>
     <w:tblPr>
       <w:tblStyle w:val="TableGrid"/>
@@ -2431,7 +2335,7 @@
 </file>
 
 <file path=word/header3.xml><?xml version="1.0" encoding="utf-8"?>
-<w:hdr xmlns:wpc="http://schemas.microsoft.com/office/word/2010/wordprocessingCanvas" xmlns:cx="http://schemas.microsoft.com/office/drawing/2014/chartex" xmlns:cx1="http://schemas.microsoft.com/office/drawing/2015/9/8/chartex" xmlns:cx2="http://schemas.microsoft.com/office/drawing/2015/10/21/chartex" xmlns:cx3="http://schemas.microsoft.com/office/drawing/2016/5/9/chartex" xmlns:cx4="http://schemas.microsoft.com/office/drawing/2016/5/10/chartex" xmlns:cx5="http://schemas.microsoft.com/office/drawing/2016/5/11/chartex" xmlns:cx6="http://schemas.microsoft.com/office/drawing/2016/5/12/chartex" xmlns:cx7="http://schemas.microsoft.com/office/drawing/2016/5/13/chartex" xmlns:cx8="http://schemas.microsoft.com/office/drawing/2016/5/14/chartex" xmlns:mc="http://schemas.openxmlformats.org/markup-compatibility/2006" xmlns:aink="http://schemas.microsoft.com/office/drawing/2016/ink" xmlns:am3d="http://schemas.microsoft.com/office/drawing/2017/model3d" xmlns:o="urn:schemas-microsoft-com:office:office" xmlns:r="http://schemas.openxmlformats.org/officeDocument/2006/relationships" xmlns:m="http://schemas.openxmlformats.org/officeDocument/2006/math" xmlns:v="urn:schemas-microsoft-com:vml" xmlns:wp14="http://schemas.microsoft.com/office/word/2010/wordprocessingDrawing" xmlns:wp="http://schemas.openxmlformats.org/drawingml/2006/wordprocessingDrawing" xmlns:w10="urn:schemas-microsoft-com:office:word" xmlns:w="http://schemas.openxmlformats.org/wordprocessingml/2006/main" xmlns:w14="http://schemas.microsoft.com/office/word/2010/wordml" xmlns:w15="http://schemas.microsoft.com/office/word/2012/wordml" xmlns:w16cex="http://schemas.microsoft.com/office/word/2018/wordml/cex" xmlns:w16cid="http://schemas.microsoft.com/office/word/2016/wordml/cid" xmlns:w16="http://schemas.microsoft.com/office/word/2018/wordml" xmlns:w16se="http://schemas.microsoft.com/office/word/2015/wordml/symex" xmlns:wpg="http://schemas.microsoft.com/office/word/2010/wordprocessingGroup" xmlns:wpi="http://schemas.microsoft.com/office/word/2010/wordprocessingInk" xmlns:wne="http://schemas.microsoft.com/office/word/2006/wordml" xmlns:wps="http://schemas.microsoft.com/office/word/2010/wordprocessingShape" mc:Ignorable="w14 w15 w16se w16cid w16 w16cex wp14">
+<w:hdr xmlns:wpc="http://schemas.microsoft.com/office/word/2010/wordprocessingCanvas" xmlns:cx="http://schemas.microsoft.com/office/drawing/2014/chartex" xmlns:cx1="http://schemas.microsoft.com/office/drawing/2015/9/8/chartex" xmlns:cx2="http://schemas.microsoft.com/office/drawing/2015/10/21/chartex" xmlns:cx3="http://schemas.microsoft.com/office/drawing/2016/5/9/chartex" xmlns:cx4="http://schemas.microsoft.com/office/drawing/2016/5/10/chartex" xmlns:cx5="http://schemas.microsoft.com/office/drawing/2016/5/11/chartex" xmlns:cx6="http://schemas.microsoft.com/office/drawing/2016/5/12/chartex" xmlns:cx7="http://schemas.microsoft.com/office/drawing/2016/5/13/chartex" xmlns:cx8="http://schemas.microsoft.com/office/drawing/2016/5/14/chartex" xmlns:mc="http://schemas.openxmlformats.org/markup-compatibility/2006" xmlns:aink="http://schemas.microsoft.com/office/drawing/2016/ink" xmlns:am3d="http://schemas.microsoft.com/office/drawing/2017/model3d" xmlns:o="urn:schemas-microsoft-com:office:office" xmlns:r="http://schemas.openxmlformats.org/officeDocument/2006/relationships" xmlns:m="http://schemas.openxmlformats.org/officeDocument/2006/math" xmlns:v="urn:schemas-microsoft-com:vml" xmlns:wp14="http://schemas.microsoft.com/office/word/2010/wordprocessingDrawing" xmlns:wp="http://schemas.openxmlformats.org/drawingml/2006/wordprocessingDrawing" xmlns:w10="urn:schemas-microsoft-com:office:word" xmlns:w="http://schemas.openxmlformats.org/wordprocessingml/2006/main" xmlns:w14="http://schemas.microsoft.com/office/word/2010/wordml" xmlns:w15="http://schemas.microsoft.com/office/word/2012/wordml" xmlns:w16cid="http://schemas.microsoft.com/office/word/2016/wordml/cid" xmlns:w16se="http://schemas.microsoft.com/office/word/2015/wordml/symex" xmlns:wpg="http://schemas.microsoft.com/office/word/2010/wordprocessingGroup" xmlns:wpi="http://schemas.microsoft.com/office/word/2010/wordprocessingInk" xmlns:wne="http://schemas.microsoft.com/office/word/2006/wordml" xmlns:wps="http://schemas.microsoft.com/office/word/2010/wordprocessingShape" mc:Ignorable="w14 w15 w16se w16cid wp14">
   <w:p>
     <w:pPr>
       <w:pStyle w:val="Header"/>
@@ -2441,7 +2345,7 @@
 </file>
 
 <file path=word/numbering.xml><?xml version="1.0" encoding="utf-8"?>
-<w:numbering xmlns:wpc="http://schemas.microsoft.com/office/word/2010/wordprocessingCanvas" xmlns:cx="http://schemas.microsoft.com/office/drawing/2014/chartex" xmlns:cx1="http://schemas.microsoft.com/office/drawing/2015/9/8/chartex" xmlns:cx2="http://schemas.microsoft.com/office/drawing/2015/10/21/chartex" xmlns:cx3="http://schemas.microsoft.com/office/drawing/2016/5/9/chartex" xmlns:cx4="http://schemas.microsoft.com/office/drawing/2016/5/10/chartex" xmlns:cx5="http://schemas.microsoft.com/office/drawing/2016/5/11/chartex" xmlns:cx6="http://schemas.microsoft.com/office/drawing/2016/5/12/chartex" xmlns:cx7="http://schemas.microsoft.com/office/drawing/2016/5/13/chartex" xmlns:cx8="http://schemas.microsoft.com/office/drawing/2016/5/14/chartex" xmlns:mc="http://schemas.openxmlformats.org/markup-compatibility/2006" xmlns:aink="http://schemas.microsoft.com/office/drawing/2016/ink" xmlns:am3d="http://schemas.microsoft.com/office/drawing/2017/model3d" xmlns:o="urn:schemas-microsoft-com:office:office" xmlns:r="http://schemas.openxmlformats.org/officeDocument/2006/relationships" xmlns:m="http://schemas.openxmlformats.org/officeDocument/2006/math" xmlns:v="urn:schemas-microsoft-com:vml" xmlns:wp14="http://schemas.microsoft.com/office/word/2010/wordprocessingDrawing" xmlns:wp="http://schemas.openxmlformats.org/drawingml/2006/wordprocessingDrawing" xmlns:w10="urn:schemas-microsoft-com:office:word" xmlns:w="http://schemas.openxmlformats.org/wordprocessingml/2006/main" xmlns:w14="http://schemas.microsoft.com/office/word/2010/wordml" xmlns:w15="http://schemas.microsoft.com/office/word/2012/wordml" xmlns:w16cex="http://schemas.microsoft.com/office/word/2018/wordml/cex" xmlns:w16cid="http://schemas.microsoft.com/office/word/2016/wordml/cid" xmlns:w16="http://schemas.microsoft.com/office/word/2018/wordml" xmlns:w16se="http://schemas.microsoft.com/office/word/2015/wordml/symex" xmlns:wpg="http://schemas.microsoft.com/office/word/2010/wordprocessingGroup" xmlns:wpi="http://schemas.microsoft.com/office/word/2010/wordprocessingInk" xmlns:wne="http://schemas.microsoft.com/office/word/2006/wordml" xmlns:wps="http://schemas.microsoft.com/office/word/2010/wordprocessingShape" mc:Ignorable="w14 w15 w16se w16cid w16 w16cex wp14">
+<w:numbering xmlns:wpc="http://schemas.microsoft.com/office/word/2010/wordprocessingCanvas" xmlns:cx="http://schemas.microsoft.com/office/drawing/2014/chartex" xmlns:cx1="http://schemas.microsoft.com/office/drawing/2015/9/8/chartex" xmlns:cx2="http://schemas.microsoft.com/office/drawing/2015/10/21/chartex" xmlns:cx3="http://schemas.microsoft.com/office/drawing/2016/5/9/chartex" xmlns:cx4="http://schemas.microsoft.com/office/drawing/2016/5/10/chartex" xmlns:cx5="http://schemas.microsoft.com/office/drawing/2016/5/11/chartex" xmlns:cx6="http://schemas.microsoft.com/office/drawing/2016/5/12/chartex" xmlns:cx7="http://schemas.microsoft.com/office/drawing/2016/5/13/chartex" xmlns:cx8="http://schemas.microsoft.com/office/drawing/2016/5/14/chartex" xmlns:mc="http://schemas.openxmlformats.org/markup-compatibility/2006" xmlns:aink="http://schemas.microsoft.com/office/drawing/2016/ink" xmlns:am3d="http://schemas.microsoft.com/office/drawing/2017/model3d" xmlns:o="urn:schemas-microsoft-com:office:office" xmlns:r="http://schemas.openxmlformats.org/officeDocument/2006/relationships" xmlns:m="http://schemas.openxmlformats.org/officeDocument/2006/math" xmlns:v="urn:schemas-microsoft-com:vml" xmlns:wp14="http://schemas.microsoft.com/office/word/2010/wordprocessingDrawing" xmlns:wp="http://schemas.openxmlformats.org/drawingml/2006/wordprocessingDrawing" xmlns:w10="urn:schemas-microsoft-com:office:word" xmlns:w="http://schemas.openxmlformats.org/wordprocessingml/2006/main" xmlns:w14="http://schemas.microsoft.com/office/word/2010/wordml" xmlns:w15="http://schemas.microsoft.com/office/word/2012/wordml" xmlns:w16cid="http://schemas.microsoft.com/office/word/2016/wordml/cid" xmlns:w16se="http://schemas.microsoft.com/office/word/2015/wordml/symex" xmlns:wpg="http://schemas.microsoft.com/office/word/2010/wordprocessingGroup" xmlns:wpi="http://schemas.microsoft.com/office/word/2010/wordprocessingInk" xmlns:wne="http://schemas.microsoft.com/office/word/2006/wordml" xmlns:wps="http://schemas.microsoft.com/office/word/2010/wordprocessingShape" mc:Ignorable="w14 w15 w16se w16cid wp14">
   <w:abstractNum w:abstractNumId="0" w15:restartNumberingAfterBreak="0">
     <w:nsid w:val="02EB2501"/>
     <w:multiLevelType w:val="multilevel"/>
@@ -5796,7 +5700,7 @@
 </file>
 
 <file path=word/styles.xml><?xml version="1.0" encoding="utf-8"?>
-<w:styles xmlns:mc="http://schemas.openxmlformats.org/markup-compatibility/2006" xmlns:r="http://schemas.openxmlformats.org/officeDocument/2006/relationships" xmlns:w="http://schemas.openxmlformats.org/wordprocessingml/2006/main" xmlns:w14="http://schemas.microsoft.com/office/word/2010/wordml" xmlns:w15="http://schemas.microsoft.com/office/word/2012/wordml" xmlns:w16cex="http://schemas.microsoft.com/office/word/2018/wordml/cex" xmlns:w16cid="http://schemas.microsoft.com/office/word/2016/wordml/cid" xmlns:w16="http://schemas.microsoft.com/office/word/2018/wordml" xmlns:w16se="http://schemas.microsoft.com/office/word/2015/wordml/symex" mc:Ignorable="w14 w15 w16se w16cid w16 w16cex">
+<w:styles xmlns:mc="http://schemas.openxmlformats.org/markup-compatibility/2006" xmlns:r="http://schemas.openxmlformats.org/officeDocument/2006/relationships" xmlns:w="http://schemas.openxmlformats.org/wordprocessingml/2006/main" xmlns:w14="http://schemas.microsoft.com/office/word/2010/wordml" xmlns:w15="http://schemas.microsoft.com/office/word/2012/wordml" xmlns:w16cid="http://schemas.microsoft.com/office/word/2016/wordml/cid" xmlns:w16se="http://schemas.microsoft.com/office/word/2015/wordml/symex" mc:Ignorable="w14 w15 w16se w16cid">
   <w:docDefaults>
     <w:rPrDefault>
       <w:rPr>
@@ -5812,7 +5716,7 @@
       </w:pPr>
     </w:pPrDefault>
   </w:docDefaults>
-  <w:latentStyles w:defLockedState="0" w:defUIPriority="0" w:defSemiHidden="0" w:defUnhideWhenUsed="0" w:defQFormat="0" w:count="376">
+  <w:latentStyles w:defLockedState="0" w:defUIPriority="0" w:defSemiHidden="0" w:defUnhideWhenUsed="0" w:defQFormat="0" w:count="377">
     <w:lsdException w:name="Normal" w:qFormat="1"/>
     <w:lsdException w:name="heading 1" w:uiPriority="9" w:qFormat="1"/>
     <w:lsdException w:name="heading 2" w:uiPriority="9" w:qFormat="1"/>
@@ -5911,7 +5815,6 @@
     <w:lsdException w:name="HTML Sample" w:semiHidden="1" w:unhideWhenUsed="1"/>
     <w:lsdException w:name="HTML Typewriter" w:semiHidden="1" w:unhideWhenUsed="1"/>
     <w:lsdException w:name="HTML Variable" w:semiHidden="1" w:unhideWhenUsed="1"/>
-    <w:lsdException w:name="Normal Table" w:semiHidden="1" w:unhideWhenUsed="1"/>
     <w:lsdException w:name="annotation subject" w:semiHidden="1" w:unhideWhenUsed="1"/>
     <w:lsdException w:name="No List" w:semiHidden="1" w:unhideWhenUsed="1"/>
     <w:lsdException w:name="Outline List 1" w:semiHidden="1" w:unhideWhenUsed="1"/>
@@ -5958,9 +5861,7 @@
     <w:lsdException w:name="Table Subtle 2" w:semiHidden="1" w:unhideWhenUsed="1"/>
     <w:lsdException w:name="Table Web 1" w:semiHidden="1" w:unhideWhenUsed="1"/>
     <w:lsdException w:name="Table Web 2" w:semiHidden="1" w:unhideWhenUsed="1"/>
-    <w:lsdException w:name="Table Web 3" w:semiHidden="1" w:unhideWhenUsed="1"/>
     <w:lsdException w:name="Balloon Text" w:semiHidden="1" w:unhideWhenUsed="1"/>
-    <w:lsdException w:name="Table Theme" w:semiHidden="1" w:unhideWhenUsed="1"/>
     <w:lsdException w:name="Placeholder Text" w:semiHidden="1" w:uiPriority="99"/>
     <w:lsdException w:name="No Spacing" w:uiPriority="1" w:qFormat="1"/>
     <w:lsdException w:name="Light Shading" w:uiPriority="60"/>
@@ -6181,6 +6082,7 @@
     <w:lsdException w:name="Hashtag" w:semiHidden="1" w:uiPriority="99" w:unhideWhenUsed="1"/>
     <w:lsdException w:name="Unresolved Mention" w:semiHidden="1" w:uiPriority="99" w:unhideWhenUsed="1"/>
     <w:lsdException w:name="Smart Link" w:semiHidden="1" w:uiPriority="99" w:unhideWhenUsed="1"/>
+    <w:lsdException w:name="Smart Link Error" w:semiHidden="1" w:uiPriority="99" w:unhideWhenUsed="1"/>
   </w:latentStyles>
   <w:style w:type="paragraph" w:default="1" w:styleId="Normal">
     <w:name w:val="Normal"/>
@@ -8364,7 +8266,7 @@
 </file>
 
 <file path=word/glossary/document.xml><?xml version="1.0" encoding="utf-8"?>
-<w:glossaryDocument xmlns:wpc="http://schemas.microsoft.com/office/word/2010/wordprocessingCanvas" xmlns:cx="http://schemas.microsoft.com/office/drawing/2014/chartex" xmlns:cx1="http://schemas.microsoft.com/office/drawing/2015/9/8/chartex" xmlns:cx2="http://schemas.microsoft.com/office/drawing/2015/10/21/chartex" xmlns:cx3="http://schemas.microsoft.com/office/drawing/2016/5/9/chartex" xmlns:cx4="http://schemas.microsoft.com/office/drawing/2016/5/10/chartex" xmlns:cx5="http://schemas.microsoft.com/office/drawing/2016/5/11/chartex" xmlns:cx6="http://schemas.microsoft.com/office/drawing/2016/5/12/chartex" xmlns:cx7="http://schemas.microsoft.com/office/drawing/2016/5/13/chartex" xmlns:cx8="http://schemas.microsoft.com/office/drawing/2016/5/14/chartex" xmlns:mc="http://schemas.openxmlformats.org/markup-compatibility/2006" xmlns:aink="http://schemas.microsoft.com/office/drawing/2016/ink" xmlns:am3d="http://schemas.microsoft.com/office/drawing/2017/model3d" xmlns:o="urn:schemas-microsoft-com:office:office" xmlns:r="http://schemas.openxmlformats.org/officeDocument/2006/relationships" xmlns:m="http://schemas.openxmlformats.org/officeDocument/2006/math" xmlns:v="urn:schemas-microsoft-com:vml" xmlns:wp14="http://schemas.microsoft.com/office/word/2010/wordprocessingDrawing" xmlns:wp="http://schemas.openxmlformats.org/drawingml/2006/wordprocessingDrawing" xmlns:w10="urn:schemas-microsoft-com:office:word" xmlns:w="http://schemas.openxmlformats.org/wordprocessingml/2006/main" xmlns:w14="http://schemas.microsoft.com/office/word/2010/wordml" xmlns:w15="http://schemas.microsoft.com/office/word/2012/wordml" xmlns:w16cex="http://schemas.microsoft.com/office/word/2018/wordml/cex" xmlns:w16cid="http://schemas.microsoft.com/office/word/2016/wordml/cid" xmlns:w16="http://schemas.microsoft.com/office/word/2018/wordml" xmlns:w16se="http://schemas.microsoft.com/office/word/2015/wordml/symex" xmlns:wpg="http://schemas.microsoft.com/office/word/2010/wordprocessingGroup" xmlns:wpi="http://schemas.microsoft.com/office/word/2010/wordprocessingInk" xmlns:wne="http://schemas.microsoft.com/office/word/2006/wordml" xmlns:wps="http://schemas.microsoft.com/office/word/2010/wordprocessingShape" mc:Ignorable="w14 w15 w16se w16cid w16 w16cex wp14">
+<w:glossaryDocument xmlns:wpc="http://schemas.microsoft.com/office/word/2010/wordprocessingCanvas" xmlns:cx="http://schemas.microsoft.com/office/drawing/2014/chartex" xmlns:cx1="http://schemas.microsoft.com/office/drawing/2015/9/8/chartex" xmlns:cx2="http://schemas.microsoft.com/office/drawing/2015/10/21/chartex" xmlns:cx3="http://schemas.microsoft.com/office/drawing/2016/5/9/chartex" xmlns:cx4="http://schemas.microsoft.com/office/drawing/2016/5/10/chartex" xmlns:cx5="http://schemas.microsoft.com/office/drawing/2016/5/11/chartex" xmlns:cx6="http://schemas.microsoft.com/office/drawing/2016/5/12/chartex" xmlns:cx7="http://schemas.microsoft.com/office/drawing/2016/5/13/chartex" xmlns:cx8="http://schemas.microsoft.com/office/drawing/2016/5/14/chartex" xmlns:mc="http://schemas.openxmlformats.org/markup-compatibility/2006" xmlns:aink="http://schemas.microsoft.com/office/drawing/2016/ink" xmlns:am3d="http://schemas.microsoft.com/office/drawing/2017/model3d" xmlns:o="urn:schemas-microsoft-com:office:office" xmlns:r="http://schemas.openxmlformats.org/officeDocument/2006/relationships" xmlns:m="http://schemas.openxmlformats.org/officeDocument/2006/math" xmlns:v="urn:schemas-microsoft-com:vml" xmlns:wp14="http://schemas.microsoft.com/office/word/2010/wordprocessingDrawing" xmlns:wp="http://schemas.openxmlformats.org/drawingml/2006/wordprocessingDrawing" xmlns:w10="urn:schemas-microsoft-com:office:word" xmlns:w="http://schemas.openxmlformats.org/wordprocessingml/2006/main" xmlns:w14="http://schemas.microsoft.com/office/word/2010/wordml" xmlns:w15="http://schemas.microsoft.com/office/word/2012/wordml" xmlns:w16cid="http://schemas.microsoft.com/office/word/2016/wordml/cid" xmlns:w16se="http://schemas.microsoft.com/office/word/2015/wordml/symex" xmlns:wpg="http://schemas.microsoft.com/office/word/2010/wordprocessingGroup" xmlns:wpi="http://schemas.microsoft.com/office/word/2010/wordprocessingInk" xmlns:wne="http://schemas.microsoft.com/office/word/2006/wordml" xmlns:wps="http://schemas.microsoft.com/office/word/2010/wordprocessingShape" mc:Ignorable="w14 w15 w16se w16cid wp14">
   <w:docParts>
     <w:docPart>
       <w:docPartPr>
@@ -8938,7 +8840,7 @@
 </file>
 
 <file path=word/glossary/fontTable.xml><?xml version="1.0" encoding="utf-8"?>
-<w:fonts xmlns:mc="http://schemas.openxmlformats.org/markup-compatibility/2006" xmlns:r="http://schemas.openxmlformats.org/officeDocument/2006/relationships" xmlns:w="http://schemas.openxmlformats.org/wordprocessingml/2006/main" xmlns:w14="http://schemas.microsoft.com/office/word/2010/wordml" xmlns:w15="http://schemas.microsoft.com/office/word/2012/wordml" xmlns:w16cex="http://schemas.microsoft.com/office/word/2018/wordml/cex" xmlns:w16cid="http://schemas.microsoft.com/office/word/2016/wordml/cid" xmlns:w16="http://schemas.microsoft.com/office/word/2018/wordml" xmlns:w16se="http://schemas.microsoft.com/office/word/2015/wordml/symex" mc:Ignorable="w14 w15 w16se w16cid w16 w16cex">
+<w:fonts xmlns:mc="http://schemas.openxmlformats.org/markup-compatibility/2006" xmlns:r="http://schemas.openxmlformats.org/officeDocument/2006/relationships" xmlns:w="http://schemas.openxmlformats.org/wordprocessingml/2006/main" xmlns:w14="http://schemas.microsoft.com/office/word/2010/wordml" xmlns:w15="http://schemas.microsoft.com/office/word/2012/wordml" xmlns:w16cid="http://schemas.microsoft.com/office/word/2016/wordml/cid" xmlns:w16se="http://schemas.microsoft.com/office/word/2015/wordml/symex" mc:Ignorable="w14 w15 w16se w16cid">
   <w:font w:name="Times New Roman">
     <w:panose1 w:val="02020603050405020304"/>
     <w:charset w:val="00"/>
@@ -8979,7 +8881,7 @@
     <w:charset w:val="00"/>
     <w:family w:val="swiss"/>
     <w:pitch w:val="variable"/>
-    <w:sig w:usb0="E0002EFF" w:usb1="C000247B" w:usb2="00000009" w:usb3="00000000" w:csb0="000001FF" w:csb1="00000000"/>
+    <w:sig w:usb0="E4002EFF" w:usb1="C000247B" w:usb2="00000009" w:usb3="00000000" w:csb0="000001FF" w:csb1="00000000"/>
   </w:font>
   <w:font w:name="Eurostile LT Std Ext Two">
     <w:altName w:val="Calibri"/>
@@ -9064,7 +8966,7 @@
   </w:font>
   <w:font w:name="Myriad Pro">
     <w:altName w:val="Calibri"/>
-    <w:panose1 w:val="020B0503030403020204"/>
+    <w:panose1 w:val="00000000000000000000"/>
     <w:charset w:val="00"/>
     <w:family w:val="swiss"/>
     <w:notTrueType/>
@@ -9076,13 +8978,13 @@
     <w:charset w:val="00"/>
     <w:family w:val="swiss"/>
     <w:pitch w:val="variable"/>
-    <w:sig w:usb0="E0002AFF" w:usb1="C000247B" w:usb2="00000009" w:usb3="00000000" w:csb0="000001FF" w:csb1="00000000"/>
+    <w:sig w:usb0="E4002EFF" w:usb1="C000247B" w:usb2="00000009" w:usb3="00000000" w:csb0="000001FF" w:csb1="00000000"/>
   </w:font>
 </w:fonts>
 </file>
 
 <file path=word/glossary/numbering.xml><?xml version="1.0" encoding="utf-8"?>
-<w:numbering xmlns:wpc="http://schemas.microsoft.com/office/word/2010/wordprocessingCanvas" xmlns:cx="http://schemas.microsoft.com/office/drawing/2014/chartex" xmlns:cx1="http://schemas.microsoft.com/office/drawing/2015/9/8/chartex" xmlns:cx2="http://schemas.microsoft.com/office/drawing/2015/10/21/chartex" xmlns:cx3="http://schemas.microsoft.com/office/drawing/2016/5/9/chartex" xmlns:cx4="http://schemas.microsoft.com/office/drawing/2016/5/10/chartex" xmlns:cx5="http://schemas.microsoft.com/office/drawing/2016/5/11/chartex" xmlns:cx6="http://schemas.microsoft.com/office/drawing/2016/5/12/chartex" xmlns:cx7="http://schemas.microsoft.com/office/drawing/2016/5/13/chartex" xmlns:cx8="http://schemas.microsoft.com/office/drawing/2016/5/14/chartex" xmlns:mc="http://schemas.openxmlformats.org/markup-compatibility/2006" xmlns:aink="http://schemas.microsoft.com/office/drawing/2016/ink" xmlns:am3d="http://schemas.microsoft.com/office/drawing/2017/model3d" xmlns:o="urn:schemas-microsoft-com:office:office" xmlns:r="http://schemas.openxmlformats.org/officeDocument/2006/relationships" xmlns:m="http://schemas.openxmlformats.org/officeDocument/2006/math" xmlns:v="urn:schemas-microsoft-com:vml" xmlns:wp14="http://schemas.microsoft.com/office/word/2010/wordprocessingDrawing" xmlns:wp="http://schemas.openxmlformats.org/drawingml/2006/wordprocessingDrawing" xmlns:w10="urn:schemas-microsoft-com:office:word" xmlns:w="http://schemas.openxmlformats.org/wordprocessingml/2006/main" xmlns:w14="http://schemas.microsoft.com/office/word/2010/wordml" xmlns:w15="http://schemas.microsoft.com/office/word/2012/wordml" xmlns:w16cex="http://schemas.microsoft.com/office/word/2018/wordml/cex" xmlns:w16cid="http://schemas.microsoft.com/office/word/2016/wordml/cid" xmlns:w16="http://schemas.microsoft.com/office/word/2018/wordml" xmlns:w16se="http://schemas.microsoft.com/office/word/2015/wordml/symex" xmlns:wpg="http://schemas.microsoft.com/office/word/2010/wordprocessingGroup" xmlns:wpi="http://schemas.microsoft.com/office/word/2010/wordprocessingInk" xmlns:wne="http://schemas.microsoft.com/office/word/2006/wordml" xmlns:wps="http://schemas.microsoft.com/office/word/2010/wordprocessingShape" mc:Ignorable="w14 w15 w16se w16cid w16 w16cex wp14">
+<w:numbering xmlns:wpc="http://schemas.microsoft.com/office/word/2010/wordprocessingCanvas" xmlns:cx="http://schemas.microsoft.com/office/drawing/2014/chartex" xmlns:cx1="http://schemas.microsoft.com/office/drawing/2015/9/8/chartex" xmlns:cx2="http://schemas.microsoft.com/office/drawing/2015/10/21/chartex" xmlns:cx3="http://schemas.microsoft.com/office/drawing/2016/5/9/chartex" xmlns:cx4="http://schemas.microsoft.com/office/drawing/2016/5/10/chartex" xmlns:cx5="http://schemas.microsoft.com/office/drawing/2016/5/11/chartex" xmlns:cx6="http://schemas.microsoft.com/office/drawing/2016/5/12/chartex" xmlns:cx7="http://schemas.microsoft.com/office/drawing/2016/5/13/chartex" xmlns:cx8="http://schemas.microsoft.com/office/drawing/2016/5/14/chartex" xmlns:mc="http://schemas.openxmlformats.org/markup-compatibility/2006" xmlns:aink="http://schemas.microsoft.com/office/drawing/2016/ink" xmlns:am3d="http://schemas.microsoft.com/office/drawing/2017/model3d" xmlns:o="urn:schemas-microsoft-com:office:office" xmlns:r="http://schemas.openxmlformats.org/officeDocument/2006/relationships" xmlns:m="http://schemas.openxmlformats.org/officeDocument/2006/math" xmlns:v="urn:schemas-microsoft-com:vml" xmlns:wp14="http://schemas.microsoft.com/office/word/2010/wordprocessingDrawing" xmlns:wp="http://schemas.openxmlformats.org/drawingml/2006/wordprocessingDrawing" xmlns:w10="urn:schemas-microsoft-com:office:word" xmlns:w="http://schemas.openxmlformats.org/wordprocessingml/2006/main" xmlns:w14="http://schemas.microsoft.com/office/word/2010/wordml" xmlns:w15="http://schemas.microsoft.com/office/word/2012/wordml" xmlns:w16cid="http://schemas.microsoft.com/office/word/2016/wordml/cid" xmlns:w16se="http://schemas.microsoft.com/office/word/2015/wordml/symex" xmlns:wpg="http://schemas.microsoft.com/office/word/2010/wordprocessingGroup" xmlns:wpi="http://schemas.microsoft.com/office/word/2010/wordprocessingInk" xmlns:wne="http://schemas.microsoft.com/office/word/2006/wordml" xmlns:wps="http://schemas.microsoft.com/office/word/2010/wordprocessingShape" mc:Ignorable="w14 w15 w16se w16cid wp14">
   <w:abstractNum w:abstractNumId="0" w15:restartNumberingAfterBreak="0">
     <w:nsid w:val="547E3F04"/>
     <w:multiLevelType w:val="hybridMultilevel"/>
@@ -9204,7 +9106,7 @@
 </file>
 
 <file path=word/glossary/settings.xml><?xml version="1.0" encoding="utf-8"?>
-<w:settings xmlns:mc="http://schemas.openxmlformats.org/markup-compatibility/2006" xmlns:o="urn:schemas-microsoft-com:office:office" xmlns:r="http://schemas.openxmlformats.org/officeDocument/2006/relationships" xmlns:m="http://schemas.openxmlformats.org/officeDocument/2006/math" xmlns:v="urn:schemas-microsoft-com:vml" xmlns:w10="urn:schemas-microsoft-com:office:word" xmlns:w="http://schemas.openxmlformats.org/wordprocessingml/2006/main" xmlns:w14="http://schemas.microsoft.com/office/word/2010/wordml" xmlns:w15="http://schemas.microsoft.com/office/word/2012/wordml" xmlns:w16cex="http://schemas.microsoft.com/office/word/2018/wordml/cex" xmlns:w16cid="http://schemas.microsoft.com/office/word/2016/wordml/cid" xmlns:w16="http://schemas.microsoft.com/office/word/2018/wordml" xmlns:w16se="http://schemas.microsoft.com/office/word/2015/wordml/symex" xmlns:sl="http://schemas.openxmlformats.org/schemaLibrary/2006/main" mc:Ignorable="w14 w15 w16se w16cid w16 w16cex">
+<w:settings xmlns:mc="http://schemas.openxmlformats.org/markup-compatibility/2006" xmlns:o="urn:schemas-microsoft-com:office:office" xmlns:r="http://schemas.openxmlformats.org/officeDocument/2006/relationships" xmlns:m="http://schemas.openxmlformats.org/officeDocument/2006/math" xmlns:v="urn:schemas-microsoft-com:vml" xmlns:w10="urn:schemas-microsoft-com:office:word" xmlns:w="http://schemas.openxmlformats.org/wordprocessingml/2006/main" xmlns:w14="http://schemas.microsoft.com/office/word/2010/wordml" xmlns:w15="http://schemas.microsoft.com/office/word/2012/wordml" xmlns:w16cid="http://schemas.microsoft.com/office/word/2016/wordml/cid" xmlns:w16se="http://schemas.microsoft.com/office/word/2015/wordml/symex" xmlns:sl="http://schemas.openxmlformats.org/schemaLibrary/2006/main" mc:Ignorable="w14 w15 w16se w16cid">
   <w:view w:val="normal"/>
   <w:defaultTabStop w:val="720"/>
   <w:hyphenationZone w:val="425"/>
@@ -9226,6 +9128,7 @@
     <w:rsid w:val="002C461B"/>
     <w:rsid w:val="0032137C"/>
     <w:rsid w:val="00334D38"/>
+    <w:rsid w:val="00442DC5"/>
     <w:rsid w:val="004F127C"/>
     <w:rsid w:val="0055340F"/>
     <w:rsid w:val="00661413"/>
@@ -9269,7 +9172,7 @@
 </file>
 
 <file path=word/glossary/styles.xml><?xml version="1.0" encoding="utf-8"?>
-<w:styles xmlns:mc="http://schemas.openxmlformats.org/markup-compatibility/2006" xmlns:r="http://schemas.openxmlformats.org/officeDocument/2006/relationships" xmlns:w="http://schemas.openxmlformats.org/wordprocessingml/2006/main" xmlns:w14="http://schemas.microsoft.com/office/word/2010/wordml" xmlns:w15="http://schemas.microsoft.com/office/word/2012/wordml" xmlns:w16cex="http://schemas.microsoft.com/office/word/2018/wordml/cex" xmlns:w16cid="http://schemas.microsoft.com/office/word/2016/wordml/cid" xmlns:w16="http://schemas.microsoft.com/office/word/2018/wordml" xmlns:w16se="http://schemas.microsoft.com/office/word/2015/wordml/symex" mc:Ignorable="w14 w15 w16se w16cid w16 w16cex">
+<w:styles xmlns:mc="http://schemas.openxmlformats.org/markup-compatibility/2006" xmlns:r="http://schemas.openxmlformats.org/officeDocument/2006/relationships" xmlns:w="http://schemas.openxmlformats.org/wordprocessingml/2006/main" xmlns:w14="http://schemas.microsoft.com/office/word/2010/wordml" xmlns:w15="http://schemas.microsoft.com/office/word/2012/wordml" xmlns:w16cid="http://schemas.microsoft.com/office/word/2016/wordml/cid" xmlns:w16se="http://schemas.microsoft.com/office/word/2015/wordml/symex" mc:Ignorable="w14 w15 w16se w16cid">
   <w:docDefaults>
     <w:rPrDefault>
       <w:rPr>
@@ -9285,7 +9188,7 @@
       </w:pPr>
     </w:pPrDefault>
   </w:docDefaults>
-  <w:latentStyles w:defLockedState="0" w:defUIPriority="99" w:defSemiHidden="0" w:defUnhideWhenUsed="0" w:defQFormat="0" w:count="376">
+  <w:latentStyles w:defLockedState="0" w:defUIPriority="99" w:defSemiHidden="0" w:defUnhideWhenUsed="0" w:defQFormat="0" w:count="377">
     <w:lsdException w:name="Normal" w:uiPriority="0" w:qFormat="1"/>
     <w:lsdException w:name="heading 1" w:uiPriority="9" w:qFormat="1"/>
     <w:lsdException w:name="heading 2" w:semiHidden="1" w:uiPriority="9" w:unhideWhenUsed="1" w:qFormat="1"/>
@@ -9391,7 +9294,6 @@
     <w:lsdException w:name="HTML Sample" w:semiHidden="1" w:unhideWhenUsed="1"/>
     <w:lsdException w:name="HTML Typewriter" w:semiHidden="1" w:unhideWhenUsed="1"/>
     <w:lsdException w:name="HTML Variable" w:semiHidden="1" w:unhideWhenUsed="1"/>
-    <w:lsdException w:name="Normal Table" w:semiHidden="1" w:unhideWhenUsed="1"/>
     <w:lsdException w:name="annotation subject" w:semiHidden="1" w:unhideWhenUsed="1"/>
     <w:lsdException w:name="No List" w:semiHidden="1" w:unhideWhenUsed="1"/>
     <w:lsdException w:name="Outline List 1" w:semiHidden="1" w:unhideWhenUsed="1"/>
@@ -9438,10 +9340,8 @@
     <w:lsdException w:name="Table Subtle 2" w:semiHidden="1" w:unhideWhenUsed="1"/>
     <w:lsdException w:name="Table Web 1" w:semiHidden="1" w:unhideWhenUsed="1"/>
     <w:lsdException w:name="Table Web 2" w:semiHidden="1" w:unhideWhenUsed="1"/>
-    <w:lsdException w:name="Table Web 3" w:semiHidden="1" w:unhideWhenUsed="1"/>
     <w:lsdException w:name="Balloon Text" w:semiHidden="1" w:unhideWhenUsed="1"/>
     <w:lsdException w:name="Table Grid" w:uiPriority="59"/>
-    <w:lsdException w:name="Table Theme" w:semiHidden="1" w:unhideWhenUsed="1"/>
     <w:lsdException w:name="Placeholder Text" w:semiHidden="1"/>
     <w:lsdException w:name="No Spacing" w:uiPriority="1" w:qFormat="1"/>
     <w:lsdException w:name="Light Shading" w:uiPriority="60"/>
@@ -9662,6 +9562,7 @@
     <w:lsdException w:name="Hashtag" w:semiHidden="1" w:unhideWhenUsed="1"/>
     <w:lsdException w:name="Unresolved Mention" w:semiHidden="1" w:unhideWhenUsed="1"/>
     <w:lsdException w:name="Smart Link" w:semiHidden="1" w:unhideWhenUsed="1"/>
+    <w:lsdException w:name="Smart Link Error" w:semiHidden="1" w:unhideWhenUsed="1"/>
   </w:latentStyles>
   <w:style w:type="paragraph" w:default="1" w:styleId="Normal">
     <w:name w:val="Normal"/>
@@ -14944,7 +14845,7 @@
 </file>
 
 <file path=word/glossary/webSettings.xml><?xml version="1.0" encoding="utf-8"?>
-<w:webSettings xmlns:mc="http://schemas.openxmlformats.org/markup-compatibility/2006" xmlns:r="http://schemas.openxmlformats.org/officeDocument/2006/relationships" xmlns:w="http://schemas.openxmlformats.org/wordprocessingml/2006/main" xmlns:w14="http://schemas.microsoft.com/office/word/2010/wordml" xmlns:w15="http://schemas.microsoft.com/office/word/2012/wordml" xmlns:w16cex="http://schemas.microsoft.com/office/word/2018/wordml/cex" xmlns:w16cid="http://schemas.microsoft.com/office/word/2016/wordml/cid" xmlns:w16="http://schemas.microsoft.com/office/word/2018/wordml" xmlns:w16se="http://schemas.microsoft.com/office/word/2015/wordml/symex" mc:Ignorable="w14 w15 w16se w16cid w16 w16cex">
+<w:webSettings xmlns:mc="http://schemas.openxmlformats.org/markup-compatibility/2006" xmlns:r="http://schemas.openxmlformats.org/officeDocument/2006/relationships" xmlns:w="http://schemas.openxmlformats.org/wordprocessingml/2006/main" xmlns:w14="http://schemas.microsoft.com/office/word/2010/wordml" xmlns:w15="http://schemas.microsoft.com/office/word/2012/wordml" xmlns:w16cid="http://schemas.microsoft.com/office/word/2016/wordml/cid" xmlns:w16se="http://schemas.microsoft.com/office/word/2015/wordml/symex" mc:Ignorable="w14 w15 w16se w16cid">
   <w:optimizeForBrowser/>
   <w:allowPNG/>
 </w:webSettings>
@@ -15305,7 +15206,7 @@
 </file>
 
 <file path=customXml/itemProps2.xml><?xml version="1.0" encoding="utf-8"?>
-<ds:datastoreItem xmlns:ds="http://schemas.openxmlformats.org/officeDocument/2006/customXml" ds:itemID="{0A7E5889-0072-423F-9332-75A3AF8E1F15}">
+<ds:datastoreItem xmlns:ds="http://schemas.openxmlformats.org/officeDocument/2006/customXml" ds:itemID="{2F4F920B-1B4B-4A5F-8ABD-DA95200D0424}">
   <ds:schemaRefs>
     <ds:schemaRef ds:uri="http://schemas.openxmlformats.org/officeDocument/2006/bibliography"/>
   </ds:schemaRefs>

</xml_diff>

<commit_message>
ajout dave pour croquis
</commit_message>
<xml_diff>
--- a/useCase/GestionINVENTAIRE.docx
+++ b/useCase/GestionINVENTAIRE.docx
@@ -365,7 +365,7 @@
             <w:sdt>
               <w:sdtPr>
                 <w:rPr>
-                  <w:rStyle w:val="Appelnotedebasdep"/>
+                  <w:rStyle w:val="FootnoteReference"/>
                   <w:rFonts w:ascii="Arial" w:hAnsi="Arial"/>
                   <w:b/>
                   <w:color w:val="1F497D" w:themeColor="text2"/>
@@ -385,13 +385,13 @@
               </w:sdtPr>
               <w:sdtEndPr>
                 <w:rPr>
-                  <w:rStyle w:val="Appelnotedebasdep"/>
+                  <w:rStyle w:val="FootnoteReference"/>
                 </w:rPr>
               </w:sdtEndPr>
               <w:sdtContent>
                 <w:r>
                   <w:rPr>
-                    <w:rStyle w:val="Appelnotedebasdep"/>
+                    <w:rStyle w:val="FootnoteReference"/>
                     <w:rFonts w:ascii="Arial" w:hAnsi="Arial"/>
                     <w:b/>
                     <w:color w:val="1F497D" w:themeColor="text2"/>
@@ -713,7 +713,7 @@
               <w:sdtContent>
                 <w:r>
                   <w:rPr>
-                    <w:rStyle w:val="Textedelespacerserv"/>
+                    <w:rStyle w:val="PlaceholderText"/>
                     <w:lang w:val="en-CA"/>
                   </w:rPr>
                   <w:t xml:space="preserve"> </w:t>
@@ -903,6 +903,21 @@
           <w:p>
             <w:pPr>
               <w:pStyle w:val="TableauTitre"/>
+              <w:tabs>
+                <w:tab w:val="clear" w:pos="1890"/>
+                <w:tab w:val="clear" w:pos="2880"/>
+                <w:tab w:val="clear" w:pos="3150"/>
+                <w:tab w:val="clear" w:pos="4590"/>
+                <w:tab w:val="clear" w:pos="4860"/>
+                <w:tab w:val="clear" w:pos="5310"/>
+                <w:tab w:val="clear" w:pos="5850"/>
+                <w:tab w:val="clear" w:pos="6840"/>
+                <w:tab w:val="clear" w:pos="8280"/>
+                <w:tab w:val="clear" w:pos="8460"/>
+                <w:tab w:val="clear" w:pos="9000"/>
+                <w:tab w:val="clear" w:pos="9360"/>
+                <w:tab w:val="left" w:pos="3405"/>
+              </w:tabs>
               <w:rPr>
                 <w:rFonts w:ascii="Arial" w:hAnsi="Arial"/>
               </w:rPr>
@@ -933,6 +948,12 @@
                 <w:rFonts w:ascii="Arial" w:hAnsi="Arial"/>
               </w:rPr>
               <w:t> :</w:t>
+            </w:r>
+            <w:r>
+              <w:rPr>
+                <w:rFonts w:ascii="Arial" w:hAnsi="Arial"/>
+              </w:rPr>
+              <w:tab/>
             </w:r>
           </w:p>
           <w:sdt>
@@ -1076,7 +1097,36 @@
                   <w:spacing w:after="60"/>
                 </w:pPr>
                 <w:r>
+                  <w:t>Le système renvoie la page des produits</w:t>
+                </w:r>
+              </w:p>
+              <w:p>
+                <w:pPr>
+                  <w:pStyle w:val="tapes"/>
+                  <w:numPr>
+                    <w:ilvl w:val="0"/>
+                    <w:numId w:val="36"/>
+                  </w:numPr>
+                  <w:spacing w:after="60"/>
+                </w:pPr>
+                <w:r>
                   <w:t>Le service de gestion sélectionne un produit</w:t>
+                </w:r>
+              </w:p>
+              <w:p>
+                <w:pPr>
+                  <w:pStyle w:val="tapes"/>
+                  <w:numPr>
+                    <w:ilvl w:val="0"/>
+                    <w:numId w:val="36"/>
+                  </w:numPr>
+                  <w:spacing w:after="60"/>
+                </w:pPr>
+                <w:r>
+                  <w:t xml:space="preserve">Le système renvoie la page du produit </w:t>
+                </w:r>
+                <w:r>
+                  <w:t>sélectionné</w:t>
                 </w:r>
               </w:p>
               <w:p>
@@ -1109,6 +1159,19 @@
                 </w:r>
                 <w:r>
                   <w:t>le prix des éléments visés.</w:t>
+                </w:r>
+              </w:p>
+              <w:p>
+                <w:pPr>
+                  <w:pStyle w:val="tapes"/>
+                  <w:numPr>
+                    <w:ilvl w:val="0"/>
+                    <w:numId w:val="36"/>
+                  </w:numPr>
+                  <w:spacing w:after="60"/>
+                </w:pPr>
+                <w:r>
+                  <w:t>Le système confirme le changement effectué</w:t>
                 </w:r>
               </w:p>
               <w:p>
@@ -1353,7 +1416,37 @@
                   <w:t>l</w:t>
                 </w:r>
                 <w:r>
-                  <w:t>e service clique et confirme la suppression d’un élément du catalogue. Retour à -&gt; 5</w:t>
+                  <w:t xml:space="preserve">e service clique </w:t>
+                </w:r>
+                <w:r>
+                  <w:t xml:space="preserve">sur supprimer </w:t>
+                </w:r>
+                <w:r>
+                  <w:t xml:space="preserve">et </w:t>
+                </w:r>
+                <w:r>
+                  <w:t xml:space="preserve">clique sur </w:t>
+                </w:r>
+                <w:r>
+                  <w:t>confirme</w:t>
+                </w:r>
+                <w:r>
+                  <w:t>r</w:t>
+                </w:r>
+                <w:r>
+                  <w:t xml:space="preserve"> la suppression d’un élément du catalogue. </w:t>
+                </w:r>
+              </w:p>
+              <w:p>
+                <w:pPr>
+                  <w:pStyle w:val="TabloTexte"/>
+                  <w:ind w:left="360"/>
+                </w:pPr>
+                <w:r>
+                  <w:t xml:space="preserve">4b.3 Le système confirme la suppression de l’élément.  </w:t>
+                </w:r>
+                <w:r>
+                  <w:t>Retour à -&gt; 5</w:t>
                 </w:r>
               </w:p>
               <w:p>
@@ -1439,6 +1532,8 @@
                 <w:r>
                   <w:t>4c.5 Le Service entre les informations et confirme la modification de l’élément Retour à -&gt; 5</w:t>
                 </w:r>
+                <w:bookmarkStart w:id="0" w:name="_GoBack"/>
+                <w:bookmarkEnd w:id="0"/>
               </w:p>
               <w:p>
                 <w:pPr>
@@ -1663,15 +1758,7 @@
                         <w:rFonts w:ascii="Arial" w:hAnsi="Arial" w:cs="Arial"/>
                         <w:iCs w:val="0"/>
                       </w:rPr>
-                      <w:t xml:space="preserve">L’inventaire </w:t>
-                    </w:r>
-                    <w:bookmarkStart w:id="0" w:name="_GoBack"/>
-                    <w:r>
-                      <w:rPr>
-                        <w:rFonts w:ascii="Arial" w:hAnsi="Arial" w:cs="Arial"/>
-                        <w:iCs w:val="0"/>
-                      </w:rPr>
-                      <w:t>subi</w:t>
+                      <w:t>L’inventaire subi</w:t>
                     </w:r>
                     <w:r>
                       <w:rPr>
@@ -1680,7 +1767,6 @@
                       </w:rPr>
                       <w:t>t</w:t>
                     </w:r>
-                    <w:bookmarkEnd w:id="0"/>
                     <w:r>
                       <w:rPr>
                         <w:rFonts w:ascii="Arial" w:hAnsi="Arial" w:cs="Arial"/>
@@ -1783,7 +1869,6 @@
               </w:rPr>
               <w:t>particuli</w:t>
             </w:r>
-            <w:proofErr w:type="spellEnd"/>
             <w:r>
               <w:rPr>
                 <w:rFonts w:ascii="Arial" w:hAnsi="Arial"/>
@@ -1792,6 +1877,7 @@
               </w:rPr>
               <w:t>ères</w:t>
             </w:r>
+            <w:proofErr w:type="spellEnd"/>
             <w:r>
               <w:rPr>
                 <w:rFonts w:ascii="Arial" w:hAnsi="Arial"/>
@@ -1954,7 +2040,7 @@
 <w:ftr xmlns:wpc="http://schemas.microsoft.com/office/word/2010/wordprocessingCanvas" xmlns:cx="http://schemas.microsoft.com/office/drawing/2014/chartex" xmlns:cx1="http://schemas.microsoft.com/office/drawing/2015/9/8/chartex" xmlns:cx2="http://schemas.microsoft.com/office/drawing/2015/10/21/chartex" xmlns:cx3="http://schemas.microsoft.com/office/drawing/2016/5/9/chartex" xmlns:cx4="http://schemas.microsoft.com/office/drawing/2016/5/10/chartex" xmlns:cx5="http://schemas.microsoft.com/office/drawing/2016/5/11/chartex" xmlns:cx6="http://schemas.microsoft.com/office/drawing/2016/5/12/chartex" xmlns:cx7="http://schemas.microsoft.com/office/drawing/2016/5/13/chartex" xmlns:cx8="http://schemas.microsoft.com/office/drawing/2016/5/14/chartex" xmlns:mc="http://schemas.openxmlformats.org/markup-compatibility/2006" xmlns:aink="http://schemas.microsoft.com/office/drawing/2016/ink" xmlns:am3d="http://schemas.microsoft.com/office/drawing/2017/model3d" xmlns:o="urn:schemas-microsoft-com:office:office" xmlns:r="http://schemas.openxmlformats.org/officeDocument/2006/relationships" xmlns:m="http://schemas.openxmlformats.org/officeDocument/2006/math" xmlns:v="urn:schemas-microsoft-com:vml" xmlns:wp14="http://schemas.microsoft.com/office/word/2010/wordprocessingDrawing" xmlns:wp="http://schemas.openxmlformats.org/drawingml/2006/wordprocessingDrawing" xmlns:w10="urn:schemas-microsoft-com:office:word" xmlns:w="http://schemas.openxmlformats.org/wordprocessingml/2006/main" xmlns:w14="http://schemas.microsoft.com/office/word/2010/wordml" xmlns:w15="http://schemas.microsoft.com/office/word/2012/wordml" xmlns:w16cid="http://schemas.microsoft.com/office/word/2016/wordml/cid" xmlns:w16se="http://schemas.microsoft.com/office/word/2015/wordml/symex" xmlns:wpg="http://schemas.microsoft.com/office/word/2010/wordprocessingGroup" xmlns:wpi="http://schemas.microsoft.com/office/word/2010/wordprocessingInk" xmlns:wne="http://schemas.microsoft.com/office/word/2006/wordml" xmlns:wps="http://schemas.microsoft.com/office/word/2010/wordprocessingShape" mc:Ignorable="w14 w15 w16se w16cid wp14">
   <w:p>
     <w:pPr>
-      <w:pStyle w:val="Pieddepage"/>
+      <w:pStyle w:val="Footer"/>
     </w:pPr>
   </w:p>
 </w:ftr>
@@ -1964,7 +2050,7 @@
 <w:ftr xmlns:wpc="http://schemas.microsoft.com/office/word/2010/wordprocessingCanvas" xmlns:cx="http://schemas.microsoft.com/office/drawing/2014/chartex" xmlns:cx1="http://schemas.microsoft.com/office/drawing/2015/9/8/chartex" xmlns:cx2="http://schemas.microsoft.com/office/drawing/2015/10/21/chartex" xmlns:cx3="http://schemas.microsoft.com/office/drawing/2016/5/9/chartex" xmlns:cx4="http://schemas.microsoft.com/office/drawing/2016/5/10/chartex" xmlns:cx5="http://schemas.microsoft.com/office/drawing/2016/5/11/chartex" xmlns:cx6="http://schemas.microsoft.com/office/drawing/2016/5/12/chartex" xmlns:cx7="http://schemas.microsoft.com/office/drawing/2016/5/13/chartex" xmlns:cx8="http://schemas.microsoft.com/office/drawing/2016/5/14/chartex" xmlns:mc="http://schemas.openxmlformats.org/markup-compatibility/2006" xmlns:aink="http://schemas.microsoft.com/office/drawing/2016/ink" xmlns:am3d="http://schemas.microsoft.com/office/drawing/2017/model3d" xmlns:o="urn:schemas-microsoft-com:office:office" xmlns:r="http://schemas.openxmlformats.org/officeDocument/2006/relationships" xmlns:m="http://schemas.openxmlformats.org/officeDocument/2006/math" xmlns:v="urn:schemas-microsoft-com:vml" xmlns:wp14="http://schemas.microsoft.com/office/word/2010/wordprocessingDrawing" xmlns:wp="http://schemas.openxmlformats.org/drawingml/2006/wordprocessingDrawing" xmlns:w10="urn:schemas-microsoft-com:office:word" xmlns:w="http://schemas.openxmlformats.org/wordprocessingml/2006/main" xmlns:w14="http://schemas.microsoft.com/office/word/2010/wordml" xmlns:w15="http://schemas.microsoft.com/office/word/2012/wordml" xmlns:w16cid="http://schemas.microsoft.com/office/word/2016/wordml/cid" xmlns:w16se="http://schemas.microsoft.com/office/word/2015/wordml/symex" xmlns:wpg="http://schemas.microsoft.com/office/word/2010/wordprocessingGroup" xmlns:wpi="http://schemas.microsoft.com/office/word/2010/wordprocessingInk" xmlns:wne="http://schemas.microsoft.com/office/word/2006/wordml" xmlns:wps="http://schemas.microsoft.com/office/word/2010/wordprocessingShape" mc:Ignorable="w14 w15 w16se w16cid wp14">
   <w:p>
     <w:pPr>
-      <w:pStyle w:val="Pieddepage"/>
+      <w:pStyle w:val="Footer"/>
       <w:pBdr>
         <w:top w:val="single" w:sz="4" w:space="0" w:color="D9D9D9" w:themeColor="background1" w:themeShade="D9"/>
       </w:pBdr>
@@ -2178,7 +2264,7 @@
 <w:ftr xmlns:wpc="http://schemas.microsoft.com/office/word/2010/wordprocessingCanvas" xmlns:cx="http://schemas.microsoft.com/office/drawing/2014/chartex" xmlns:cx1="http://schemas.microsoft.com/office/drawing/2015/9/8/chartex" xmlns:cx2="http://schemas.microsoft.com/office/drawing/2015/10/21/chartex" xmlns:cx3="http://schemas.microsoft.com/office/drawing/2016/5/9/chartex" xmlns:cx4="http://schemas.microsoft.com/office/drawing/2016/5/10/chartex" xmlns:cx5="http://schemas.microsoft.com/office/drawing/2016/5/11/chartex" xmlns:cx6="http://schemas.microsoft.com/office/drawing/2016/5/12/chartex" xmlns:cx7="http://schemas.microsoft.com/office/drawing/2016/5/13/chartex" xmlns:cx8="http://schemas.microsoft.com/office/drawing/2016/5/14/chartex" xmlns:mc="http://schemas.openxmlformats.org/markup-compatibility/2006" xmlns:aink="http://schemas.microsoft.com/office/drawing/2016/ink" xmlns:am3d="http://schemas.microsoft.com/office/drawing/2017/model3d" xmlns:o="urn:schemas-microsoft-com:office:office" xmlns:r="http://schemas.openxmlformats.org/officeDocument/2006/relationships" xmlns:m="http://schemas.openxmlformats.org/officeDocument/2006/math" xmlns:v="urn:schemas-microsoft-com:vml" xmlns:wp14="http://schemas.microsoft.com/office/word/2010/wordprocessingDrawing" xmlns:wp="http://schemas.openxmlformats.org/drawingml/2006/wordprocessingDrawing" xmlns:w10="urn:schemas-microsoft-com:office:word" xmlns:w="http://schemas.openxmlformats.org/wordprocessingml/2006/main" xmlns:w14="http://schemas.microsoft.com/office/word/2010/wordml" xmlns:w15="http://schemas.microsoft.com/office/word/2012/wordml" xmlns:w16cid="http://schemas.microsoft.com/office/word/2016/wordml/cid" xmlns:w16se="http://schemas.microsoft.com/office/word/2015/wordml/symex" xmlns:wpg="http://schemas.microsoft.com/office/word/2010/wordprocessingGroup" xmlns:wpi="http://schemas.microsoft.com/office/word/2010/wordprocessingInk" xmlns:wne="http://schemas.microsoft.com/office/word/2006/wordml" xmlns:wps="http://schemas.microsoft.com/office/word/2010/wordprocessingShape" mc:Ignorable="w14 w15 w16se w16cid wp14">
   <w:p>
     <w:pPr>
-      <w:pStyle w:val="Pieddepage"/>
+      <w:pStyle w:val="Footer"/>
     </w:pPr>
   </w:p>
 </w:ftr>
@@ -2207,7 +2293,7 @@
 <w:hdr xmlns:wpc="http://schemas.microsoft.com/office/word/2010/wordprocessingCanvas" xmlns:cx="http://schemas.microsoft.com/office/drawing/2014/chartex" xmlns:cx1="http://schemas.microsoft.com/office/drawing/2015/9/8/chartex" xmlns:cx2="http://schemas.microsoft.com/office/drawing/2015/10/21/chartex" xmlns:cx3="http://schemas.microsoft.com/office/drawing/2016/5/9/chartex" xmlns:cx4="http://schemas.microsoft.com/office/drawing/2016/5/10/chartex" xmlns:cx5="http://schemas.microsoft.com/office/drawing/2016/5/11/chartex" xmlns:cx6="http://schemas.microsoft.com/office/drawing/2016/5/12/chartex" xmlns:cx7="http://schemas.microsoft.com/office/drawing/2016/5/13/chartex" xmlns:cx8="http://schemas.microsoft.com/office/drawing/2016/5/14/chartex" xmlns:mc="http://schemas.openxmlformats.org/markup-compatibility/2006" xmlns:aink="http://schemas.microsoft.com/office/drawing/2016/ink" xmlns:am3d="http://schemas.microsoft.com/office/drawing/2017/model3d" xmlns:o="urn:schemas-microsoft-com:office:office" xmlns:r="http://schemas.openxmlformats.org/officeDocument/2006/relationships" xmlns:m="http://schemas.openxmlformats.org/officeDocument/2006/math" xmlns:v="urn:schemas-microsoft-com:vml" xmlns:wp14="http://schemas.microsoft.com/office/word/2010/wordprocessingDrawing" xmlns:wp="http://schemas.openxmlformats.org/drawingml/2006/wordprocessingDrawing" xmlns:w10="urn:schemas-microsoft-com:office:word" xmlns:w="http://schemas.openxmlformats.org/wordprocessingml/2006/main" xmlns:w14="http://schemas.microsoft.com/office/word/2010/wordml" xmlns:w15="http://schemas.microsoft.com/office/word/2012/wordml" xmlns:w16cid="http://schemas.microsoft.com/office/word/2016/wordml/cid" xmlns:w16se="http://schemas.microsoft.com/office/word/2015/wordml/symex" xmlns:wpg="http://schemas.microsoft.com/office/word/2010/wordprocessingGroup" xmlns:wpi="http://schemas.microsoft.com/office/word/2010/wordprocessingInk" xmlns:wne="http://schemas.microsoft.com/office/word/2006/wordml" xmlns:wps="http://schemas.microsoft.com/office/word/2010/wordprocessingShape" mc:Ignorable="w14 w15 w16se w16cid wp14">
   <w:p>
     <w:pPr>
-      <w:pStyle w:val="En-tte"/>
+      <w:pStyle w:val="Header"/>
     </w:pPr>
   </w:p>
 </w:hdr>
@@ -2217,7 +2303,7 @@
 <w:hdr xmlns:wpc="http://schemas.microsoft.com/office/word/2010/wordprocessingCanvas" xmlns:cx="http://schemas.microsoft.com/office/drawing/2014/chartex" xmlns:cx1="http://schemas.microsoft.com/office/drawing/2015/9/8/chartex" xmlns:cx2="http://schemas.microsoft.com/office/drawing/2015/10/21/chartex" xmlns:cx3="http://schemas.microsoft.com/office/drawing/2016/5/9/chartex" xmlns:cx4="http://schemas.microsoft.com/office/drawing/2016/5/10/chartex" xmlns:cx5="http://schemas.microsoft.com/office/drawing/2016/5/11/chartex" xmlns:cx6="http://schemas.microsoft.com/office/drawing/2016/5/12/chartex" xmlns:cx7="http://schemas.microsoft.com/office/drawing/2016/5/13/chartex" xmlns:cx8="http://schemas.microsoft.com/office/drawing/2016/5/14/chartex" xmlns:mc="http://schemas.openxmlformats.org/markup-compatibility/2006" xmlns:aink="http://schemas.microsoft.com/office/drawing/2016/ink" xmlns:am3d="http://schemas.microsoft.com/office/drawing/2017/model3d" xmlns:o="urn:schemas-microsoft-com:office:office" xmlns:r="http://schemas.openxmlformats.org/officeDocument/2006/relationships" xmlns:m="http://schemas.openxmlformats.org/officeDocument/2006/math" xmlns:v="urn:schemas-microsoft-com:vml" xmlns:wp14="http://schemas.microsoft.com/office/word/2010/wordprocessingDrawing" xmlns:wp="http://schemas.openxmlformats.org/drawingml/2006/wordprocessingDrawing" xmlns:w10="urn:schemas-microsoft-com:office:word" xmlns:w="http://schemas.openxmlformats.org/wordprocessingml/2006/main" xmlns:w14="http://schemas.microsoft.com/office/word/2010/wordml" xmlns:w15="http://schemas.microsoft.com/office/word/2012/wordml" xmlns:w16cid="http://schemas.microsoft.com/office/word/2016/wordml/cid" xmlns:w16se="http://schemas.microsoft.com/office/word/2015/wordml/symex" xmlns:wpg="http://schemas.microsoft.com/office/word/2010/wordprocessingGroup" xmlns:wpi="http://schemas.microsoft.com/office/word/2010/wordprocessingInk" xmlns:wne="http://schemas.microsoft.com/office/word/2006/wordml" xmlns:wps="http://schemas.microsoft.com/office/word/2010/wordprocessingShape" mc:Ignorable="w14 w15 w16se w16cid wp14">
   <w:tbl>
     <w:tblPr>
-      <w:tblStyle w:val="Grilledutableau"/>
+      <w:tblStyle w:val="TableGrid"/>
       <w:tblW w:w="0" w:type="auto"/>
       <w:tblBorders>
         <w:top w:val="none" w:sz="0" w:space="0" w:color="auto"/>
@@ -2244,7 +2330,7 @@
         </w:tcPr>
         <w:p>
           <w:pPr>
-            <w:pStyle w:val="En-tte"/>
+            <w:pStyle w:val="Header"/>
             <w:ind w:left="0"/>
             <w:jc w:val="left"/>
             <w:rPr>
@@ -2268,7 +2354,7 @@
         </w:tcPr>
         <w:p>
           <w:pPr>
-            <w:pStyle w:val="En-tte"/>
+            <w:pStyle w:val="Header"/>
             <w:spacing w:after="0"/>
             <w:ind w:left="0"/>
             <w:jc w:val="left"/>
@@ -2355,7 +2441,7 @@
   </w:tbl>
   <w:p>
     <w:pPr>
-      <w:pStyle w:val="En-tte"/>
+      <w:pStyle w:val="Header"/>
       <w:pBdr>
         <w:bottom w:val="single" w:sz="6" w:space="1" w:color="auto"/>
       </w:pBdr>
@@ -2446,7 +2532,7 @@
 <w:hdr xmlns:wpc="http://schemas.microsoft.com/office/word/2010/wordprocessingCanvas" xmlns:cx="http://schemas.microsoft.com/office/drawing/2014/chartex" xmlns:cx1="http://schemas.microsoft.com/office/drawing/2015/9/8/chartex" xmlns:cx2="http://schemas.microsoft.com/office/drawing/2015/10/21/chartex" xmlns:cx3="http://schemas.microsoft.com/office/drawing/2016/5/9/chartex" xmlns:cx4="http://schemas.microsoft.com/office/drawing/2016/5/10/chartex" xmlns:cx5="http://schemas.microsoft.com/office/drawing/2016/5/11/chartex" xmlns:cx6="http://schemas.microsoft.com/office/drawing/2016/5/12/chartex" xmlns:cx7="http://schemas.microsoft.com/office/drawing/2016/5/13/chartex" xmlns:cx8="http://schemas.microsoft.com/office/drawing/2016/5/14/chartex" xmlns:mc="http://schemas.openxmlformats.org/markup-compatibility/2006" xmlns:aink="http://schemas.microsoft.com/office/drawing/2016/ink" xmlns:am3d="http://schemas.microsoft.com/office/drawing/2017/model3d" xmlns:o="urn:schemas-microsoft-com:office:office" xmlns:r="http://schemas.openxmlformats.org/officeDocument/2006/relationships" xmlns:m="http://schemas.openxmlformats.org/officeDocument/2006/math" xmlns:v="urn:schemas-microsoft-com:vml" xmlns:wp14="http://schemas.microsoft.com/office/word/2010/wordprocessingDrawing" xmlns:wp="http://schemas.openxmlformats.org/drawingml/2006/wordprocessingDrawing" xmlns:w10="urn:schemas-microsoft-com:office:word" xmlns:w="http://schemas.openxmlformats.org/wordprocessingml/2006/main" xmlns:w14="http://schemas.microsoft.com/office/word/2010/wordml" xmlns:w15="http://schemas.microsoft.com/office/word/2012/wordml" xmlns:w16cid="http://schemas.microsoft.com/office/word/2016/wordml/cid" xmlns:w16se="http://schemas.microsoft.com/office/word/2015/wordml/symex" xmlns:wpg="http://schemas.microsoft.com/office/word/2010/wordprocessingGroup" xmlns:wpi="http://schemas.microsoft.com/office/word/2010/wordprocessingInk" xmlns:wne="http://schemas.microsoft.com/office/word/2006/wordml" xmlns:wps="http://schemas.microsoft.com/office/word/2010/wordprocessingShape" mc:Ignorable="w14 w15 w16se w16cid wp14">
   <w:p>
     <w:pPr>
-      <w:pStyle w:val="En-tte"/>
+      <w:pStyle w:val="Header"/>
     </w:pPr>
   </w:p>
 </w:hdr>
@@ -2461,7 +2547,7 @@
     <w:lvl w:ilvl="0">
       <w:start w:val="1"/>
       <w:numFmt w:val="decimal"/>
-      <w:pStyle w:val="Titre1"/>
+      <w:pStyle w:val="Heading1"/>
       <w:lvlText w:val="%1."/>
       <w:lvlJc w:val="left"/>
       <w:pPr>
@@ -4711,7 +4797,7 @@
     <w:lvl w:ilvl="0" w:tplc="96FE0600">
       <w:start w:val="1"/>
       <w:numFmt w:val="bullet"/>
-      <w:pStyle w:val="Sous-titre"/>
+      <w:pStyle w:val="Subtitle"/>
       <w:lvlText w:val=""/>
       <w:lvlJc w:val="left"/>
       <w:pPr>
@@ -4951,7 +5037,7 @@
     <w:lvl w:ilvl="1">
       <w:start w:val="1"/>
       <w:numFmt w:val="decimal"/>
-      <w:pStyle w:val="Titre2"/>
+      <w:pStyle w:val="Heading2"/>
       <w:lvlText w:val="%1.%2"/>
       <w:lvlJc w:val="left"/>
       <w:pPr>
@@ -4968,7 +5054,7 @@
     <w:lvl w:ilvl="2">
       <w:start w:val="1"/>
       <w:numFmt w:val="decimal"/>
-      <w:pStyle w:val="Titre3"/>
+      <w:pStyle w:val="Heading3"/>
       <w:lvlText w:val="%1.%2.%3"/>
       <w:lvlJc w:val="left"/>
       <w:pPr>
@@ -4982,7 +5068,7 @@
     <w:lvl w:ilvl="3">
       <w:start w:val="1"/>
       <w:numFmt w:val="decimal"/>
-      <w:pStyle w:val="Titre4"/>
+      <w:pStyle w:val="Heading4"/>
       <w:lvlText w:val="%1.%2.%3.%4"/>
       <w:lvlJc w:val="left"/>
       <w:pPr>
@@ -4995,7 +5081,7 @@
     <w:lvl w:ilvl="4">
       <w:start w:val="1"/>
       <w:numFmt w:val="decimal"/>
-      <w:pStyle w:val="Titre5"/>
+      <w:pStyle w:val="Heading5"/>
       <w:lvlText w:val="%1.%2.%3.%4.%5"/>
       <w:lvlJc w:val="left"/>
       <w:pPr>
@@ -5005,7 +5091,7 @@
     <w:lvl w:ilvl="5">
       <w:start w:val="1"/>
       <w:numFmt w:val="decimal"/>
-      <w:pStyle w:val="Titre6"/>
+      <w:pStyle w:val="Heading6"/>
       <w:lvlText w:val="%1.%2.%3.%4.%5.%6"/>
       <w:lvlJc w:val="left"/>
       <w:pPr>
@@ -5015,7 +5101,7 @@
     <w:lvl w:ilvl="6">
       <w:start w:val="1"/>
       <w:numFmt w:val="decimal"/>
-      <w:pStyle w:val="Titre7"/>
+      <w:pStyle w:val="Heading7"/>
       <w:lvlText w:val="%1.%2.%3.%4.%5.%6.%7"/>
       <w:lvlJc w:val="left"/>
       <w:pPr>
@@ -5025,7 +5111,7 @@
     <w:lvl w:ilvl="7">
       <w:start w:val="1"/>
       <w:numFmt w:val="decimal"/>
-      <w:pStyle w:val="Titre8"/>
+      <w:pStyle w:val="Heading8"/>
       <w:lvlText w:val="%1.%2.%3.%4.%5.%6.%7.%8"/>
       <w:lvlJc w:val="left"/>
       <w:pPr>
@@ -5035,7 +5121,7 @@
     <w:lvl w:ilvl="8">
       <w:start w:val="1"/>
       <w:numFmt w:val="decimal"/>
-      <w:pStyle w:val="Titre9"/>
+      <w:pStyle w:val="Heading9"/>
       <w:lvlText w:val="%1.%2.%3.%4.%5.%6.%7.%8.%9"/>
       <w:lvlJc w:val="left"/>
       <w:pPr>
@@ -5824,7 +5910,7 @@
       </w:pPr>
     </w:pPrDefault>
   </w:docDefaults>
-  <w:latentStyles w:defLockedState="0" w:defUIPriority="0" w:defSemiHidden="0" w:defUnhideWhenUsed="0" w:defQFormat="0" w:count="375">
+  <w:latentStyles w:defLockedState="0" w:defUIPriority="0" w:defSemiHidden="0" w:defUnhideWhenUsed="0" w:defQFormat="0" w:count="376">
     <w:lsdException w:name="Normal" w:qFormat="1"/>
     <w:lsdException w:name="heading 1" w:uiPriority="9" w:qFormat="1"/>
     <w:lsdException w:name="heading 2" w:uiPriority="9" w:qFormat="1"/>
@@ -5923,7 +6009,6 @@
     <w:lsdException w:name="HTML Sample" w:semiHidden="1" w:unhideWhenUsed="1"/>
     <w:lsdException w:name="HTML Typewriter" w:semiHidden="1" w:unhideWhenUsed="1"/>
     <w:lsdException w:name="HTML Variable" w:semiHidden="1" w:unhideWhenUsed="1"/>
-    <w:lsdException w:name="Normal Table" w:semiHidden="1" w:unhideWhenUsed="1"/>
     <w:lsdException w:name="annotation subject" w:semiHidden="1" w:unhideWhenUsed="1"/>
     <w:lsdException w:name="No List" w:semiHidden="1" w:unhideWhenUsed="1"/>
     <w:lsdException w:name="Outline List 1" w:semiHidden="1" w:unhideWhenUsed="1"/>
@@ -5970,9 +6055,7 @@
     <w:lsdException w:name="Table Subtle 2" w:semiHidden="1" w:unhideWhenUsed="1"/>
     <w:lsdException w:name="Table Web 1" w:semiHidden="1" w:unhideWhenUsed="1"/>
     <w:lsdException w:name="Table Web 2" w:semiHidden="1" w:unhideWhenUsed="1"/>
-    <w:lsdException w:name="Table Web 3" w:semiHidden="1" w:unhideWhenUsed="1"/>
     <w:lsdException w:name="Balloon Text" w:semiHidden="1" w:unhideWhenUsed="1"/>
-    <w:lsdException w:name="Table Theme" w:semiHidden="1" w:unhideWhenUsed="1"/>
     <w:lsdException w:name="Placeholder Text" w:semiHidden="1" w:uiPriority="99"/>
     <w:lsdException w:name="No Spacing" w:uiPriority="1" w:qFormat="1"/>
     <w:lsdException w:name="Light Shading" w:uiPriority="60"/>
@@ -6192,6 +6275,7 @@
     <w:lsdException w:name="Smart Hyperlink" w:semiHidden="1" w:uiPriority="99" w:unhideWhenUsed="1"/>
     <w:lsdException w:name="Hashtag" w:semiHidden="1" w:uiPriority="99" w:unhideWhenUsed="1"/>
     <w:lsdException w:name="Unresolved Mention" w:semiHidden="1" w:uiPriority="99" w:unhideWhenUsed="1"/>
+    <w:lsdException w:name="Smart Link" w:semiHidden="1" w:uiPriority="99" w:unhideWhenUsed="1"/>
   </w:latentStyles>
   <w:style w:type="paragraph" w:default="1" w:styleId="Normal">
     <w:name w:val="Normal"/>
@@ -6207,10 +6291,10 @@
       <w:sz w:val="24"/>
     </w:rPr>
   </w:style>
-  <w:style w:type="paragraph" w:styleId="Titre1">
+  <w:style w:type="paragraph" w:styleId="Heading1">
     <w:name w:val="heading 1"/>
     <w:next w:val="Normal"/>
-    <w:link w:val="Titre1Car"/>
+    <w:link w:val="Heading1Char"/>
     <w:uiPriority w:val="9"/>
     <w:qFormat/>
     <w:rsid w:val="008C35F4"/>
@@ -6233,11 +6317,11 @@
       <w:szCs w:val="28"/>
     </w:rPr>
   </w:style>
-  <w:style w:type="paragraph" w:styleId="Titre2">
+  <w:style w:type="paragraph" w:styleId="Heading2">
     <w:name w:val="heading 2"/>
     <w:basedOn w:val="Normal"/>
     <w:next w:val="Normal"/>
-    <w:link w:val="Titre2Car"/>
+    <w:link w:val="Heading2Char"/>
     <w:uiPriority w:val="9"/>
     <w:unhideWhenUsed/>
     <w:qFormat/>
@@ -6262,11 +6346,11 @@
       <w:szCs w:val="26"/>
     </w:rPr>
   </w:style>
-  <w:style w:type="paragraph" w:styleId="Titre3">
+  <w:style w:type="paragraph" w:styleId="Heading3">
     <w:name w:val="heading 3"/>
     <w:basedOn w:val="Normal"/>
     <w:next w:val="Normal"/>
-    <w:link w:val="Titre3Car"/>
+    <w:link w:val="Heading3Char"/>
     <w:uiPriority w:val="9"/>
     <w:unhideWhenUsed/>
     <w:qFormat/>
@@ -6291,11 +6375,11 @@
       <w:color w:val="548DD4" w:themeColor="text2" w:themeTint="99"/>
     </w:rPr>
   </w:style>
-  <w:style w:type="paragraph" w:styleId="Titre4">
+  <w:style w:type="paragraph" w:styleId="Heading4">
     <w:name w:val="heading 4"/>
     <w:basedOn w:val="Normal"/>
     <w:next w:val="Normal"/>
-    <w:link w:val="Titre4Car"/>
+    <w:link w:val="Heading4Char"/>
     <w:uiPriority w:val="9"/>
     <w:unhideWhenUsed/>
     <w:qFormat/>
@@ -6323,11 +6407,11 @@
       <w:color w:val="0070C0"/>
     </w:rPr>
   </w:style>
-  <w:style w:type="paragraph" w:styleId="Titre5">
+  <w:style w:type="paragraph" w:styleId="Heading5">
     <w:name w:val="heading 5"/>
     <w:basedOn w:val="Normal"/>
     <w:next w:val="Normal"/>
-    <w:link w:val="Titre5Car"/>
+    <w:link w:val="Heading5Char"/>
     <w:uiPriority w:val="9"/>
     <w:semiHidden/>
     <w:unhideWhenUsed/>
@@ -6348,11 +6432,11 @@
       <w:color w:val="243F60" w:themeColor="accent1" w:themeShade="7F"/>
     </w:rPr>
   </w:style>
-  <w:style w:type="paragraph" w:styleId="Titre6">
+  <w:style w:type="paragraph" w:styleId="Heading6">
     <w:name w:val="heading 6"/>
     <w:basedOn w:val="Normal"/>
     <w:next w:val="Normal"/>
-    <w:link w:val="Titre6Car"/>
+    <w:link w:val="Heading6Char"/>
     <w:uiPriority w:val="9"/>
     <w:semiHidden/>
     <w:unhideWhenUsed/>
@@ -6375,11 +6459,11 @@
       <w:color w:val="243F60" w:themeColor="accent1" w:themeShade="7F"/>
     </w:rPr>
   </w:style>
-  <w:style w:type="paragraph" w:styleId="Titre7">
+  <w:style w:type="paragraph" w:styleId="Heading7">
     <w:name w:val="heading 7"/>
     <w:basedOn w:val="Normal"/>
     <w:next w:val="Normal"/>
-    <w:link w:val="Titre7Car"/>
+    <w:link w:val="Heading7Char"/>
     <w:uiPriority w:val="9"/>
     <w:semiHidden/>
     <w:unhideWhenUsed/>
@@ -6402,11 +6486,11 @@
       <w:color w:val="404040" w:themeColor="text1" w:themeTint="BF"/>
     </w:rPr>
   </w:style>
-  <w:style w:type="paragraph" w:styleId="Titre8">
+  <w:style w:type="paragraph" w:styleId="Heading8">
     <w:name w:val="heading 8"/>
     <w:basedOn w:val="Normal"/>
     <w:next w:val="Normal"/>
-    <w:link w:val="Titre8Car"/>
+    <w:link w:val="Heading8Char"/>
     <w:uiPriority w:val="9"/>
     <w:semiHidden/>
     <w:unhideWhenUsed/>
@@ -6428,11 +6512,11 @@
       <w:szCs w:val="20"/>
     </w:rPr>
   </w:style>
-  <w:style w:type="paragraph" w:styleId="Titre9">
+  <w:style w:type="paragraph" w:styleId="Heading9">
     <w:name w:val="heading 9"/>
     <w:basedOn w:val="Normal"/>
     <w:next w:val="Normal"/>
-    <w:link w:val="Titre9Car"/>
+    <w:link w:val="Heading9Char"/>
     <w:uiPriority w:val="9"/>
     <w:semiHidden/>
     <w:unhideWhenUsed/>
@@ -6456,13 +6540,13 @@
       <w:szCs w:val="20"/>
     </w:rPr>
   </w:style>
-  <w:style w:type="character" w:default="1" w:styleId="Policepardfaut">
+  <w:style w:type="character" w:default="1" w:styleId="DefaultParagraphFont">
     <w:name w:val="Default Paragraph Font"/>
     <w:uiPriority w:val="1"/>
     <w:semiHidden/>
     <w:unhideWhenUsed/>
   </w:style>
-  <w:style w:type="table" w:default="1" w:styleId="TableauNormal">
+  <w:style w:type="table" w:default="1" w:styleId="TableNormal">
     <w:name w:val="Normal Table"/>
     <w:uiPriority w:val="99"/>
     <w:semiHidden/>
@@ -6477,13 +6561,13 @@
       </w:tblCellMar>
     </w:tblPr>
   </w:style>
-  <w:style w:type="numbering" w:default="1" w:styleId="Aucuneliste">
+  <w:style w:type="numbering" w:default="1" w:styleId="NoList">
     <w:name w:val="No List"/>
     <w:uiPriority w:val="99"/>
     <w:semiHidden/>
     <w:unhideWhenUsed/>
   </w:style>
-  <w:style w:type="character" w:styleId="Appelnotedebasdep">
+  <w:style w:type="character" w:styleId="FootnoteReference">
     <w:name w:val="footnote reference"/>
     <w:semiHidden/>
     <w:rsid w:val="00083CE4"/>
@@ -6512,12 +6596,12 @@
       <w:ind w:left="2160" w:hanging="720"/>
     </w:pPr>
   </w:style>
-  <w:style w:type="paragraph" w:styleId="Titre">
+  <w:style w:type="paragraph" w:styleId="Title">
     <w:name w:val="Title"/>
     <w:aliases w:val="Titre4"/>
     <w:basedOn w:val="Normal"/>
     <w:next w:val="Normal"/>
-    <w:link w:val="TitreCar"/>
+    <w:link w:val="TitleChar"/>
     <w:uiPriority w:val="10"/>
     <w:rsid w:val="002A7D32"/>
     <w:pPr>
@@ -6534,7 +6618,7 @@
       <w:szCs w:val="52"/>
     </w:rPr>
   </w:style>
-  <w:style w:type="paragraph" w:styleId="Corpsdetexte">
+  <w:style w:type="paragraph" w:styleId="BodyText">
     <w:name w:val="Body Text"/>
     <w:basedOn w:val="Normal"/>
     <w:rsid w:val="00083CE4"/>
@@ -6545,7 +6629,7 @@
       <w:lang w:val="fr-CA"/>
     </w:rPr>
   </w:style>
-  <w:style w:type="paragraph" w:styleId="Corpsdetexte2">
+  <w:style w:type="paragraph" w:styleId="BodyText2">
     <w:name w:val="Body Text 2"/>
     <w:basedOn w:val="Normal"/>
     <w:rsid w:val="00083CE4"/>
@@ -6557,9 +6641,9 @@
       <w:lang w:val="fr-CA"/>
     </w:rPr>
   </w:style>
-  <w:style w:type="table" w:styleId="Grilledutableau">
+  <w:style w:type="table" w:styleId="TableGrid">
     <w:name w:val="Table Grid"/>
-    <w:basedOn w:val="TableauNormal"/>
+    <w:basedOn w:val="TableNormal"/>
     <w:rsid w:val="00976741"/>
     <w:pPr>
       <w:widowControl w:val="0"/>
@@ -6575,10 +6659,10 @@
       </w:tblBorders>
     </w:tblPr>
   </w:style>
-  <w:style w:type="paragraph" w:styleId="En-tte">
+  <w:style w:type="paragraph" w:styleId="Header">
     <w:name w:val="header"/>
     <w:basedOn w:val="Normal"/>
-    <w:link w:val="En-tteCar"/>
+    <w:link w:val="HeaderChar"/>
     <w:rsid w:val="003D4A71"/>
     <w:pPr>
       <w:tabs>
@@ -6587,10 +6671,10 @@
       </w:tabs>
     </w:pPr>
   </w:style>
-  <w:style w:type="paragraph" w:styleId="Pieddepage">
+  <w:style w:type="paragraph" w:styleId="Footer">
     <w:name w:val="footer"/>
     <w:basedOn w:val="Normal"/>
-    <w:link w:val="PieddepageCar"/>
+    <w:link w:val="FooterChar"/>
     <w:uiPriority w:val="99"/>
     <w:rsid w:val="003D4A71"/>
     <w:pPr>
@@ -6600,7 +6684,7 @@
       </w:tabs>
     </w:pPr>
   </w:style>
-  <w:style w:type="paragraph" w:styleId="TM1">
+  <w:style w:type="paragraph" w:styleId="TOC1">
     <w:name w:val="toc 1"/>
     <w:basedOn w:val="Normal"/>
     <w:next w:val="Normal"/>
@@ -6618,7 +6702,7 @@
       <w:szCs w:val="20"/>
     </w:rPr>
   </w:style>
-  <w:style w:type="paragraph" w:styleId="TM2">
+  <w:style w:type="paragraph" w:styleId="TOC2">
     <w:name w:val="toc 2"/>
     <w:basedOn w:val="Normal"/>
     <w:next w:val="Normal"/>
@@ -6635,7 +6719,7 @@
       <w:szCs w:val="20"/>
     </w:rPr>
   </w:style>
-  <w:style w:type="paragraph" w:styleId="TM3">
+  <w:style w:type="paragraph" w:styleId="TOC3">
     <w:name w:val="toc 3"/>
     <w:basedOn w:val="Normal"/>
     <w:next w:val="Normal"/>
@@ -6653,14 +6737,14 @@
       <w:szCs w:val="20"/>
     </w:rPr>
   </w:style>
-  <w:style w:type="character" w:styleId="Numrodepage">
+  <w:style w:type="character" w:styleId="PageNumber">
     <w:name w:val="page number"/>
-    <w:basedOn w:val="Policepardfaut"/>
+    <w:basedOn w:val="DefaultParagraphFont"/>
     <w:rsid w:val="00640169"/>
   </w:style>
-  <w:style w:type="character" w:styleId="Marquedecommentaire">
+  <w:style w:type="character" w:styleId="CommentReference">
     <w:name w:val="annotation reference"/>
-    <w:basedOn w:val="Policepardfaut"/>
+    <w:basedOn w:val="DefaultParagraphFont"/>
     <w:semiHidden/>
     <w:rsid w:val="00622608"/>
     <w:rPr>
@@ -6668,16 +6752,16 @@
       <w:szCs w:val="16"/>
     </w:rPr>
   </w:style>
-  <w:style w:type="paragraph" w:styleId="Commentaire">
+  <w:style w:type="paragraph" w:styleId="CommentText">
     <w:name w:val="annotation text"/>
     <w:basedOn w:val="Normal"/>
     <w:semiHidden/>
     <w:rsid w:val="00622608"/>
   </w:style>
-  <w:style w:type="paragraph" w:styleId="Objetducommentaire">
+  <w:style w:type="paragraph" w:styleId="CommentSubject">
     <w:name w:val="annotation subject"/>
-    <w:basedOn w:val="Commentaire"/>
-    <w:next w:val="Commentaire"/>
+    <w:basedOn w:val="CommentText"/>
+    <w:next w:val="CommentText"/>
     <w:semiHidden/>
     <w:rsid w:val="00622608"/>
     <w:rPr>
@@ -6685,7 +6769,7 @@
       <w:bCs/>
     </w:rPr>
   </w:style>
-  <w:style w:type="paragraph" w:styleId="Textedebulles">
+  <w:style w:type="paragraph" w:styleId="BalloonText">
     <w:name w:val="Balloon Text"/>
     <w:basedOn w:val="Normal"/>
     <w:semiHidden/>
@@ -6696,9 +6780,9 @@
       <w:szCs w:val="16"/>
     </w:rPr>
   </w:style>
-  <w:style w:type="character" w:styleId="Lienhypertexte">
+  <w:style w:type="character" w:styleId="Hyperlink">
     <w:name w:val="Hyperlink"/>
-    <w:basedOn w:val="Policepardfaut"/>
+    <w:basedOn w:val="DefaultParagraphFont"/>
     <w:uiPriority w:val="99"/>
     <w:rsid w:val="0043773B"/>
     <w:rPr>
@@ -6706,7 +6790,7 @@
       <w:u w:val="single"/>
     </w:rPr>
   </w:style>
-  <w:style w:type="paragraph" w:styleId="Paragraphedeliste">
+  <w:style w:type="paragraph" w:styleId="ListParagraph">
     <w:name w:val="List Paragraph"/>
     <w:uiPriority w:val="34"/>
     <w:qFormat/>
@@ -6721,10 +6805,10 @@
       <w:sz w:val="20"/>
     </w:rPr>
   </w:style>
-  <w:style w:type="character" w:customStyle="1" w:styleId="Titre1Car">
-    <w:name w:val="Titre 1 Car"/>
-    <w:basedOn w:val="Policepardfaut"/>
-    <w:link w:val="Titre1"/>
+  <w:style w:type="character" w:customStyle="1" w:styleId="Heading1Char">
+    <w:name w:val="Heading 1 Char"/>
+    <w:basedOn w:val="DefaultParagraphFont"/>
+    <w:link w:val="Heading1"/>
     <w:uiPriority w:val="9"/>
     <w:rsid w:val="008C35F4"/>
     <w:rPr>
@@ -6736,10 +6820,10 @@
       <w:szCs w:val="28"/>
     </w:rPr>
   </w:style>
-  <w:style w:type="character" w:customStyle="1" w:styleId="Titre2Car">
-    <w:name w:val="Titre 2 Car"/>
-    <w:basedOn w:val="Policepardfaut"/>
-    <w:link w:val="Titre2"/>
+  <w:style w:type="character" w:customStyle="1" w:styleId="Heading2Char">
+    <w:name w:val="Heading 2 Char"/>
+    <w:basedOn w:val="DefaultParagraphFont"/>
+    <w:link w:val="Heading2"/>
     <w:uiPriority w:val="9"/>
     <w:rsid w:val="004F1824"/>
     <w:rPr>
@@ -6751,10 +6835,10 @@
       <w:szCs w:val="26"/>
     </w:rPr>
   </w:style>
-  <w:style w:type="character" w:customStyle="1" w:styleId="Titre3Car">
-    <w:name w:val="Titre 3 Car"/>
-    <w:basedOn w:val="Policepardfaut"/>
-    <w:link w:val="Titre3"/>
+  <w:style w:type="character" w:customStyle="1" w:styleId="Heading3Char">
+    <w:name w:val="Heading 3 Char"/>
+    <w:basedOn w:val="DefaultParagraphFont"/>
+    <w:link w:val="Heading3"/>
     <w:uiPriority w:val="9"/>
     <w:rsid w:val="002A4177"/>
     <w:rPr>
@@ -6764,10 +6848,10 @@
       <w:sz w:val="24"/>
     </w:rPr>
   </w:style>
-  <w:style w:type="character" w:customStyle="1" w:styleId="Titre4Car">
-    <w:name w:val="Titre 4 Car"/>
-    <w:basedOn w:val="Policepardfaut"/>
-    <w:link w:val="Titre4"/>
+  <w:style w:type="character" w:customStyle="1" w:styleId="Heading4Char">
+    <w:name w:val="Heading 4 Char"/>
+    <w:basedOn w:val="DefaultParagraphFont"/>
+    <w:link w:val="Heading4"/>
     <w:uiPriority w:val="9"/>
     <w:rsid w:val="0089423C"/>
     <w:rPr>
@@ -6780,10 +6864,10 @@
       <w:sz w:val="24"/>
     </w:rPr>
   </w:style>
-  <w:style w:type="character" w:customStyle="1" w:styleId="Titre5Car">
-    <w:name w:val="Titre 5 Car"/>
-    <w:basedOn w:val="Policepardfaut"/>
-    <w:link w:val="Titre5"/>
+  <w:style w:type="character" w:customStyle="1" w:styleId="Heading5Char">
+    <w:name w:val="Heading 5 Char"/>
+    <w:basedOn w:val="DefaultParagraphFont"/>
+    <w:link w:val="Heading5"/>
     <w:uiPriority w:val="9"/>
     <w:semiHidden/>
     <w:rsid w:val="00BF3498"/>
@@ -6792,10 +6876,10 @@
       <w:color w:val="243F60" w:themeColor="accent1" w:themeShade="7F"/>
     </w:rPr>
   </w:style>
-  <w:style w:type="character" w:customStyle="1" w:styleId="Titre6Car">
-    <w:name w:val="Titre 6 Car"/>
-    <w:basedOn w:val="Policepardfaut"/>
-    <w:link w:val="Titre6"/>
+  <w:style w:type="character" w:customStyle="1" w:styleId="Heading6Char">
+    <w:name w:val="Heading 6 Char"/>
+    <w:basedOn w:val="DefaultParagraphFont"/>
+    <w:link w:val="Heading6"/>
     <w:uiPriority w:val="9"/>
     <w:semiHidden/>
     <w:rsid w:val="00BF3498"/>
@@ -6806,10 +6890,10 @@
       <w:color w:val="243F60" w:themeColor="accent1" w:themeShade="7F"/>
     </w:rPr>
   </w:style>
-  <w:style w:type="character" w:customStyle="1" w:styleId="Titre7Car">
-    <w:name w:val="Titre 7 Car"/>
-    <w:basedOn w:val="Policepardfaut"/>
-    <w:link w:val="Titre7"/>
+  <w:style w:type="character" w:customStyle="1" w:styleId="Heading7Char">
+    <w:name w:val="Heading 7 Char"/>
+    <w:basedOn w:val="DefaultParagraphFont"/>
+    <w:link w:val="Heading7"/>
     <w:uiPriority w:val="9"/>
     <w:semiHidden/>
     <w:rsid w:val="00BF3498"/>
@@ -6820,10 +6904,10 @@
       <w:color w:val="404040" w:themeColor="text1" w:themeTint="BF"/>
     </w:rPr>
   </w:style>
-  <w:style w:type="character" w:customStyle="1" w:styleId="Titre8Car">
-    <w:name w:val="Titre 8 Car"/>
-    <w:basedOn w:val="Policepardfaut"/>
-    <w:link w:val="Titre8"/>
+  <w:style w:type="character" w:customStyle="1" w:styleId="Heading8Char">
+    <w:name w:val="Heading 8 Char"/>
+    <w:basedOn w:val="DefaultParagraphFont"/>
+    <w:link w:val="Heading8"/>
     <w:uiPriority w:val="9"/>
     <w:semiHidden/>
     <w:rsid w:val="00BF3498"/>
@@ -6834,10 +6918,10 @@
       <w:szCs w:val="20"/>
     </w:rPr>
   </w:style>
-  <w:style w:type="character" w:customStyle="1" w:styleId="Titre9Car">
-    <w:name w:val="Titre 9 Car"/>
-    <w:basedOn w:val="Policepardfaut"/>
-    <w:link w:val="Titre9"/>
+  <w:style w:type="character" w:customStyle="1" w:styleId="Heading9Char">
+    <w:name w:val="Heading 9 Char"/>
+    <w:basedOn w:val="DefaultParagraphFont"/>
+    <w:link w:val="Heading9"/>
     <w:uiPriority w:val="9"/>
     <w:semiHidden/>
     <w:rsid w:val="00BF3498"/>
@@ -6850,7 +6934,7 @@
       <w:szCs w:val="20"/>
     </w:rPr>
   </w:style>
-  <w:style w:type="paragraph" w:styleId="Lgende">
+  <w:style w:type="paragraph" w:styleId="Caption">
     <w:name w:val="caption"/>
     <w:basedOn w:val="Normal"/>
     <w:next w:val="Normal"/>
@@ -6866,11 +6950,11 @@
       <w:szCs w:val="18"/>
     </w:rPr>
   </w:style>
-  <w:style w:type="character" w:customStyle="1" w:styleId="TitreCar">
-    <w:name w:val="Titre Car"/>
-    <w:aliases w:val="Titre4 Car"/>
-    <w:basedOn w:val="Policepardfaut"/>
-    <w:link w:val="Titre"/>
+  <w:style w:type="character" w:customStyle="1" w:styleId="TitleChar">
+    <w:name w:val="Title Char"/>
+    <w:aliases w:val="Titre4 Char"/>
+    <w:basedOn w:val="DefaultParagraphFont"/>
+    <w:link w:val="Title"/>
     <w:uiPriority w:val="10"/>
     <w:rsid w:val="002A7D32"/>
     <w:rPr>
@@ -6883,12 +6967,12 @@
       <w:szCs w:val="52"/>
     </w:rPr>
   </w:style>
-  <w:style w:type="paragraph" w:styleId="Sous-titre">
+  <w:style w:type="paragraph" w:styleId="Subtitle">
     <w:name w:val="Subtitle"/>
     <w:aliases w:val="Liste_"/>
     <w:basedOn w:val="Normal"/>
     <w:next w:val="Normal"/>
-    <w:link w:val="Sous-titreCar"/>
+    <w:link w:val="SubtitleChar"/>
     <w:uiPriority w:val="11"/>
     <w:qFormat/>
     <w:rsid w:val="00BA563E"/>
@@ -6909,11 +6993,11 @@
       <w:szCs w:val="24"/>
     </w:rPr>
   </w:style>
-  <w:style w:type="character" w:customStyle="1" w:styleId="Sous-titreCar">
-    <w:name w:val="Sous-titre Car"/>
-    <w:aliases w:val="Liste_ Car"/>
-    <w:basedOn w:val="Policepardfaut"/>
-    <w:link w:val="Sous-titre"/>
+  <w:style w:type="character" w:customStyle="1" w:styleId="SubtitleChar">
+    <w:name w:val="Subtitle Char"/>
+    <w:aliases w:val="Liste_ Char"/>
+    <w:basedOn w:val="DefaultParagraphFont"/>
+    <w:link w:val="Subtitle"/>
     <w:uiPriority w:val="11"/>
     <w:rsid w:val="00BA563E"/>
     <w:rPr>
@@ -6926,9 +7010,9 @@
       <w:szCs w:val="24"/>
     </w:rPr>
   </w:style>
-  <w:style w:type="character" w:styleId="lev">
+  <w:style w:type="character" w:styleId="Strong">
     <w:name w:val="Strong"/>
-    <w:basedOn w:val="Policepardfaut"/>
+    <w:basedOn w:val="DefaultParagraphFont"/>
     <w:uiPriority w:val="22"/>
     <w:qFormat/>
     <w:rsid w:val="00BF3498"/>
@@ -6937,9 +7021,9 @@
       <w:bCs/>
     </w:rPr>
   </w:style>
-  <w:style w:type="character" w:styleId="Accentuation">
+  <w:style w:type="character" w:styleId="Emphasis">
     <w:name w:val="Emphasis"/>
-    <w:basedOn w:val="Policepardfaut"/>
+    <w:basedOn w:val="DefaultParagraphFont"/>
     <w:uiPriority w:val="20"/>
     <w:rsid w:val="00BF3498"/>
     <w:rPr>
@@ -6947,11 +7031,11 @@
       <w:iCs/>
     </w:rPr>
   </w:style>
-  <w:style w:type="paragraph" w:styleId="Sansinterligne">
+  <w:style w:type="paragraph" w:styleId="NoSpacing">
     <w:name w:val="No Spacing"/>
     <w:aliases w:val="Texte"/>
     <w:next w:val="Normal"/>
-    <w:link w:val="SansinterligneCar"/>
+    <w:link w:val="NoSpacingChar"/>
     <w:uiPriority w:val="1"/>
     <w:qFormat/>
     <w:rsid w:val="00BA563E"/>
@@ -6965,11 +7049,11 @@
       <w:spacing w:val="-1"/>
     </w:rPr>
   </w:style>
-  <w:style w:type="paragraph" w:styleId="Citation">
+  <w:style w:type="paragraph" w:styleId="Quote">
     <w:name w:val="Quote"/>
     <w:basedOn w:val="Normal"/>
     <w:next w:val="Normal"/>
-    <w:link w:val="CitationCar"/>
+    <w:link w:val="QuoteChar"/>
     <w:uiPriority w:val="29"/>
     <w:rsid w:val="00BF3498"/>
     <w:rPr>
@@ -6978,10 +7062,10 @@
       <w:color w:val="000000" w:themeColor="text1"/>
     </w:rPr>
   </w:style>
-  <w:style w:type="character" w:customStyle="1" w:styleId="CitationCar">
-    <w:name w:val="Citation Car"/>
-    <w:basedOn w:val="Policepardfaut"/>
-    <w:link w:val="Citation"/>
+  <w:style w:type="character" w:customStyle="1" w:styleId="QuoteChar">
+    <w:name w:val="Quote Char"/>
+    <w:basedOn w:val="DefaultParagraphFont"/>
+    <w:link w:val="Quote"/>
     <w:uiPriority w:val="29"/>
     <w:rsid w:val="00BF3498"/>
     <w:rPr>
@@ -6990,11 +7074,11 @@
       <w:color w:val="000000" w:themeColor="text1"/>
     </w:rPr>
   </w:style>
-  <w:style w:type="paragraph" w:styleId="Citationintense">
+  <w:style w:type="paragraph" w:styleId="IntenseQuote">
     <w:name w:val="Intense Quote"/>
     <w:basedOn w:val="Normal"/>
     <w:next w:val="Normal"/>
-    <w:link w:val="CitationintenseCar"/>
+    <w:link w:val="IntenseQuoteChar"/>
     <w:uiPriority w:val="30"/>
     <w:rsid w:val="00BF3498"/>
     <w:pPr>
@@ -7012,10 +7096,10 @@
       <w:color w:val="4F81BD" w:themeColor="accent1"/>
     </w:rPr>
   </w:style>
-  <w:style w:type="character" w:customStyle="1" w:styleId="CitationintenseCar">
-    <w:name w:val="Citation intense Car"/>
-    <w:basedOn w:val="Policepardfaut"/>
-    <w:link w:val="Citationintense"/>
+  <w:style w:type="character" w:customStyle="1" w:styleId="IntenseQuoteChar">
+    <w:name w:val="Intense Quote Char"/>
+    <w:basedOn w:val="DefaultParagraphFont"/>
+    <w:link w:val="IntenseQuote"/>
     <w:uiPriority w:val="30"/>
     <w:rsid w:val="00BF3498"/>
     <w:rPr>
@@ -7026,7 +7110,7 @@
       <w:color w:val="4F81BD" w:themeColor="accent1"/>
     </w:rPr>
   </w:style>
-  <w:style w:type="character" w:styleId="Accentuationlgre">
+  <w:style w:type="character" w:styleId="SubtleEmphasis">
     <w:name w:val="Subtle Emphasis"/>
     <w:basedOn w:val="grec"/>
     <w:uiPriority w:val="19"/>
@@ -7040,9 +7124,9 @@
       <w:sz w:val="28"/>
     </w:rPr>
   </w:style>
-  <w:style w:type="character" w:styleId="Accentuationintense">
+  <w:style w:type="character" w:styleId="IntenseEmphasis">
     <w:name w:val="Intense Emphasis"/>
-    <w:basedOn w:val="Policepardfaut"/>
+    <w:basedOn w:val="DefaultParagraphFont"/>
     <w:uiPriority w:val="21"/>
     <w:rsid w:val="00BF3498"/>
     <w:rPr>
@@ -7053,9 +7137,9 @@
       <w:color w:val="4F81BD" w:themeColor="accent1"/>
     </w:rPr>
   </w:style>
-  <w:style w:type="character" w:styleId="Rfrencelgre">
+  <w:style w:type="character" w:styleId="SubtleReference">
     <w:name w:val="Subtle Reference"/>
-    <w:basedOn w:val="Policepardfaut"/>
+    <w:basedOn w:val="DefaultParagraphFont"/>
     <w:uiPriority w:val="31"/>
     <w:rsid w:val="00BF3498"/>
     <w:rPr>
@@ -7064,9 +7148,9 @@
       <w:u w:val="single"/>
     </w:rPr>
   </w:style>
-  <w:style w:type="character" w:styleId="Rfrenceintense">
+  <w:style w:type="character" w:styleId="IntenseReference">
     <w:name w:val="Intense Reference"/>
-    <w:basedOn w:val="Policepardfaut"/>
+    <w:basedOn w:val="DefaultParagraphFont"/>
     <w:uiPriority w:val="32"/>
     <w:rsid w:val="00BF3498"/>
     <w:rPr>
@@ -7078,9 +7162,9 @@
       <w:u w:val="single"/>
     </w:rPr>
   </w:style>
-  <w:style w:type="character" w:styleId="Titredulivre">
+  <w:style w:type="character" w:styleId="BookTitle">
     <w:name w:val="Book Title"/>
-    <w:basedOn w:val="Policepardfaut"/>
+    <w:basedOn w:val="DefaultParagraphFont"/>
     <w:uiPriority w:val="33"/>
     <w:rsid w:val="00BF3498"/>
     <w:rPr>
@@ -7090,9 +7174,9 @@
       <w:spacing w:val="5"/>
     </w:rPr>
   </w:style>
-  <w:style w:type="paragraph" w:styleId="En-ttedetabledesmatires">
+  <w:style w:type="paragraph" w:styleId="TOCHeading">
     <w:name w:val="TOC Heading"/>
-    <w:basedOn w:val="Titre1"/>
+    <w:basedOn w:val="Heading1"/>
     <w:next w:val="Normal"/>
     <w:uiPriority w:val="39"/>
     <w:semiHidden/>
@@ -7105,12 +7189,12 @@
   </w:style>
   <w:style w:type="character" w:customStyle="1" w:styleId="apple-style-span">
     <w:name w:val="apple-style-span"/>
-    <w:basedOn w:val="Policepardfaut"/>
+    <w:basedOn w:val="DefaultParagraphFont"/>
     <w:rsid w:val="00234D43"/>
   </w:style>
-  <w:style w:type="character" w:styleId="Textedelespacerserv">
+  <w:style w:type="character" w:styleId="PlaceholderText">
     <w:name w:val="Placeholder Text"/>
-    <w:basedOn w:val="Policepardfaut"/>
+    <w:basedOn w:val="DefaultParagraphFont"/>
     <w:uiPriority w:val="99"/>
     <w:semiHidden/>
     <w:rsid w:val="004F0E0E"/>
@@ -7132,10 +7216,10 @@
       <w:lang w:bidi="ar-SA"/>
     </w:rPr>
   </w:style>
-  <w:style w:type="character" w:customStyle="1" w:styleId="En-tteCar">
-    <w:name w:val="En-tête Car"/>
-    <w:basedOn w:val="Policepardfaut"/>
-    <w:link w:val="En-tte"/>
+  <w:style w:type="character" w:customStyle="1" w:styleId="HeaderChar">
+    <w:name w:val="Header Char"/>
+    <w:basedOn w:val="DefaultParagraphFont"/>
+    <w:link w:val="Header"/>
     <w:rsid w:val="00810377"/>
   </w:style>
   <w:style w:type="paragraph" w:customStyle="1" w:styleId="Normal1">
@@ -7148,7 +7232,7 @@
   </w:style>
   <w:style w:type="character" w:customStyle="1" w:styleId="grec">
     <w:name w:val="grec"/>
-    <w:basedOn w:val="Policepardfaut"/>
+    <w:basedOn w:val="DefaultParagraphFont"/>
     <w:rsid w:val="004C28AD"/>
   </w:style>
   <w:style w:type="paragraph" w:styleId="NormalWeb">
@@ -7168,21 +7252,21 @@
   </w:style>
   <w:style w:type="character" w:customStyle="1" w:styleId="mw-headline">
     <w:name w:val="mw-headline"/>
-    <w:basedOn w:val="Policepardfaut"/>
+    <w:basedOn w:val="DefaultParagraphFont"/>
     <w:rsid w:val="004C28AD"/>
   </w:style>
   <w:style w:type="character" w:customStyle="1" w:styleId="api1">
     <w:name w:val="api1"/>
-    <w:basedOn w:val="Policepardfaut"/>
+    <w:basedOn w:val="DefaultParagraphFont"/>
     <w:rsid w:val="004C28AD"/>
     <w:rPr>
       <w:rFonts w:ascii="Segoe UI" w:hAnsi="Segoe UI" w:cs="Segoe UI" w:hint="default"/>
     </w:rPr>
   </w:style>
-  <w:style w:type="character" w:customStyle="1" w:styleId="PieddepageCar">
-    <w:name w:val="Pied de page Car"/>
-    <w:basedOn w:val="Policepardfaut"/>
-    <w:link w:val="Pieddepage"/>
+  <w:style w:type="character" w:customStyle="1" w:styleId="FooterChar">
+    <w:name w:val="Footer Char"/>
+    <w:basedOn w:val="DefaultParagraphFont"/>
+    <w:link w:val="Footer"/>
     <w:uiPriority w:val="99"/>
     <w:rsid w:val="00BF676E"/>
     <w:rPr>
@@ -7191,7 +7275,7 @@
   </w:style>
   <w:style w:type="character" w:customStyle="1" w:styleId="Style2">
     <w:name w:val="Style2"/>
-    <w:basedOn w:val="Policepardfaut"/>
+    <w:basedOn w:val="DefaultParagraphFont"/>
     <w:uiPriority w:val="1"/>
     <w:rsid w:val="00BF676E"/>
     <w:rPr>
@@ -7200,7 +7284,7 @@
       <w:sz w:val="24"/>
     </w:rPr>
   </w:style>
-  <w:style w:type="paragraph" w:styleId="TM4">
+  <w:style w:type="paragraph" w:styleId="TOC4">
     <w:name w:val="toc 4"/>
     <w:basedOn w:val="Normal"/>
     <w:next w:val="Normal"/>
@@ -7216,7 +7300,7 @@
       <w:szCs w:val="18"/>
     </w:rPr>
   </w:style>
-  <w:style w:type="paragraph" w:styleId="TM5">
+  <w:style w:type="paragraph" w:styleId="TOC5">
     <w:name w:val="toc 5"/>
     <w:basedOn w:val="Normal"/>
     <w:next w:val="Normal"/>
@@ -7231,7 +7315,7 @@
       <w:szCs w:val="18"/>
     </w:rPr>
   </w:style>
-  <w:style w:type="paragraph" w:styleId="TM6">
+  <w:style w:type="paragraph" w:styleId="TOC6">
     <w:name w:val="toc 6"/>
     <w:basedOn w:val="Normal"/>
     <w:next w:val="Normal"/>
@@ -7246,7 +7330,7 @@
       <w:szCs w:val="18"/>
     </w:rPr>
   </w:style>
-  <w:style w:type="paragraph" w:styleId="TM7">
+  <w:style w:type="paragraph" w:styleId="TOC7">
     <w:name w:val="toc 7"/>
     <w:basedOn w:val="Normal"/>
     <w:next w:val="Normal"/>
@@ -7261,7 +7345,7 @@
       <w:szCs w:val="18"/>
     </w:rPr>
   </w:style>
-  <w:style w:type="paragraph" w:styleId="TM8">
+  <w:style w:type="paragraph" w:styleId="TOC8">
     <w:name w:val="toc 8"/>
     <w:basedOn w:val="Normal"/>
     <w:next w:val="Normal"/>
@@ -7276,7 +7360,7 @@
       <w:szCs w:val="18"/>
     </w:rPr>
   </w:style>
-  <w:style w:type="paragraph" w:styleId="TM9">
+  <w:style w:type="paragraph" w:styleId="TOC9">
     <w:name w:val="toc 9"/>
     <w:basedOn w:val="Normal"/>
     <w:next w:val="Normal"/>
@@ -7291,10 +7375,10 @@
       <w:szCs w:val="18"/>
     </w:rPr>
   </w:style>
-  <w:style w:type="paragraph" w:styleId="Notedebasdepage">
+  <w:style w:type="paragraph" w:styleId="FootnoteText">
     <w:name w:val="footnote text"/>
     <w:basedOn w:val="Normal"/>
-    <w:link w:val="NotedebasdepageCar"/>
+    <w:link w:val="FootnoteTextChar"/>
     <w:rsid w:val="00094A92"/>
     <w:pPr>
       <w:spacing w:after="0"/>
@@ -7303,10 +7387,10 @@
       <w:szCs w:val="20"/>
     </w:rPr>
   </w:style>
-  <w:style w:type="character" w:customStyle="1" w:styleId="NotedebasdepageCar">
-    <w:name w:val="Note de bas de page Car"/>
-    <w:basedOn w:val="Policepardfaut"/>
-    <w:link w:val="Notedebasdepage"/>
+  <w:style w:type="character" w:customStyle="1" w:styleId="FootnoteTextChar">
+    <w:name w:val="Footnote Text Char"/>
+    <w:basedOn w:val="DefaultParagraphFont"/>
+    <w:link w:val="FootnoteText"/>
     <w:rsid w:val="00094A92"/>
     <w:rPr>
       <w:rFonts w:ascii="Futura Bk BT" w:hAnsi="Futura Bk BT"/>
@@ -7330,7 +7414,7 @@
   </w:style>
   <w:style w:type="character" w:customStyle="1" w:styleId="Titre2SansNumroCar">
     <w:name w:val="Titre 2: Sans Numéro Car"/>
-    <w:basedOn w:val="Titre2Car"/>
+    <w:basedOn w:val="Heading2Char"/>
     <w:link w:val="Titre2SansNumro"/>
     <w:rsid w:val="00622FB3"/>
     <w:rPr>
@@ -7384,9 +7468,9 @@
       <w:lang w:val="fr-CA"/>
     </w:rPr>
   </w:style>
-  <w:style w:type="table" w:styleId="Listefonce-Accent1">
+  <w:style w:type="table" w:styleId="DarkList-Accent1">
     <w:name w:val="Dark List Accent 1"/>
-    <w:basedOn w:val="TableauNormal"/>
+    <w:basedOn w:val="TableNormal"/>
     <w:uiPriority w:val="70"/>
     <w:rsid w:val="00C6290C"/>
     <w:pPr>
@@ -7493,7 +7577,7 @@
   </w:style>
   <w:style w:type="character" w:customStyle="1" w:styleId="TableauTitreCar">
     <w:name w:val="Tableau_Titre Car"/>
-    <w:basedOn w:val="Policepardfaut"/>
+    <w:basedOn w:val="DefaultParagraphFont"/>
     <w:link w:val="TableauTitre"/>
     <w:rsid w:val="00796CB4"/>
     <w:rPr>
@@ -7558,9 +7642,9 @@
       <w:lang w:val="fr-CA"/>
     </w:rPr>
   </w:style>
-  <w:style w:type="table" w:styleId="Colonnesdetableau2">
+  <w:style w:type="table" w:styleId="TableColumns2">
     <w:name w:val="Table Columns 2"/>
-    <w:basedOn w:val="TableauNormal"/>
+    <w:basedOn w:val="TableNormal"/>
     <w:rsid w:val="00D56623"/>
     <w:rPr>
       <w:b/>
@@ -7669,7 +7753,7 @@
   </w:style>
   <w:style w:type="character" w:customStyle="1" w:styleId="tapesChar">
     <w:name w:val="Étapes Char"/>
-    <w:basedOn w:val="Sous-titreCar"/>
+    <w:basedOn w:val="SubtitleChar"/>
     <w:link w:val="tapes"/>
     <w:rsid w:val="006C276D"/>
     <w:rPr>
@@ -7683,9 +7767,9 @@
       <w:lang w:val="fr-CA"/>
     </w:rPr>
   </w:style>
-  <w:style w:type="table" w:styleId="Tableauclassique3">
+  <w:style w:type="table" w:styleId="TableClassic3">
     <w:name w:val="Table Classic 3"/>
-    <w:basedOn w:val="TableauNormal"/>
+    <w:basedOn w:val="TableNormal"/>
     <w:rsid w:val="00D56623"/>
     <w:rPr>
       <w:color w:val="000080"/>
@@ -7750,7 +7834,7 @@
   </w:style>
   <w:style w:type="paragraph" w:customStyle="1" w:styleId="timologie">
     <w:name w:val="Étimologie"/>
-    <w:basedOn w:val="Sansinterligne"/>
+    <w:basedOn w:val="NoSpacing"/>
     <w:link w:val="timologieCar"/>
     <w:rsid w:val="00776259"/>
     <w:pPr>
@@ -7769,11 +7853,11 @@
       <w:lang w:val="fr-CA"/>
     </w:rPr>
   </w:style>
-  <w:style w:type="character" w:customStyle="1" w:styleId="SansinterligneCar">
-    <w:name w:val="Sans interligne Car"/>
-    <w:aliases w:val="Texte Car"/>
-    <w:basedOn w:val="Policepardfaut"/>
-    <w:link w:val="Sansinterligne"/>
+  <w:style w:type="character" w:customStyle="1" w:styleId="NoSpacingChar">
+    <w:name w:val="No Spacing Char"/>
+    <w:aliases w:val="Texte Char"/>
+    <w:basedOn w:val="DefaultParagraphFont"/>
+    <w:link w:val="NoSpacing"/>
     <w:uiPriority w:val="1"/>
     <w:rsid w:val="00BA563E"/>
     <w:rPr>
@@ -7783,7 +7867,7 @@
   </w:style>
   <w:style w:type="character" w:customStyle="1" w:styleId="timologieCar">
     <w:name w:val="Étimologie Car"/>
-    <w:basedOn w:val="SansinterligneCar"/>
+    <w:basedOn w:val="NoSpacingChar"/>
     <w:link w:val="timologie"/>
     <w:rsid w:val="00776259"/>
     <w:rPr>
@@ -7793,8 +7877,8 @@
   </w:style>
   <w:style w:type="paragraph" w:customStyle="1" w:styleId="Accent">
     <w:name w:val="Accent"/>
-    <w:basedOn w:val="Sansinterligne"/>
-    <w:next w:val="Textebrut"/>
+    <w:basedOn w:val="NoSpacing"/>
+    <w:next w:val="PlainText"/>
     <w:link w:val="AccentCar"/>
     <w:rsid w:val="00742004"/>
     <w:pPr>
@@ -7832,7 +7916,7 @@
   </w:style>
   <w:style w:type="character" w:customStyle="1" w:styleId="AccentCar">
     <w:name w:val="Accent Car"/>
-    <w:basedOn w:val="SansinterligneCar"/>
+    <w:basedOn w:val="NoSpacingChar"/>
     <w:link w:val="Accent"/>
     <w:rsid w:val="00742004"/>
     <w:rPr>
@@ -7843,10 +7927,10 @@
       <w:lang w:val="fr-CA"/>
     </w:rPr>
   </w:style>
-  <w:style w:type="paragraph" w:styleId="Textebrut">
+  <w:style w:type="paragraph" w:styleId="PlainText">
     <w:name w:val="Plain Text"/>
     <w:basedOn w:val="Normal"/>
-    <w:link w:val="TextebrutCar"/>
+    <w:link w:val="PlainTextChar"/>
     <w:rsid w:val="00FA38F6"/>
     <w:pPr>
       <w:spacing w:after="0"/>
@@ -7857,10 +7941,10 @@
       <w:szCs w:val="21"/>
     </w:rPr>
   </w:style>
-  <w:style w:type="character" w:customStyle="1" w:styleId="TextebrutCar">
-    <w:name w:val="Texte brut Car"/>
-    <w:basedOn w:val="Policepardfaut"/>
-    <w:link w:val="Textebrut"/>
+  <w:style w:type="character" w:customStyle="1" w:styleId="PlainTextChar">
+    <w:name w:val="Plain Text Char"/>
+    <w:basedOn w:val="DefaultParagraphFont"/>
+    <w:link w:val="PlainText"/>
     <w:rsid w:val="00FA38F6"/>
     <w:rPr>
       <w:rFonts w:ascii="Consolas" w:hAnsi="Consolas" w:cs="Consolas"/>
@@ -7870,7 +7954,7 @@
   </w:style>
   <w:style w:type="character" w:customStyle="1" w:styleId="FigureCar">
     <w:name w:val="Figure Car"/>
-    <w:basedOn w:val="Policepardfaut"/>
+    <w:basedOn w:val="DefaultParagraphFont"/>
     <w:link w:val="Figure"/>
     <w:rsid w:val="00742004"/>
     <w:rPr>
@@ -7900,10 +7984,10 @@
       <w:lang w:val="fr-CA" w:bidi="ar-SA"/>
     </w:rPr>
   </w:style>
-  <w:style w:type="paragraph" w:styleId="Explorateurdedocuments">
+  <w:style w:type="paragraph" w:styleId="DocumentMap">
     <w:name w:val="Document Map"/>
     <w:basedOn w:val="Normal"/>
-    <w:link w:val="ExplorateurdedocumentsCar"/>
+    <w:link w:val="DocumentMapChar"/>
     <w:rsid w:val="0043039C"/>
     <w:pPr>
       <w:spacing w:after="0"/>
@@ -7914,10 +7998,10 @@
       <w:szCs w:val="16"/>
     </w:rPr>
   </w:style>
-  <w:style w:type="character" w:customStyle="1" w:styleId="ExplorateurdedocumentsCar">
-    <w:name w:val="Explorateur de documents Car"/>
-    <w:basedOn w:val="Policepardfaut"/>
-    <w:link w:val="Explorateurdedocuments"/>
+  <w:style w:type="character" w:customStyle="1" w:styleId="DocumentMapChar">
+    <w:name w:val="Document Map Char"/>
+    <w:basedOn w:val="DefaultParagraphFont"/>
+    <w:link w:val="DocumentMap"/>
     <w:rsid w:val="0043039C"/>
     <w:rPr>
       <w:rFonts w:ascii="Tahoma" w:hAnsi="Tahoma" w:cs="Tahoma"/>
@@ -7938,7 +8022,7 @@
   </w:style>
   <w:style w:type="character" w:customStyle="1" w:styleId="INFOLOGIQUECar">
     <w:name w:val="INFOLOGIQUE Car"/>
-    <w:basedOn w:val="SansinterligneCar"/>
+    <w:basedOn w:val="NoSpacingChar"/>
     <w:link w:val="INFOLOGIQUE"/>
     <w:rsid w:val="00812D28"/>
     <w:rPr>
@@ -7948,9 +8032,9 @@
       <w:sz w:val="16"/>
     </w:rPr>
   </w:style>
-  <w:style w:type="table" w:styleId="Tableauclassique1">
+  <w:style w:type="table" w:styleId="TableClassic1">
     <w:name w:val="Table Classic 1"/>
-    <w:basedOn w:val="TableauNormal"/>
+    <w:basedOn w:val="TableNormal"/>
     <w:rsid w:val="006A3149"/>
     <w:tblPr>
       <w:tblBorders>
@@ -8027,9 +8111,9 @@
       </w:tcPr>
     </w:tblStylePr>
   </w:style>
-  <w:style w:type="table" w:styleId="Listemoyenne2-Accent1">
+  <w:style w:type="table" w:styleId="MediumList2-Accent1">
     <w:name w:val="Medium List 2 Accent 1"/>
-    <w:basedOn w:val="TableauNormal"/>
+    <w:basedOn w:val="TableNormal"/>
     <w:uiPriority w:val="66"/>
     <w:rsid w:val="00C3166A"/>
     <w:pPr>
@@ -8171,7 +8255,7 @@
   </w:style>
   <w:style w:type="character" w:customStyle="1" w:styleId="SalariChar">
     <w:name w:val="Salarié Char"/>
-    <w:basedOn w:val="Policepardfaut"/>
+    <w:basedOn w:val="DefaultParagraphFont"/>
     <w:link w:val="Salari"/>
     <w:rsid w:val="005D2CF6"/>
     <w:rPr>
@@ -8185,7 +8269,7 @@
   </w:style>
   <w:style w:type="paragraph" w:customStyle="1" w:styleId="FooterText">
     <w:name w:val="FooterText"/>
-    <w:basedOn w:val="Sous-titre"/>
+    <w:basedOn w:val="Subtitle"/>
     <w:link w:val="FooterTextChar"/>
     <w:qFormat/>
     <w:rsid w:val="00531C5F"/>
@@ -8210,7 +8294,7 @@
   </w:style>
   <w:style w:type="character" w:customStyle="1" w:styleId="FooterTextChar">
     <w:name w:val="FooterText Char"/>
-    <w:basedOn w:val="Sous-titreCar"/>
+    <w:basedOn w:val="SubtitleChar"/>
     <w:link w:val="FooterText"/>
     <w:rsid w:val="00531C5F"/>
     <w:rPr>
@@ -8225,7 +8309,7 @@
       <w:lang w:val="fr-CA"/>
     </w:rPr>
   </w:style>
-  <w:style w:type="paragraph" w:styleId="Rvision">
+  <w:style w:type="paragraph" w:styleId="Revision">
     <w:name w:val="Revision"/>
     <w:hidden/>
     <w:uiPriority w:val="99"/>
@@ -8239,11 +8323,11 @@
       <w:sz w:val="24"/>
     </w:rPr>
   </w:style>
-  <w:style w:type="paragraph" w:styleId="z-Hautduformulaire">
+  <w:style w:type="paragraph" w:styleId="z-TopofForm">
     <w:name w:val="HTML Top of Form"/>
     <w:basedOn w:val="Normal"/>
     <w:next w:val="Normal"/>
-    <w:link w:val="z-HautduformulaireCar"/>
+    <w:link w:val="z-TopofFormChar"/>
     <w:hidden/>
     <w:rsid w:val="00A67DCB"/>
     <w:pPr>
@@ -8260,10 +8344,10 @@
       <w:szCs w:val="16"/>
     </w:rPr>
   </w:style>
-  <w:style w:type="character" w:customStyle="1" w:styleId="z-HautduformulaireCar">
-    <w:name w:val="z-Haut du formulaire Car"/>
-    <w:basedOn w:val="Policepardfaut"/>
-    <w:link w:val="z-Hautduformulaire"/>
+  <w:style w:type="character" w:customStyle="1" w:styleId="z-TopofFormChar">
+    <w:name w:val="z-Top of Form Char"/>
+    <w:basedOn w:val="DefaultParagraphFont"/>
+    <w:link w:val="z-TopofForm"/>
     <w:rsid w:val="00A67DCB"/>
     <w:rPr>
       <w:rFonts w:ascii="Arial" w:hAnsi="Arial" w:cs="Arial"/>
@@ -8272,11 +8356,11 @@
       <w:szCs w:val="16"/>
     </w:rPr>
   </w:style>
-  <w:style w:type="paragraph" w:styleId="z-Basduformulaire">
+  <w:style w:type="paragraph" w:styleId="z-BottomofForm">
     <w:name w:val="HTML Bottom of Form"/>
     <w:basedOn w:val="Normal"/>
     <w:next w:val="Normal"/>
-    <w:link w:val="z-BasduformulaireCar"/>
+    <w:link w:val="z-BottomofFormChar"/>
     <w:hidden/>
     <w:rsid w:val="00A67DCB"/>
     <w:pPr>
@@ -8293,10 +8377,10 @@
       <w:szCs w:val="16"/>
     </w:rPr>
   </w:style>
-  <w:style w:type="character" w:customStyle="1" w:styleId="z-BasduformulaireCar">
-    <w:name w:val="z-Bas du formulaire Car"/>
-    <w:basedOn w:val="Policepardfaut"/>
-    <w:link w:val="z-Basduformulaire"/>
+  <w:style w:type="character" w:customStyle="1" w:styleId="z-BottomofFormChar">
+    <w:name w:val="z-Bottom of Form Char"/>
+    <w:basedOn w:val="DefaultParagraphFont"/>
+    <w:link w:val="z-BottomofForm"/>
     <w:rsid w:val="00A67DCB"/>
     <w:rPr>
       <w:rFonts w:ascii="Arial" w:hAnsi="Arial" w:cs="Arial"/>
@@ -8396,7 +8480,7 @@
         <w:p>
           <w:r>
             <w:rPr>
-              <w:rStyle w:val="Textedelespacerserv"/>
+              <w:rStyle w:val="PlaceholderText"/>
             </w:rPr>
             <w:t>[Keywords]</w:t>
           </w:r>
@@ -8425,7 +8509,7 @@
           </w:pPr>
           <w:r>
             <w:rPr>
-              <w:rStyle w:val="Textedelespacerserv"/>
+              <w:rStyle w:val="PlaceholderText"/>
               <w:lang w:val="en-CA"/>
             </w:rPr>
             <w:t xml:space="preserve"> </w:t>
@@ -8455,7 +8539,7 @@
           </w:pPr>
           <w:r>
             <w:rPr>
-              <w:rStyle w:val="Textedelespacerserv"/>
+              <w:rStyle w:val="PlaceholderText"/>
               <w:lang w:val="en-CA"/>
             </w:rPr>
             <w:t xml:space="preserve"> </w:t>
@@ -8485,7 +8569,7 @@
           </w:pPr>
           <w:r>
             <w:rPr>
-              <w:rStyle w:val="Textedelespacerserv"/>
+              <w:rStyle w:val="PlaceholderText"/>
               <w:lang w:val="en-CA"/>
             </w:rPr>
             <w:t xml:space="preserve"> </w:t>
@@ -8515,7 +8599,7 @@
           </w:pPr>
           <w:r>
             <w:rPr>
-              <w:rStyle w:val="Textedelespacerserv"/>
+              <w:rStyle w:val="PlaceholderText"/>
               <w:lang w:val="en-CA"/>
             </w:rPr>
             <w:t xml:space="preserve"> </w:t>
@@ -8545,7 +8629,7 @@
           </w:pPr>
           <w:r>
             <w:rPr>
-              <w:rStyle w:val="Textedelespacerserv"/>
+              <w:rStyle w:val="PlaceholderText"/>
               <w:lang w:val="en-CA"/>
             </w:rPr>
             <w:t xml:space="preserve"> </w:t>
@@ -8575,7 +8659,7 @@
           </w:pPr>
           <w:r>
             <w:rPr>
-              <w:rStyle w:val="Textedelespacerserv"/>
+              <w:rStyle w:val="PlaceholderText"/>
               <w:lang w:val="en-CA"/>
             </w:rPr>
             <w:t xml:space="preserve"> </w:t>
@@ -8605,7 +8689,7 @@
           </w:pPr>
           <w:r>
             <w:rPr>
-              <w:rStyle w:val="Textedelespacerserv"/>
+              <w:rStyle w:val="PlaceholderText"/>
             </w:rPr>
             <w:t>[Title]</w:t>
           </w:r>
@@ -8634,7 +8718,7 @@
           </w:pPr>
           <w:r>
             <w:rPr>
-              <w:rStyle w:val="Textedelespacerserv"/>
+              <w:rStyle w:val="PlaceholderText"/>
             </w:rPr>
             <w:t>[Keywords]</w:t>
           </w:r>
@@ -8661,13 +8745,13 @@
           <w:pPr>
             <w:pStyle w:val="TabloTexte"/>
             <w:rPr>
-              <w:rStyle w:val="Textedelespacerserv"/>
+              <w:rStyle w:val="PlaceholderText"/>
               <w:lang w:val="en-CA"/>
             </w:rPr>
           </w:pPr>
           <w:r>
             <w:rPr>
-              <w:rStyle w:val="Textedelespacerserv"/>
+              <w:rStyle w:val="PlaceholderText"/>
               <w:lang w:val="en-CA"/>
             </w:rPr>
             <w:t xml:space="preserve"> </w:t>
@@ -8696,13 +8780,13 @@
           <w:pPr>
             <w:pStyle w:val="TabloTexte"/>
             <w:rPr>
-              <w:rStyle w:val="Textedelespacerserv"/>
+              <w:rStyle w:val="PlaceholderText"/>
               <w:lang w:val="en-CA"/>
             </w:rPr>
           </w:pPr>
           <w:r>
             <w:rPr>
-              <w:rStyle w:val="Textedelespacerserv"/>
+              <w:rStyle w:val="PlaceholderText"/>
               <w:lang w:val="en-CA"/>
             </w:rPr>
             <w:t xml:space="preserve"> </w:t>
@@ -8731,13 +8815,13 @@
           <w:pPr>
             <w:pStyle w:val="TabloTexte"/>
             <w:rPr>
-              <w:rStyle w:val="Textedelespacerserv"/>
+              <w:rStyle w:val="PlaceholderText"/>
               <w:lang w:val="en-CA"/>
             </w:rPr>
           </w:pPr>
           <w:r>
             <w:rPr>
-              <w:rStyle w:val="Textedelespacerserv"/>
+              <w:rStyle w:val="PlaceholderText"/>
               <w:lang w:val="en-CA"/>
             </w:rPr>
             <w:t xml:space="preserve"> </w:t>
@@ -8766,13 +8850,13 @@
           <w:pPr>
             <w:pStyle w:val="TabloTexte"/>
             <w:rPr>
-              <w:rStyle w:val="Textedelespacerserv"/>
+              <w:rStyle w:val="PlaceholderText"/>
               <w:lang w:val="en-CA"/>
             </w:rPr>
           </w:pPr>
           <w:r>
             <w:rPr>
-              <w:rStyle w:val="Textedelespacerserv"/>
+              <w:rStyle w:val="PlaceholderText"/>
               <w:lang w:val="en-CA"/>
             </w:rPr>
             <w:t xml:space="preserve"> </w:t>
@@ -8803,7 +8887,7 @@
           </w:pPr>
           <w:r>
             <w:rPr>
-              <w:rStyle w:val="Textedelespacerserv"/>
+              <w:rStyle w:val="PlaceholderText"/>
             </w:rPr>
             <w:t>Click here to enter text.</w:t>
           </w:r>
@@ -8830,13 +8914,13 @@
           <w:pPr>
             <w:pStyle w:val="TabloTexte"/>
             <w:rPr>
-              <w:rStyle w:val="Textedelespacerserv"/>
+              <w:rStyle w:val="PlaceholderText"/>
               <w:lang w:val="en-CA"/>
             </w:rPr>
           </w:pPr>
           <w:r>
             <w:rPr>
-              <w:rStyle w:val="Textedelespacerserv"/>
+              <w:rStyle w:val="PlaceholderText"/>
               <w:lang w:val="en-CA"/>
             </w:rPr>
             <w:t xml:space="preserve"> </w:t>
@@ -8867,7 +8951,7 @@
           </w:pPr>
           <w:r>
             <w:rPr>
-              <w:rStyle w:val="Textedelespacerserv"/>
+              <w:rStyle w:val="PlaceholderText"/>
             </w:rPr>
             <w:t>Click here to enter text.</w:t>
           </w:r>
@@ -8894,13 +8978,13 @@
           <w:pPr>
             <w:pStyle w:val="TabloTexte"/>
             <w:rPr>
-              <w:rStyle w:val="Textedelespacerserv"/>
+              <w:rStyle w:val="PlaceholderText"/>
               <w:lang w:val="en-CA"/>
             </w:rPr>
           </w:pPr>
           <w:r>
             <w:rPr>
-              <w:rStyle w:val="Textedelespacerserv"/>
+              <w:rStyle w:val="PlaceholderText"/>
               <w:lang w:val="en-CA"/>
             </w:rPr>
             <w:t xml:space="preserve"> </w:t>
@@ -8929,13 +9013,13 @@
           <w:pPr>
             <w:pStyle w:val="TabloTexte"/>
             <w:rPr>
-              <w:rStyle w:val="Textedelespacerserv"/>
+              <w:rStyle w:val="PlaceholderText"/>
               <w:lang w:val="en-CA"/>
             </w:rPr>
           </w:pPr>
           <w:r>
             <w:rPr>
-              <w:rStyle w:val="Textedelespacerserv"/>
+              <w:rStyle w:val="PlaceholderText"/>
               <w:lang w:val="en-CA"/>
             </w:rPr>
             <w:t xml:space="preserve"> </w:t>
@@ -9101,7 +9185,7 @@
     <w:lvl w:ilvl="0" w:tplc="96FE0600">
       <w:start w:val="1"/>
       <w:numFmt w:val="bullet"/>
-      <w:pStyle w:val="Sous-titre"/>
+      <w:pStyle w:val="Subtitle"/>
       <w:lvlText w:val=""/>
       <w:lvlJc w:val="left"/>
       <w:pPr>
@@ -9231,6 +9315,7 @@
   <w:rsids>
     <w:rsidRoot w:val="00D737CB"/>
     <w:rsid w:val="00055737"/>
+    <w:rsid w:val="00064C17"/>
     <w:rsid w:val="000A2C1B"/>
     <w:rsid w:val="001F77D2"/>
     <w:rsid w:val="00201191"/>
@@ -9276,8 +9361,8 @@
   </m:mathPr>
   <w:themeFontLang w:val="en-CA"/>
   <w:clrSchemeMapping w:bg1="light1" w:t1="dark1" w:bg2="light2" w:t2="dark2" w:accent1="accent1" w:accent2="accent2" w:accent3="accent3" w:accent4="accent4" w:accent5="accent5" w:accent6="accent6" w:hyperlink="hyperlink" w:followedHyperlink="followedHyperlink"/>
-  <w:decimalSymbol w:val=","/>
-  <w:listSeparator w:val=";"/>
+  <w:decimalSymbol w:val="."/>
+  <w:listSeparator w:val=","/>
 </w:settings>
 </file>
 
@@ -9298,7 +9383,7 @@
       </w:pPr>
     </w:pPrDefault>
   </w:docDefaults>
-  <w:latentStyles w:defLockedState="0" w:defUIPriority="99" w:defSemiHidden="0" w:defUnhideWhenUsed="0" w:defQFormat="0" w:count="375">
+  <w:latentStyles w:defLockedState="0" w:defUIPriority="99" w:defSemiHidden="0" w:defUnhideWhenUsed="0" w:defQFormat="0" w:count="376">
     <w:lsdException w:name="Normal" w:uiPriority="0" w:qFormat="1"/>
     <w:lsdException w:name="heading 1" w:uiPriority="9" w:qFormat="1"/>
     <w:lsdException w:name="heading 2" w:semiHidden="1" w:uiPriority="9" w:unhideWhenUsed="1" w:qFormat="1"/>
@@ -9404,7 +9489,6 @@
     <w:lsdException w:name="HTML Sample" w:semiHidden="1" w:unhideWhenUsed="1"/>
     <w:lsdException w:name="HTML Typewriter" w:semiHidden="1" w:unhideWhenUsed="1"/>
     <w:lsdException w:name="HTML Variable" w:semiHidden="1" w:unhideWhenUsed="1"/>
-    <w:lsdException w:name="Normal Table" w:semiHidden="1" w:unhideWhenUsed="1"/>
     <w:lsdException w:name="annotation subject" w:semiHidden="1" w:unhideWhenUsed="1"/>
     <w:lsdException w:name="No List" w:semiHidden="1" w:unhideWhenUsed="1"/>
     <w:lsdException w:name="Outline List 1" w:semiHidden="1" w:unhideWhenUsed="1"/>
@@ -9451,10 +9535,8 @@
     <w:lsdException w:name="Table Subtle 2" w:semiHidden="1" w:unhideWhenUsed="1"/>
     <w:lsdException w:name="Table Web 1" w:semiHidden="1" w:unhideWhenUsed="1"/>
     <w:lsdException w:name="Table Web 2" w:semiHidden="1" w:unhideWhenUsed="1"/>
-    <w:lsdException w:name="Table Web 3" w:semiHidden="1" w:unhideWhenUsed="1"/>
     <w:lsdException w:name="Balloon Text" w:semiHidden="1" w:unhideWhenUsed="1"/>
     <w:lsdException w:name="Table Grid" w:uiPriority="59"/>
-    <w:lsdException w:name="Table Theme" w:semiHidden="1" w:unhideWhenUsed="1"/>
     <w:lsdException w:name="Placeholder Text" w:semiHidden="1"/>
     <w:lsdException w:name="No Spacing" w:uiPriority="1" w:qFormat="1"/>
     <w:lsdException w:name="Light Shading" w:uiPriority="60"/>
@@ -9674,18 +9756,19 @@
     <w:lsdException w:name="Smart Hyperlink" w:semiHidden="1" w:unhideWhenUsed="1"/>
     <w:lsdException w:name="Hashtag" w:semiHidden="1" w:unhideWhenUsed="1"/>
     <w:lsdException w:name="Unresolved Mention" w:semiHidden="1" w:unhideWhenUsed="1"/>
+    <w:lsdException w:name="Smart Link" w:semiHidden="1" w:unhideWhenUsed="1"/>
   </w:latentStyles>
   <w:style w:type="paragraph" w:default="1" w:styleId="Normal">
     <w:name w:val="Normal"/>
     <w:qFormat/>
   </w:style>
-  <w:style w:type="character" w:default="1" w:styleId="Policepardfaut">
+  <w:style w:type="character" w:default="1" w:styleId="DefaultParagraphFont">
     <w:name w:val="Default Paragraph Font"/>
     <w:uiPriority w:val="1"/>
     <w:semiHidden/>
     <w:unhideWhenUsed/>
   </w:style>
-  <w:style w:type="table" w:default="1" w:styleId="TableauNormal">
+  <w:style w:type="table" w:default="1" w:styleId="TableNormal">
     <w:name w:val="Normal Table"/>
     <w:uiPriority w:val="99"/>
     <w:semiHidden/>
@@ -9700,15 +9783,15 @@
       </w:tblCellMar>
     </w:tblPr>
   </w:style>
-  <w:style w:type="numbering" w:default="1" w:styleId="Aucuneliste">
+  <w:style w:type="numbering" w:default="1" w:styleId="NoList">
     <w:name w:val="No List"/>
     <w:uiPriority w:val="99"/>
     <w:semiHidden/>
     <w:unhideWhenUsed/>
   </w:style>
-  <w:style w:type="character" w:styleId="Textedelespacerserv">
+  <w:style w:type="character" w:styleId="PlaceholderText">
     <w:name w:val="Placeholder Text"/>
-    <w:basedOn w:val="Policepardfaut"/>
+    <w:basedOn w:val="DefaultParagraphFont"/>
     <w:uiPriority w:val="99"/>
     <w:semiHidden/>
     <w:rsid w:val="00E91D0C"/>
@@ -9716,12 +9799,12 @@
       <w:color w:val="808080"/>
     </w:rPr>
   </w:style>
-  <w:style w:type="paragraph" w:styleId="Sous-titre">
+  <w:style w:type="paragraph" w:styleId="Subtitle">
     <w:name w:val="Subtitle"/>
     <w:aliases w:val="Liste_"/>
     <w:basedOn w:val="Normal"/>
     <w:next w:val="Normal"/>
-    <w:link w:val="Sous-titreCar"/>
+    <w:link w:val="SubtitleChar"/>
     <w:uiPriority w:val="11"/>
     <w:qFormat/>
     <w:rsid w:val="006F2FA7"/>
@@ -9745,11 +9828,11 @@
       <w:lang w:val="en-US" w:eastAsia="en-US" w:bidi="en-US"/>
     </w:rPr>
   </w:style>
-  <w:style w:type="character" w:customStyle="1" w:styleId="Sous-titreCar">
-    <w:name w:val="Sous-titre Car"/>
-    <w:aliases w:val="Liste_ Car"/>
-    <w:basedOn w:val="Policepardfaut"/>
-    <w:link w:val="Sous-titre"/>
+  <w:style w:type="character" w:customStyle="1" w:styleId="SubtitleChar">
+    <w:name w:val="Subtitle Char"/>
+    <w:aliases w:val="Liste_ Char"/>
+    <w:basedOn w:val="DefaultParagraphFont"/>
+    <w:link w:val="Subtitle"/>
     <w:uiPriority w:val="11"/>
     <w:rsid w:val="006F2FA7"/>
     <w:rPr>
@@ -9765,7 +9848,7 @@
   </w:style>
   <w:style w:type="paragraph" w:customStyle="1" w:styleId="FooterText">
     <w:name w:val="FooterText"/>
-    <w:basedOn w:val="Sous-titre"/>
+    <w:basedOn w:val="Subtitle"/>
     <w:link w:val="FooterTextChar"/>
     <w:qFormat/>
     <w:rsid w:val="006F2FA7"/>
@@ -9790,7 +9873,7 @@
   </w:style>
   <w:style w:type="character" w:customStyle="1" w:styleId="FooterTextChar">
     <w:name w:val="FooterText Char"/>
-    <w:basedOn w:val="Policepardfaut"/>
+    <w:basedOn w:val="DefaultParagraphFont"/>
     <w:link w:val="FooterText"/>
     <w:rsid w:val="006F2FA7"/>
     <w:rPr>
@@ -12449,7 +12532,7 @@
   </w:style>
   <w:style w:type="character" w:customStyle="1" w:styleId="TabloTexteCar">
     <w:name w:val="Tablo_Texte Car"/>
-    <w:basedOn w:val="Policepardfaut"/>
+    <w:basedOn w:val="DefaultParagraphFont"/>
     <w:link w:val="TabloTexte"/>
     <w:rsid w:val="00E91D0C"/>
     <w:rPr>
@@ -12982,7 +13065,7 @@
   </w:style>
   <w:style w:type="character" w:customStyle="1" w:styleId="TableauTitreCar">
     <w:name w:val="Tableau_Titre Car"/>
-    <w:basedOn w:val="Policepardfaut"/>
+    <w:basedOn w:val="DefaultParagraphFont"/>
     <w:link w:val="TableauTitre"/>
     <w:rsid w:val="001F77D2"/>
     <w:rPr>
@@ -15317,7 +15400,7 @@
 </file>
 
 <file path=customXml/itemProps2.xml><?xml version="1.0" encoding="utf-8"?>
-<ds:datastoreItem xmlns:ds="http://schemas.openxmlformats.org/officeDocument/2006/customXml" ds:itemID="{C3B6C72B-1B2B-4AFB-994E-56282A1E69A5}">
+<ds:datastoreItem xmlns:ds="http://schemas.openxmlformats.org/officeDocument/2006/customXml" ds:itemID="{010ABE3D-ECD0-4401-8508-7DF0E1974DE7}">
   <ds:schemaRefs>
     <ds:schemaRef ds:uri="http://schemas.openxmlformats.org/officeDocument/2006/bibliography"/>
   </ds:schemaRefs>

</xml_diff>